<commit_message>
Resize use case text in robustness .docx
</commit_message>
<xml_diff>
--- a/Robustness/RobustnessDiagramsv01.docx
+++ b/Robustness/RobustnessDiagramsv01.docx
@@ -1,6 +1,6 @@
 
 <file path=word/document.xml><?xml version="1.0" encoding="utf-8"?>
-<w:document xmlns:wpc="http://schemas.microsoft.com/office/word/2010/wordprocessingCanvas" xmlns:cx="http://schemas.microsoft.com/office/drawing/2014/chartex" xmlns:cx1="http://schemas.microsoft.com/office/drawing/2015/9/8/chartex" xmlns:cx2="http://schemas.microsoft.com/office/drawing/2015/10/21/chartex" xmlns:cx3="http://schemas.microsoft.com/office/drawing/2016/5/9/chartex" xmlns:cx4="http://schemas.microsoft.com/office/drawing/2016/5/10/chartex" xmlns:cx5="http://schemas.microsoft.com/office/drawing/2016/5/11/chartex" xmlns:cx6="http://schemas.microsoft.com/office/drawing/2016/5/12/chartex" xmlns:cx7="http://schemas.microsoft.com/office/drawing/2016/5/13/chartex" xmlns:cx8="http://schemas.microsoft.com/office/drawing/2016/5/14/chartex" xmlns:mc="http://schemas.openxmlformats.org/markup-compatibility/2006" xmlns:aink="http://schemas.microsoft.com/office/drawing/2016/ink" xmlns:am3d="http://schemas.microsoft.com/office/drawing/2017/model3d" xmlns:o="urn:schemas-microsoft-com:office:office" xmlns:r="http://schemas.openxmlformats.org/officeDocument/2006/relationships" xmlns:m="http://schemas.openxmlformats.org/officeDocument/2006/math" xmlns:v="urn:schemas-microsoft-com:vml" xmlns:wp14="http://schemas.microsoft.com/office/word/2010/wordprocessingDrawing" xmlns:wp="http://schemas.openxmlformats.org/drawingml/2006/wordprocessingDrawing" xmlns:w10="urn:schemas-microsoft-com:office:word" xmlns:w="http://schemas.openxmlformats.org/wordprocessingml/2006/main" xmlns:w14="http://schemas.microsoft.com/office/word/2010/wordml" xmlns:w15="http://schemas.microsoft.com/office/word/2012/wordml" xmlns:w16cex="http://schemas.microsoft.com/office/word/2018/wordml/cex" xmlns:w16cid="http://schemas.microsoft.com/office/word/2016/wordml/cid" xmlns:w16="http://schemas.microsoft.com/office/word/2018/wordml" xmlns:w16sdtdh="http://schemas.microsoft.com/office/word/2020/wordml/sdtdatahash" xmlns:w16se="http://schemas.microsoft.com/office/word/2015/wordml/symex" xmlns:wpg="http://schemas.microsoft.com/office/word/2010/wordprocessingGroup" xmlns:wpi="http://schemas.microsoft.com/office/word/2010/wordprocessingInk" xmlns:wne="http://schemas.microsoft.com/office/word/2006/wordml" xmlns:wps="http://schemas.microsoft.com/office/word/2010/wordprocessingShape" mc:Ignorable="w14 w15 w16se w16cid w16 w16cex w16sdtdh wp14">
+<w:document xmlns:wpc="http://schemas.microsoft.com/office/word/2010/wordprocessingCanvas" xmlns:cx="http://schemas.microsoft.com/office/drawing/2014/chartex" xmlns:cx1="http://schemas.microsoft.com/office/drawing/2015/9/8/chartex" xmlns:cx2="http://schemas.microsoft.com/office/drawing/2015/10/21/chartex" xmlns:cx3="http://schemas.microsoft.com/office/drawing/2016/5/9/chartex" xmlns:cx4="http://schemas.microsoft.com/office/drawing/2016/5/10/chartex" xmlns:cx5="http://schemas.microsoft.com/office/drawing/2016/5/11/chartex" xmlns:cx6="http://schemas.microsoft.com/office/drawing/2016/5/12/chartex" xmlns:cx7="http://schemas.microsoft.com/office/drawing/2016/5/13/chartex" xmlns:cx8="http://schemas.microsoft.com/office/drawing/2016/5/14/chartex" xmlns:mc="http://schemas.openxmlformats.org/markup-compatibility/2006" xmlns:aink="http://schemas.microsoft.com/office/drawing/2016/ink" xmlns:am3d="http://schemas.microsoft.com/office/drawing/2017/model3d" xmlns:o="urn:schemas-microsoft-com:office:office" xmlns:oel="http://schemas.microsoft.com/office/2019/extlst" xmlns:r="http://schemas.openxmlformats.org/officeDocument/2006/relationships" xmlns:m="http://schemas.openxmlformats.org/officeDocument/2006/math" xmlns:v="urn:schemas-microsoft-com:vml" xmlns:wp14="http://schemas.microsoft.com/office/word/2010/wordprocessingDrawing" xmlns:wp="http://schemas.openxmlformats.org/drawingml/2006/wordprocessingDrawing" xmlns:w10="urn:schemas-microsoft-com:office:word" xmlns:w="http://schemas.openxmlformats.org/wordprocessingml/2006/main" xmlns:w14="http://schemas.microsoft.com/office/word/2010/wordml" xmlns:w15="http://schemas.microsoft.com/office/word/2012/wordml" xmlns:w16cex="http://schemas.microsoft.com/office/word/2018/wordml/cex" xmlns:w16cid="http://schemas.microsoft.com/office/word/2016/wordml/cid" xmlns:w16="http://schemas.microsoft.com/office/word/2018/wordml" xmlns:w16sdtdh="http://schemas.microsoft.com/office/word/2020/wordml/sdtdatahash" xmlns:w16se="http://schemas.microsoft.com/office/word/2015/wordml/symex" xmlns:wpg="http://schemas.microsoft.com/office/word/2010/wordprocessingGroup" xmlns:wpi="http://schemas.microsoft.com/office/word/2010/wordprocessingInk" xmlns:wne="http://schemas.microsoft.com/office/word/2006/wordml" xmlns:wps="http://schemas.microsoft.com/office/word/2010/wordprocessingShape" mc:Ignorable="w14 w15 w16se w16cid w16 w16cex w16sdtdh wp14">
   <w:body>
     <w:p>
       <w:pPr>
@@ -483,6 +483,7 @@
       <w:r>
         <w:rPr>
           <w:rStyle w:val="1Char"/>
+          <w:noProof/>
         </w:rPr>
         <w:lastRenderedPageBreak/>
         <mc:AlternateContent>
@@ -525,50 +526,20 @@
                               <w:spacing w:after="0" w:line="240" w:lineRule="auto"/>
                             </w:pPr>
                             <w:r>
-                              <w:t xml:space="preserve">Βασική </w:t>
-                            </w:r>
-                            <w:r>
-                              <w:t>Ρ</w:t>
-                            </w:r>
-                            <w:r>
-                              <w:t>οή</w:t>
-                            </w:r>
-                            <w:r>
-                              <w:t>:</w:t>
-                            </w:r>
-                            <w:r>
-                              <w:t xml:space="preserve"> </w:t>
-                            </w:r>
-                          </w:p>
-                          <w:p>
-                            <w:pPr>
-                              <w:spacing w:after="0" w:line="240" w:lineRule="auto"/>
-                            </w:pPr>
-                          </w:p>
-                          <w:p>
-                            <w:pPr>
-                              <w:spacing w:after="0" w:line="240" w:lineRule="auto"/>
-                            </w:pPr>
-                            <w:r>
-                              <w:t>1. Στην οθ</w:t>
-                            </w:r>
-                            <w:r>
-                              <w:t>ό</w:t>
-                            </w:r>
-                            <w:r>
-                              <w:t xml:space="preserve">νη </w:t>
-                            </w:r>
-                            <w:r>
-                              <w:t>«</w:t>
-                            </w:r>
-                            <w:r>
-                              <w:t>προφίλ χρήστη</w:t>
-                            </w:r>
-                            <w:r>
-                              <w:t>»</w:t>
-                            </w:r>
-                            <w:r>
-                              <w:t xml:space="preserve"> ο γυμναστής επιλέγει «Ανάρτηση βίντεο».</w:t>
+                              <w:t xml:space="preserve">Βασική Ροή: </w:t>
+                            </w:r>
+                          </w:p>
+                          <w:p>
+                            <w:pPr>
+                              <w:spacing w:after="0" w:line="240" w:lineRule="auto"/>
+                            </w:pPr>
+                          </w:p>
+                          <w:p>
+                            <w:pPr>
+                              <w:spacing w:after="0" w:line="240" w:lineRule="auto"/>
+                            </w:pPr>
+                            <w:r>
+                              <w:t>1. Στην οθόνη «προφίλ χρήστη» ο γυμναστής επιλέγει «Ανάρτηση βίντεο».</w:t>
                             </w:r>
                           </w:p>
                           <w:p>
@@ -645,13 +616,7 @@
                               <w:spacing w:after="0" w:line="240" w:lineRule="auto"/>
                             </w:pPr>
                             <w:r>
-                              <w:t>Εναλλακτικ</w:t>
-                            </w:r>
-                            <w:r>
-                              <w:t>ή</w:t>
-                            </w:r>
-                            <w:r>
-                              <w:t xml:space="preserve"> ροή 1</w:t>
+                              <w:t>Εναλλακτική ροή 1</w:t>
                             </w:r>
                           </w:p>
                           <w:p>
@@ -725,50 +690,20 @@
                         <w:spacing w:after="0" w:line="240" w:lineRule="auto"/>
                       </w:pPr>
                       <w:r>
-                        <w:t xml:space="preserve">Βασική </w:t>
-                      </w:r>
-                      <w:r>
-                        <w:t>Ρ</w:t>
-                      </w:r>
-                      <w:r>
-                        <w:t>οή</w:t>
-                      </w:r>
-                      <w:r>
-                        <w:t>:</w:t>
-                      </w:r>
-                      <w:r>
-                        <w:t xml:space="preserve"> </w:t>
-                      </w:r>
-                    </w:p>
-                    <w:p>
-                      <w:pPr>
-                        <w:spacing w:after="0" w:line="240" w:lineRule="auto"/>
-                      </w:pPr>
-                    </w:p>
-                    <w:p>
-                      <w:pPr>
-                        <w:spacing w:after="0" w:line="240" w:lineRule="auto"/>
-                      </w:pPr>
-                      <w:r>
-                        <w:t>1. Στην οθ</w:t>
-                      </w:r>
-                      <w:r>
-                        <w:t>ό</w:t>
-                      </w:r>
-                      <w:r>
-                        <w:t xml:space="preserve">νη </w:t>
-                      </w:r>
-                      <w:r>
-                        <w:t>«</w:t>
-                      </w:r>
-                      <w:r>
-                        <w:t>προφίλ χρήστη</w:t>
-                      </w:r>
-                      <w:r>
-                        <w:t>»</w:t>
-                      </w:r>
-                      <w:r>
-                        <w:t xml:space="preserve"> ο γυμναστής επιλέγει «Ανάρτηση βίντεο».</w:t>
+                        <w:t xml:space="preserve">Βασική Ροή: </w:t>
+                      </w:r>
+                    </w:p>
+                    <w:p>
+                      <w:pPr>
+                        <w:spacing w:after="0" w:line="240" w:lineRule="auto"/>
+                      </w:pPr>
+                    </w:p>
+                    <w:p>
+                      <w:pPr>
+                        <w:spacing w:after="0" w:line="240" w:lineRule="auto"/>
+                      </w:pPr>
+                      <w:r>
+                        <w:t>1. Στην οθόνη «προφίλ χρήστη» ο γυμναστής επιλέγει «Ανάρτηση βίντεο».</w:t>
                       </w:r>
                     </w:p>
                     <w:p>
@@ -845,13 +780,7 @@
                         <w:spacing w:after="0" w:line="240" w:lineRule="auto"/>
                       </w:pPr>
                       <w:r>
-                        <w:t>Εναλλακτικ</w:t>
-                      </w:r>
-                      <w:r>
-                        <w:t>ή</w:t>
-                      </w:r>
-                      <w:r>
-                        <w:t xml:space="preserve"> ροή 1</w:t>
+                        <w:t>Εναλλακτική ροή 1</w:t>
                       </w:r>
                     </w:p>
                     <w:p>
@@ -907,6 +836,7 @@
       <w:r>
         <w:rPr>
           <w:rStyle w:val="1Char"/>
+          <w:noProof/>
         </w:rPr>
         <w:drawing>
           <wp:anchor distT="0" distB="0" distL="114300" distR="114300" simplePos="0" relativeHeight="251664384" behindDoc="1" locked="0" layoutInCell="1" allowOverlap="1" wp14:anchorId="5976B7A8" wp14:editId="6B55420A">
@@ -991,6 +921,7 @@
       <w:r>
         <w:rPr>
           <w:rStyle w:val="1Char"/>
+          <w:noProof/>
         </w:rPr>
         <w:lastRenderedPageBreak/>
         <mc:AlternateContent>
@@ -1033,27 +964,15 @@
                               <w:spacing w:after="0" w:line="240" w:lineRule="auto"/>
                             </w:pPr>
                             <w:r>
-                              <w:t xml:space="preserve">Βασική </w:t>
-                            </w:r>
-                            <w:r>
-                              <w:t>Ρ</w:t>
-                            </w:r>
-                            <w:r>
-                              <w:t>οή</w:t>
-                            </w:r>
-                            <w:r>
-                              <w:t>:</w:t>
-                            </w:r>
-                          </w:p>
-                          <w:p>
-                            <w:pPr>
-                              <w:spacing w:after="0" w:line="240" w:lineRule="auto"/>
-                            </w:pPr>
-                            <w:r>
-                              <w:t xml:space="preserve">1. Στην οθόνη ¨προφίλ χρήστη¨ ο γυμναστής επιλέγει </w:t>
-                            </w:r>
-                            <w:r>
-                              <w:t>«</w:t>
+                              <w:t>Βασική Ροή:</w:t>
+                            </w:r>
+                          </w:p>
+                          <w:p>
+                            <w:pPr>
+                              <w:spacing w:after="0" w:line="240" w:lineRule="auto"/>
+                            </w:pPr>
+                            <w:r>
+                              <w:t>1. Στην οθόνη ¨προφίλ χρήστη¨ ο γυμναστής επιλέγει «</w:t>
                             </w:r>
                             <w:proofErr w:type="spellStart"/>
                             <w:r>
@@ -1069,10 +988,7 @@
                             </w:r>
                             <w:proofErr w:type="spellEnd"/>
                             <w:r>
-                              <w:t>»</w:t>
-                            </w:r>
-                            <w:r>
-                              <w:t>.</w:t>
+                              <w:t>».</w:t>
                             </w:r>
                           </w:p>
                           <w:p>
@@ -1235,27 +1151,15 @@
                         <w:spacing w:after="0" w:line="240" w:lineRule="auto"/>
                       </w:pPr>
                       <w:r>
-                        <w:t xml:space="preserve">Βασική </w:t>
-                      </w:r>
-                      <w:r>
-                        <w:t>Ρ</w:t>
-                      </w:r>
-                      <w:r>
-                        <w:t>οή</w:t>
-                      </w:r>
-                      <w:r>
-                        <w:t>:</w:t>
-                      </w:r>
-                    </w:p>
-                    <w:p>
-                      <w:pPr>
-                        <w:spacing w:after="0" w:line="240" w:lineRule="auto"/>
-                      </w:pPr>
-                      <w:r>
-                        <w:t xml:space="preserve">1. Στην οθόνη ¨προφίλ χρήστη¨ ο γυμναστής επιλέγει </w:t>
-                      </w:r>
-                      <w:r>
-                        <w:t>«</w:t>
+                        <w:t>Βασική Ροή:</w:t>
+                      </w:r>
+                    </w:p>
+                    <w:p>
+                      <w:pPr>
+                        <w:spacing w:after="0" w:line="240" w:lineRule="auto"/>
+                      </w:pPr>
+                      <w:r>
+                        <w:t>1. Στην οθόνη ¨προφίλ χρήστη¨ ο γυμναστής επιλέγει «</w:t>
                       </w:r>
                       <w:proofErr w:type="spellStart"/>
                       <w:r>
@@ -1271,10 +1175,7 @@
                       </w:r>
                       <w:proofErr w:type="spellEnd"/>
                       <w:r>
-                        <w:t>»</w:t>
-                      </w:r>
-                      <w:r>
-                        <w:t>.</w:t>
+                        <w:t>».</w:t>
                       </w:r>
                     </w:p>
                     <w:p>
@@ -1417,6 +1318,7 @@
       <w:r>
         <w:rPr>
           <w:rStyle w:val="1Char"/>
+          <w:noProof/>
         </w:rPr>
         <w:drawing>
           <wp:anchor distT="0" distB="0" distL="114300" distR="114300" simplePos="0" relativeHeight="251667456" behindDoc="0" locked="0" layoutInCell="1" allowOverlap="1" wp14:anchorId="09332378" wp14:editId="0A7A6990">
@@ -1495,19 +1397,7 @@
           <w:rStyle w:val="1Char"/>
         </w:rPr>
         <w:lastRenderedPageBreak/>
-        <w:t>«Αποδοχή/απόρριψη πιστοποιητικών γυμναστή</w:t>
-      </w:r>
-      <w:r>
-        <w:rPr>
-          <w:rStyle w:val="1Char"/>
-        </w:rPr>
-        <w:t xml:space="preserve"> </w:t>
-      </w:r>
-      <w:r>
-        <w:rPr>
-          <w:rStyle w:val="1Char"/>
-        </w:rPr>
-        <w:t>από διαχειριστή»</w:t>
+        <w:t>«Αποδοχή/απόρριψη πιστοποιητικών γυμναστή από διαχειριστή»</w:t>
       </w:r>
       <w:r>
         <w:rPr>
@@ -1612,6 +1502,7 @@
       <w:r>
         <w:rPr>
           <w:rStyle w:val="-"/>
+          <w:noProof/>
         </w:rPr>
         <mc:AlternateContent>
           <mc:Choice Requires="wps">
@@ -1653,47 +1544,23 @@
                               <w:spacing w:after="0" w:line="240" w:lineRule="auto"/>
                             </w:pPr>
                             <w:r>
-                              <w:t xml:space="preserve">Βασική </w:t>
-                            </w:r>
-                            <w:r>
-                              <w:t>Ρ</w:t>
-                            </w:r>
-                            <w:r>
-                              <w:t>οή:</w:t>
-                            </w:r>
-                          </w:p>
-                          <w:p>
-                            <w:pPr>
-                              <w:spacing w:after="0" w:line="240" w:lineRule="auto"/>
-                            </w:pPr>
-                            <w:r>
-                              <w:t>1. Ο διαχειριστής επιλέγει να δει τη λίστα με τους αθλητές, των οποίων η διαδικασία</w:t>
-                            </w:r>
-                            <w:r>
-                              <w:t xml:space="preserve"> </w:t>
-                            </w:r>
-                            <w:r>
-                              <w:t>πιστοποίησης εκκρεμεί.</w:t>
-                            </w:r>
-                          </w:p>
-                          <w:p>
-                            <w:pPr>
-                              <w:spacing w:after="0" w:line="240" w:lineRule="auto"/>
-                            </w:pPr>
-                            <w:r>
-                              <w:t xml:space="preserve">2. Το σύστημα του εμφανίζει την οθόνη </w:t>
-                            </w:r>
-                            <w:r>
-                              <w:t>«</w:t>
-                            </w:r>
-                            <w:r>
-                              <w:t>Αξιολογήσεις που εκκρεμούν</w:t>
-                            </w:r>
-                            <w:r>
-                              <w:t>»</w:t>
-                            </w:r>
-                            <w:r>
-                              <w:t>.</w:t>
+                              <w:t>Βασική Ροή:</w:t>
+                            </w:r>
+                          </w:p>
+                          <w:p>
+                            <w:pPr>
+                              <w:spacing w:after="0" w:line="240" w:lineRule="auto"/>
+                            </w:pPr>
+                            <w:r>
+                              <w:t>1. Ο διαχειριστής επιλέγει να δει τη λίστα με τους αθλητές, των οποίων η διαδικασία πιστοποίησης εκκρεμεί.</w:t>
+                            </w:r>
+                          </w:p>
+                          <w:p>
+                            <w:pPr>
+                              <w:spacing w:after="0" w:line="240" w:lineRule="auto"/>
+                            </w:pPr>
+                            <w:r>
+                              <w:t>2. Το σύστημα του εμφανίζει την οθόνη «Αξιολογήσεις που εκκρεμούν».</w:t>
                             </w:r>
                           </w:p>
                           <w:p>
@@ -1738,10 +1605,7 @@
                               <w:spacing w:after="0" w:line="240" w:lineRule="auto"/>
                             </w:pPr>
                             <w:r>
-                              <w:t>Εναλλακτική ροή 1</w:t>
-                            </w:r>
-                            <w:r>
-                              <w:t>:</w:t>
+                              <w:t>Εναλλακτική ροή 1:</w:t>
                             </w:r>
                           </w:p>
                           <w:p>
@@ -1822,47 +1686,23 @@
                         <w:spacing w:after="0" w:line="240" w:lineRule="auto"/>
                       </w:pPr>
                       <w:r>
-                        <w:t xml:space="preserve">Βασική </w:t>
-                      </w:r>
-                      <w:r>
-                        <w:t>Ρ</w:t>
-                      </w:r>
-                      <w:r>
-                        <w:t>οή:</w:t>
-                      </w:r>
-                    </w:p>
-                    <w:p>
-                      <w:pPr>
-                        <w:spacing w:after="0" w:line="240" w:lineRule="auto"/>
-                      </w:pPr>
-                      <w:r>
-                        <w:t>1. Ο διαχειριστής επιλέγει να δει τη λίστα με τους αθλητές, των οποίων η διαδικασία</w:t>
-                      </w:r>
-                      <w:r>
-                        <w:t xml:space="preserve"> </w:t>
-                      </w:r>
-                      <w:r>
-                        <w:t>πιστοποίησης εκκρεμεί.</w:t>
-                      </w:r>
-                    </w:p>
-                    <w:p>
-                      <w:pPr>
-                        <w:spacing w:after="0" w:line="240" w:lineRule="auto"/>
-                      </w:pPr>
-                      <w:r>
-                        <w:t xml:space="preserve">2. Το σύστημα του εμφανίζει την οθόνη </w:t>
-                      </w:r>
-                      <w:r>
-                        <w:t>«</w:t>
-                      </w:r>
-                      <w:r>
-                        <w:t>Αξιολογήσεις που εκκρεμούν</w:t>
-                      </w:r>
-                      <w:r>
-                        <w:t>»</w:t>
-                      </w:r>
-                      <w:r>
-                        <w:t>.</w:t>
+                        <w:t>Βασική Ροή:</w:t>
+                      </w:r>
+                    </w:p>
+                    <w:p>
+                      <w:pPr>
+                        <w:spacing w:after="0" w:line="240" w:lineRule="auto"/>
+                      </w:pPr>
+                      <w:r>
+                        <w:t>1. Ο διαχειριστής επιλέγει να δει τη λίστα με τους αθλητές, των οποίων η διαδικασία πιστοποίησης εκκρεμεί.</w:t>
+                      </w:r>
+                    </w:p>
+                    <w:p>
+                      <w:pPr>
+                        <w:spacing w:after="0" w:line="240" w:lineRule="auto"/>
+                      </w:pPr>
+                      <w:r>
+                        <w:t>2. Το σύστημα του εμφανίζει την οθόνη «Αξιολογήσεις που εκκρεμούν».</w:t>
                       </w:r>
                     </w:p>
                     <w:p>
@@ -1907,10 +1747,7 @@
                         <w:spacing w:after="0" w:line="240" w:lineRule="auto"/>
                       </w:pPr>
                       <w:r>
-                        <w:t>Εναλλακτική ροή 1</w:t>
-                      </w:r>
-                      <w:r>
-                        <w:t>:</w:t>
+                        <w:t>Εναλλακτική ροή 1:</w:t>
                       </w:r>
                     </w:p>
                     <w:p>
@@ -2130,6 +1967,7 @@
       <w:r>
         <w:rPr>
           <w:rStyle w:val="a6"/>
+          <w:noProof/>
         </w:rPr>
         <w:lastRenderedPageBreak/>
         <mc:AlternateContent>
@@ -2172,13 +2010,7 @@
                               <w:spacing w:after="0" w:line="240" w:lineRule="auto"/>
                             </w:pPr>
                             <w:r>
-                              <w:t xml:space="preserve">Βασική </w:t>
-                            </w:r>
-                            <w:r>
-                              <w:t>Ρ</w:t>
-                            </w:r>
-                            <w:r>
-                              <w:t>οή:</w:t>
+                              <w:t>Βασική Ροή:</w:t>
                             </w:r>
                           </w:p>
                           <w:p>
@@ -2267,51 +2099,36 @@
                               <w:spacing w:after="0" w:line="240" w:lineRule="auto"/>
                             </w:pPr>
                             <w:r>
-                              <w:t>Εναλλακτική ροή 1</w:t>
-                            </w:r>
-                            <w:r>
-                              <w:t>:</w:t>
-                            </w:r>
-                          </w:p>
-                          <w:p>
-                            <w:pPr>
-                              <w:spacing w:after="0" w:line="240" w:lineRule="auto"/>
-                            </w:pPr>
-                            <w:r>
-                              <w:t>4.1</w:t>
+                              <w:t>Εναλλακτική ροή 1:</w:t>
+                            </w:r>
+                          </w:p>
+                          <w:p>
+                            <w:pPr>
+                              <w:spacing w:after="0" w:line="240" w:lineRule="auto"/>
+                            </w:pPr>
+                            <w:r>
+                              <w:t>4.1 Το σύστημα διαπιστώνει ότι ο τύπος αρχείων που παρέδωσε ο γυμναστής</w:t>
+                            </w:r>
+                          </w:p>
+                          <w:p>
+                            <w:pPr>
+                              <w:spacing w:after="0" w:line="240" w:lineRule="auto"/>
+                            </w:pPr>
+                            <w:r>
+                              <w:t>δεν είναι ο επιτρεπόμενος.</w:t>
+                            </w:r>
+                          </w:p>
+                          <w:p>
+                            <w:pPr>
+                              <w:spacing w:after="0" w:line="240" w:lineRule="auto"/>
+                            </w:pPr>
+                            <w:r>
+                              <w:t>4.2 Το σύστημα εμφανίζει μήνυμα στον γυμναστή ενημερώνοντάς τον πως η</w:t>
                             </w:r>
                             <w:r>
                               <w:t xml:space="preserve"> </w:t>
                             </w:r>
                             <w:r>
-                              <w:t>Το σύστημα διαπιστώνει ότι ο τύπος αρχείων που παρέδωσε ο γυμναστής</w:t>
-                            </w:r>
-                          </w:p>
-                          <w:p>
-                            <w:pPr>
-                              <w:spacing w:after="0" w:line="240" w:lineRule="auto"/>
-                            </w:pPr>
-                            <w:r>
-                              <w:t>δεν είναι ο επιτρεπόμενος.</w:t>
-                            </w:r>
-                          </w:p>
-                          <w:p>
-                            <w:pPr>
-                              <w:spacing w:after="0" w:line="240" w:lineRule="auto"/>
-                            </w:pPr>
-                            <w:r>
-                              <w:t>4.2</w:t>
-                            </w:r>
-                            <w:r>
-                              <w:t xml:space="preserve"> </w:t>
-                            </w:r>
-                            <w:r>
-                              <w:t>Το σύστημα εμφανίζει μήνυμα στον γυμναστή ενημερώνοντάς τον πως η</w:t>
-                            </w:r>
-                            <w:r>
-                              <w:t xml:space="preserve"> </w:t>
-                            </w:r>
-                            <w:r>
                               <w:t>διαδικασία πιστοποίησης ολοκληρώθηκε ανεπιτυχώς.</w:t>
                             </w:r>
                           </w:p>
@@ -2325,44 +2142,23 @@
                               <w:spacing w:after="0" w:line="240" w:lineRule="auto"/>
                             </w:pPr>
                             <w:r>
-                              <w:t>Εναλλακτική ροή 2</w:t>
-                            </w:r>
-                            <w:r>
-                              <w:t>:</w:t>
-                            </w:r>
-                          </w:p>
-                          <w:p>
-                            <w:pPr>
-                              <w:spacing w:after="0" w:line="240" w:lineRule="auto"/>
-                            </w:pPr>
-                            <w:r>
-                              <w:t>6.1</w:t>
-                            </w:r>
-                            <w:r>
-                              <w:t xml:space="preserve"> </w:t>
-                            </w:r>
-                            <w:r>
-                              <w:t>Το σύστημα διαπιστώνει ότι τα πιστοποιητικά έχουν κριθεί άκυρα.</w:t>
-                            </w:r>
-                          </w:p>
-                          <w:p>
-                            <w:pPr>
-                              <w:spacing w:after="0" w:line="240" w:lineRule="auto"/>
-                            </w:pPr>
-                            <w:r>
-                              <w:t>6.2</w:t>
-                            </w:r>
-                            <w:r>
-                              <w:t xml:space="preserve"> </w:t>
-                            </w:r>
-                            <w:r>
-                              <w:t>Το σύστημα εμφανίζει μήνυμα στον γυμναστή για να τον ενημερώσει για</w:t>
-                            </w:r>
-                            <w:r>
-                              <w:t xml:space="preserve"> </w:t>
-                            </w:r>
-                            <w:r>
-                              <w:t>την αποτυχία της διαδικασίας.</w:t>
+                              <w:t>Εναλλακτική ροή 2:</w:t>
+                            </w:r>
+                          </w:p>
+                          <w:p>
+                            <w:pPr>
+                              <w:spacing w:after="0" w:line="240" w:lineRule="auto"/>
+                            </w:pPr>
+                            <w:r>
+                              <w:t>6.1 Το σύστημα διαπιστώνει ότι τα πιστοποιητικά έχουν κριθεί άκυρα.</w:t>
+                            </w:r>
+                          </w:p>
+                          <w:p>
+                            <w:pPr>
+                              <w:spacing w:after="0" w:line="240" w:lineRule="auto"/>
+                            </w:pPr>
+                            <w:r>
+                              <w:t>6.2 Το σύστημα εμφανίζει μήνυμα στον γυμναστή για να τον ενημερώσει για την αποτυχία της διαδικασίας.</w:t>
                             </w:r>
                           </w:p>
                         </w:txbxContent>
@@ -2395,13 +2191,7 @@
                         <w:spacing w:after="0" w:line="240" w:lineRule="auto"/>
                       </w:pPr>
                       <w:r>
-                        <w:t xml:space="preserve">Βασική </w:t>
-                      </w:r>
-                      <w:r>
-                        <w:t>Ρ</w:t>
-                      </w:r>
-                      <w:r>
-                        <w:t>οή:</w:t>
+                        <w:t>Βασική Ροή:</w:t>
                       </w:r>
                     </w:p>
                     <w:p>
@@ -2490,51 +2280,36 @@
                         <w:spacing w:after="0" w:line="240" w:lineRule="auto"/>
                       </w:pPr>
                       <w:r>
-                        <w:t>Εναλλακτική ροή 1</w:t>
-                      </w:r>
-                      <w:r>
-                        <w:t>:</w:t>
-                      </w:r>
-                    </w:p>
-                    <w:p>
-                      <w:pPr>
-                        <w:spacing w:after="0" w:line="240" w:lineRule="auto"/>
-                      </w:pPr>
-                      <w:r>
-                        <w:t>4.1</w:t>
+                        <w:t>Εναλλακτική ροή 1:</w:t>
+                      </w:r>
+                    </w:p>
+                    <w:p>
+                      <w:pPr>
+                        <w:spacing w:after="0" w:line="240" w:lineRule="auto"/>
+                      </w:pPr>
+                      <w:r>
+                        <w:t>4.1 Το σύστημα διαπιστώνει ότι ο τύπος αρχείων που παρέδωσε ο γυμναστής</w:t>
+                      </w:r>
+                    </w:p>
+                    <w:p>
+                      <w:pPr>
+                        <w:spacing w:after="0" w:line="240" w:lineRule="auto"/>
+                      </w:pPr>
+                      <w:r>
+                        <w:t>δεν είναι ο επιτρεπόμενος.</w:t>
+                      </w:r>
+                    </w:p>
+                    <w:p>
+                      <w:pPr>
+                        <w:spacing w:after="0" w:line="240" w:lineRule="auto"/>
+                      </w:pPr>
+                      <w:r>
+                        <w:t>4.2 Το σύστημα εμφανίζει μήνυμα στον γυμναστή ενημερώνοντάς τον πως η</w:t>
                       </w:r>
                       <w:r>
                         <w:t xml:space="preserve"> </w:t>
                       </w:r>
                       <w:r>
-                        <w:t>Το σύστημα διαπιστώνει ότι ο τύπος αρχείων που παρέδωσε ο γυμναστής</w:t>
-                      </w:r>
-                    </w:p>
-                    <w:p>
-                      <w:pPr>
-                        <w:spacing w:after="0" w:line="240" w:lineRule="auto"/>
-                      </w:pPr>
-                      <w:r>
-                        <w:t>δεν είναι ο επιτρεπόμενος.</w:t>
-                      </w:r>
-                    </w:p>
-                    <w:p>
-                      <w:pPr>
-                        <w:spacing w:after="0" w:line="240" w:lineRule="auto"/>
-                      </w:pPr>
-                      <w:r>
-                        <w:t>4.2</w:t>
-                      </w:r>
-                      <w:r>
-                        <w:t xml:space="preserve"> </w:t>
-                      </w:r>
-                      <w:r>
-                        <w:t>Το σύστημα εμφανίζει μήνυμα στον γυμναστή ενημερώνοντάς τον πως η</w:t>
-                      </w:r>
-                      <w:r>
-                        <w:t xml:space="preserve"> </w:t>
-                      </w:r>
-                      <w:r>
                         <w:t>διαδικασία πιστοποίησης ολοκληρώθηκε ανεπιτυχώς.</w:t>
                       </w:r>
                     </w:p>
@@ -2548,44 +2323,23 @@
                         <w:spacing w:after="0" w:line="240" w:lineRule="auto"/>
                       </w:pPr>
                       <w:r>
-                        <w:t>Εναλλακτική ροή 2</w:t>
-                      </w:r>
-                      <w:r>
-                        <w:t>:</w:t>
-                      </w:r>
-                    </w:p>
-                    <w:p>
-                      <w:pPr>
-                        <w:spacing w:after="0" w:line="240" w:lineRule="auto"/>
-                      </w:pPr>
-                      <w:r>
-                        <w:t>6.1</w:t>
-                      </w:r>
-                      <w:r>
-                        <w:t xml:space="preserve"> </w:t>
-                      </w:r>
-                      <w:r>
-                        <w:t>Το σύστημα διαπιστώνει ότι τα πιστοποιητικά έχουν κριθεί άκυρα.</w:t>
-                      </w:r>
-                    </w:p>
-                    <w:p>
-                      <w:pPr>
-                        <w:spacing w:after="0" w:line="240" w:lineRule="auto"/>
-                      </w:pPr>
-                      <w:r>
-                        <w:t>6.2</w:t>
-                      </w:r>
-                      <w:r>
-                        <w:t xml:space="preserve"> </w:t>
-                      </w:r>
-                      <w:r>
-                        <w:t>Το σύστημα εμφανίζει μήνυμα στον γυμναστή για να τον ενημερώσει για</w:t>
-                      </w:r>
-                      <w:r>
-                        <w:t xml:space="preserve"> </w:t>
-                      </w:r>
-                      <w:r>
-                        <w:t>την αποτυχία της διαδικασίας.</w:t>
+                        <w:t>Εναλλακτική ροή 2:</w:t>
+                      </w:r>
+                    </w:p>
+                    <w:p>
+                      <w:pPr>
+                        <w:spacing w:after="0" w:line="240" w:lineRule="auto"/>
+                      </w:pPr>
+                      <w:r>
+                        <w:t>6.1 Το σύστημα διαπιστώνει ότι τα πιστοποιητικά έχουν κριθεί άκυρα.</w:t>
+                      </w:r>
+                    </w:p>
+                    <w:p>
+                      <w:pPr>
+                        <w:spacing w:after="0" w:line="240" w:lineRule="auto"/>
+                      </w:pPr>
+                      <w:r>
+                        <w:t>6.2 Το σύστημα εμφανίζει μήνυμα στον γυμναστή για να τον ενημερώσει για την αποτυχία της διαδικασίας.</w:t>
                       </w:r>
                     </w:p>
                   </w:txbxContent>
@@ -2768,6 +2522,7 @@
       <w:r>
         <w:rPr>
           <w:rStyle w:val="a6"/>
+          <w:noProof/>
         </w:rPr>
         <mc:AlternateContent>
           <mc:Choice Requires="wps">
@@ -2820,52 +2575,46 @@
                               <w:spacing w:after="0" w:line="240" w:lineRule="auto"/>
                             </w:pPr>
                             <w:r>
-                              <w:t>1.</w:t>
-                            </w:r>
+                              <w:t>1. Ο αθλητής επιλέγει από την οθόνη «</w:t>
+                            </w:r>
+                            <w:proofErr w:type="spellStart"/>
+                            <w:r>
+                              <w:t>Home</w:t>
+                            </w:r>
+                            <w:proofErr w:type="spellEnd"/>
                             <w:r>
                               <w:t xml:space="preserve"> </w:t>
                             </w:r>
-                            <w:r>
-                              <w:t>Ο αθλητής επιλέγει από την οθόνη «</w:t>
-                            </w:r>
                             <w:proofErr w:type="spellStart"/>
                             <w:r>
-                              <w:t>Home</w:t>
+                              <w:t>Page</w:t>
                             </w:r>
                             <w:proofErr w:type="spellEnd"/>
                             <w:r>
+                              <w:t>» την επιλογή «</w:t>
+                            </w:r>
+                            <w:proofErr w:type="spellStart"/>
+                            <w:r>
+                              <w:t>Find</w:t>
+                            </w:r>
+                            <w:proofErr w:type="spellEnd"/>
+                            <w:r>
+                              <w:t xml:space="preserve"> a </w:t>
+                            </w:r>
+                            <w:proofErr w:type="spellStart"/>
+                            <w:r>
+                              <w:t>workout</w:t>
+                            </w:r>
+                            <w:proofErr w:type="spellEnd"/>
+                            <w:r>
                               <w:t xml:space="preserve"> </w:t>
                             </w:r>
                             <w:proofErr w:type="spellStart"/>
                             <w:r>
-                              <w:t>Page</w:t>
+                              <w:t>plan</w:t>
                             </w:r>
                             <w:proofErr w:type="spellEnd"/>
                             <w:r>
-                              <w:t>» την επιλογή «</w:t>
-                            </w:r>
-                            <w:proofErr w:type="spellStart"/>
-                            <w:r>
-                              <w:t>Find</w:t>
-                            </w:r>
-                            <w:proofErr w:type="spellEnd"/>
-                            <w:r>
-                              <w:t xml:space="preserve"> a </w:t>
-                            </w:r>
-                            <w:proofErr w:type="spellStart"/>
-                            <w:r>
-                              <w:t>workout</w:t>
-                            </w:r>
-                            <w:proofErr w:type="spellEnd"/>
-                            <w:r>
-                              <w:t xml:space="preserve"> </w:t>
-                            </w:r>
-                            <w:proofErr w:type="spellStart"/>
-                            <w:r>
-                              <w:t>plan</w:t>
-                            </w:r>
-                            <w:proofErr w:type="spellEnd"/>
-                            <w:r>
                               <w:t>»</w:t>
                             </w:r>
                           </w:p>
@@ -2874,97 +2623,55 @@
                               <w:spacing w:after="0" w:line="240" w:lineRule="auto"/>
                             </w:pPr>
                             <w:r>
-                              <w:t>2.</w:t>
-                            </w:r>
-                            <w:r>
-                              <w:t xml:space="preserve"> </w:t>
-                            </w:r>
-                            <w:r>
-                              <w:t>Το σύστημα εμφανίζει οθόνη για τη συμπλήρωση στοιχείων, όπως το επίπεδο του αθλητή, το ύψος, τα κιλά του και τις ημέρες που διαθέτει ανά εβδομάδα για προπονήσεις.</w:t>
-                            </w:r>
-                          </w:p>
-                          <w:p>
-                            <w:pPr>
-                              <w:spacing w:after="0" w:line="240" w:lineRule="auto"/>
-                            </w:pPr>
-                            <w:r>
-                              <w:t>2.</w:t>
-                            </w:r>
-                            <w:r>
-                              <w:t xml:space="preserve"> </w:t>
-                            </w:r>
-                            <w:r>
-                              <w:t>Ο αθλητής εισάγει τα ζητούμενα στοιχεία.</w:t>
-                            </w:r>
-                          </w:p>
-                          <w:p>
-                            <w:pPr>
-                              <w:spacing w:after="0" w:line="240" w:lineRule="auto"/>
-                            </w:pPr>
-                            <w:r>
-                              <w:t>3.</w:t>
-                            </w:r>
-                            <w:r>
-                              <w:t xml:space="preserve"> </w:t>
-                            </w:r>
-                            <w:r>
-                              <w:t>Το σύστημα διαπιστώνει ότι όλα τα στοιχεία έχουν συμπληρωθεί και έχουν αποδεκτές τιμές, οπότε δίνει την επιλογή στον αθλητή να υποβάλει τη φόρμα.</w:t>
-                            </w:r>
-                          </w:p>
-                          <w:p>
-                            <w:pPr>
-                              <w:spacing w:after="0" w:line="240" w:lineRule="auto"/>
-                            </w:pPr>
-                            <w:r>
-                              <w:t>4.</w:t>
-                            </w:r>
-                            <w:r>
-                              <w:t xml:space="preserve"> </w:t>
-                            </w:r>
-                            <w:r>
-                              <w:t>Ο αθλητής υποβάλλει τη φόρμα.</w:t>
-                            </w:r>
-                          </w:p>
-                          <w:p>
-                            <w:pPr>
-                              <w:spacing w:after="0" w:line="240" w:lineRule="auto"/>
-                            </w:pPr>
-                            <w:r>
-                              <w:t>5.</w:t>
-                            </w:r>
-                            <w:r>
-                              <w:t xml:space="preserve"> </w:t>
-                            </w:r>
-                            <w:r>
-                              <w:t>Το σύστημα εμφανίζει προτεινόμενο πρόγραμμα, στο οποίο περιέχονται σετ και επαναλήψεις για την κάθε άσκηση.</w:t>
-                            </w:r>
-                          </w:p>
-                          <w:p>
-                            <w:pPr>
-                              <w:spacing w:after="0" w:line="240" w:lineRule="auto"/>
-                            </w:pPr>
-                            <w:r>
-                              <w:t>6.</w:t>
-                            </w:r>
-                            <w:r>
-                              <w:t xml:space="preserve"> </w:t>
-                            </w:r>
-                            <w:r>
-                              <w:t>Ο αθλητής αποδέχεται το πρόγραμμα.</w:t>
-                            </w:r>
-                          </w:p>
-                          <w:p>
-                            <w:pPr>
-                              <w:spacing w:after="0" w:line="240" w:lineRule="auto"/>
-                            </w:pPr>
-                            <w:r>
-                              <w:t>7.</w:t>
-                            </w:r>
-                            <w:r>
-                              <w:t xml:space="preserve"> </w:t>
-                            </w:r>
-                            <w:r>
-                              <w:t>Το σύστημα εμφανίζει την οθόνη «</w:t>
+                              <w:t>2. Το σύστημα εμφανίζει οθόνη για τη συμπλήρωση στοιχείων, όπως το επίπεδο του αθλητή, το ύψος, τα κιλά του και τις ημέρες που διαθέτει ανά εβδομάδα για προπονήσεις.</w:t>
+                            </w:r>
+                          </w:p>
+                          <w:p>
+                            <w:pPr>
+                              <w:spacing w:after="0" w:line="240" w:lineRule="auto"/>
+                            </w:pPr>
+                            <w:r>
+                              <w:t>2. Ο αθλητής εισάγει τα ζητούμενα στοιχεία.</w:t>
+                            </w:r>
+                          </w:p>
+                          <w:p>
+                            <w:pPr>
+                              <w:spacing w:after="0" w:line="240" w:lineRule="auto"/>
+                            </w:pPr>
+                            <w:r>
+                              <w:t>3. Το σύστημα διαπιστώνει ότι όλα τα στοιχεία έχουν συμπληρωθεί και έχουν αποδεκτές τιμές, οπότε δίνει την επιλογή στον αθλητή να υποβάλει τη φόρμα.</w:t>
+                            </w:r>
+                          </w:p>
+                          <w:p>
+                            <w:pPr>
+                              <w:spacing w:after="0" w:line="240" w:lineRule="auto"/>
+                            </w:pPr>
+                            <w:r>
+                              <w:t>4. Ο αθλητής υποβάλλει τη φόρμα.</w:t>
+                            </w:r>
+                          </w:p>
+                          <w:p>
+                            <w:pPr>
+                              <w:spacing w:after="0" w:line="240" w:lineRule="auto"/>
+                            </w:pPr>
+                            <w:r>
+                              <w:t>5. Το σύστημα εμφανίζει προτεινόμενο πρόγραμμα, στο οποίο περιέχονται σετ και επαναλήψεις για την κάθε άσκηση.</w:t>
+                            </w:r>
+                          </w:p>
+                          <w:p>
+                            <w:pPr>
+                              <w:spacing w:after="0" w:line="240" w:lineRule="auto"/>
+                            </w:pPr>
+                            <w:r>
+                              <w:t>6. Ο αθλητής αποδέχεται το πρόγραμμα.</w:t>
+                            </w:r>
+                          </w:p>
+                          <w:p>
+                            <w:pPr>
+                              <w:spacing w:after="0" w:line="240" w:lineRule="auto"/>
+                            </w:pPr>
+                            <w:r>
+                              <w:t>7. Το σύστημα εμφανίζει την οθόνη «</w:t>
                             </w:r>
                             <w:proofErr w:type="spellStart"/>
                             <w:r>
@@ -3077,52 +2784,46 @@
                         <w:spacing w:after="0" w:line="240" w:lineRule="auto"/>
                       </w:pPr>
                       <w:r>
-                        <w:t>1.</w:t>
-                      </w:r>
+                        <w:t>1. Ο αθλητής επιλέγει από την οθόνη «</w:t>
+                      </w:r>
+                      <w:proofErr w:type="spellStart"/>
+                      <w:r>
+                        <w:t>Home</w:t>
+                      </w:r>
+                      <w:proofErr w:type="spellEnd"/>
                       <w:r>
                         <w:t xml:space="preserve"> </w:t>
                       </w:r>
-                      <w:r>
-                        <w:t>Ο αθλητής επιλέγει από την οθόνη «</w:t>
-                      </w:r>
                       <w:proofErr w:type="spellStart"/>
                       <w:r>
-                        <w:t>Home</w:t>
+                        <w:t>Page</w:t>
                       </w:r>
                       <w:proofErr w:type="spellEnd"/>
                       <w:r>
+                        <w:t>» την επιλογή «</w:t>
+                      </w:r>
+                      <w:proofErr w:type="spellStart"/>
+                      <w:r>
+                        <w:t>Find</w:t>
+                      </w:r>
+                      <w:proofErr w:type="spellEnd"/>
+                      <w:r>
+                        <w:t xml:space="preserve"> a </w:t>
+                      </w:r>
+                      <w:proofErr w:type="spellStart"/>
+                      <w:r>
+                        <w:t>workout</w:t>
+                      </w:r>
+                      <w:proofErr w:type="spellEnd"/>
+                      <w:r>
                         <w:t xml:space="preserve"> </w:t>
                       </w:r>
                       <w:proofErr w:type="spellStart"/>
                       <w:r>
-                        <w:t>Page</w:t>
+                        <w:t>plan</w:t>
                       </w:r>
                       <w:proofErr w:type="spellEnd"/>
                       <w:r>
-                        <w:t>» την επιλογή «</w:t>
-                      </w:r>
-                      <w:proofErr w:type="spellStart"/>
-                      <w:r>
-                        <w:t>Find</w:t>
-                      </w:r>
-                      <w:proofErr w:type="spellEnd"/>
-                      <w:r>
-                        <w:t xml:space="preserve"> a </w:t>
-                      </w:r>
-                      <w:proofErr w:type="spellStart"/>
-                      <w:r>
-                        <w:t>workout</w:t>
-                      </w:r>
-                      <w:proofErr w:type="spellEnd"/>
-                      <w:r>
-                        <w:t xml:space="preserve"> </w:t>
-                      </w:r>
-                      <w:proofErr w:type="spellStart"/>
-                      <w:r>
-                        <w:t>plan</w:t>
-                      </w:r>
-                      <w:proofErr w:type="spellEnd"/>
-                      <w:r>
                         <w:t>»</w:t>
                       </w:r>
                     </w:p>
@@ -3131,97 +2832,55 @@
                         <w:spacing w:after="0" w:line="240" w:lineRule="auto"/>
                       </w:pPr>
                       <w:r>
-                        <w:t>2.</w:t>
-                      </w:r>
-                      <w:r>
-                        <w:t xml:space="preserve"> </w:t>
-                      </w:r>
-                      <w:r>
-                        <w:t>Το σύστημα εμφανίζει οθόνη για τη συμπλήρωση στοιχείων, όπως το επίπεδο του αθλητή, το ύψος, τα κιλά του και τις ημέρες που διαθέτει ανά εβδομάδα για προπονήσεις.</w:t>
-                      </w:r>
-                    </w:p>
-                    <w:p>
-                      <w:pPr>
-                        <w:spacing w:after="0" w:line="240" w:lineRule="auto"/>
-                      </w:pPr>
-                      <w:r>
-                        <w:t>2.</w:t>
-                      </w:r>
-                      <w:r>
-                        <w:t xml:space="preserve"> </w:t>
-                      </w:r>
-                      <w:r>
-                        <w:t>Ο αθλητής εισάγει τα ζητούμενα στοιχεία.</w:t>
-                      </w:r>
-                    </w:p>
-                    <w:p>
-                      <w:pPr>
-                        <w:spacing w:after="0" w:line="240" w:lineRule="auto"/>
-                      </w:pPr>
-                      <w:r>
-                        <w:t>3.</w:t>
-                      </w:r>
-                      <w:r>
-                        <w:t xml:space="preserve"> </w:t>
-                      </w:r>
-                      <w:r>
-                        <w:t>Το σύστημα διαπιστώνει ότι όλα τα στοιχεία έχουν συμπληρωθεί και έχουν αποδεκτές τιμές, οπότε δίνει την επιλογή στον αθλητή να υποβάλει τη φόρμα.</w:t>
-                      </w:r>
-                    </w:p>
-                    <w:p>
-                      <w:pPr>
-                        <w:spacing w:after="0" w:line="240" w:lineRule="auto"/>
-                      </w:pPr>
-                      <w:r>
-                        <w:t>4.</w:t>
-                      </w:r>
-                      <w:r>
-                        <w:t xml:space="preserve"> </w:t>
-                      </w:r>
-                      <w:r>
-                        <w:t>Ο αθλητής υποβάλλει τη φόρμα.</w:t>
-                      </w:r>
-                    </w:p>
-                    <w:p>
-                      <w:pPr>
-                        <w:spacing w:after="0" w:line="240" w:lineRule="auto"/>
-                      </w:pPr>
-                      <w:r>
-                        <w:t>5.</w:t>
-                      </w:r>
-                      <w:r>
-                        <w:t xml:space="preserve"> </w:t>
-                      </w:r>
-                      <w:r>
-                        <w:t>Το σύστημα εμφανίζει προτεινόμενο πρόγραμμα, στο οποίο περιέχονται σετ και επαναλήψεις για την κάθε άσκηση.</w:t>
-                      </w:r>
-                    </w:p>
-                    <w:p>
-                      <w:pPr>
-                        <w:spacing w:after="0" w:line="240" w:lineRule="auto"/>
-                      </w:pPr>
-                      <w:r>
-                        <w:t>6.</w:t>
-                      </w:r>
-                      <w:r>
-                        <w:t xml:space="preserve"> </w:t>
-                      </w:r>
-                      <w:r>
-                        <w:t>Ο αθλητής αποδέχεται το πρόγραμμα.</w:t>
-                      </w:r>
-                    </w:p>
-                    <w:p>
-                      <w:pPr>
-                        <w:spacing w:after="0" w:line="240" w:lineRule="auto"/>
-                      </w:pPr>
-                      <w:r>
-                        <w:t>7.</w:t>
-                      </w:r>
-                      <w:r>
-                        <w:t xml:space="preserve"> </w:t>
-                      </w:r>
-                      <w:r>
-                        <w:t>Το σύστημα εμφανίζει την οθόνη «</w:t>
+                        <w:t>2. Το σύστημα εμφανίζει οθόνη για τη συμπλήρωση στοιχείων, όπως το επίπεδο του αθλητή, το ύψος, τα κιλά του και τις ημέρες που διαθέτει ανά εβδομάδα για προπονήσεις.</w:t>
+                      </w:r>
+                    </w:p>
+                    <w:p>
+                      <w:pPr>
+                        <w:spacing w:after="0" w:line="240" w:lineRule="auto"/>
+                      </w:pPr>
+                      <w:r>
+                        <w:t>2. Ο αθλητής εισάγει τα ζητούμενα στοιχεία.</w:t>
+                      </w:r>
+                    </w:p>
+                    <w:p>
+                      <w:pPr>
+                        <w:spacing w:after="0" w:line="240" w:lineRule="auto"/>
+                      </w:pPr>
+                      <w:r>
+                        <w:t>3. Το σύστημα διαπιστώνει ότι όλα τα στοιχεία έχουν συμπληρωθεί και έχουν αποδεκτές τιμές, οπότε δίνει την επιλογή στον αθλητή να υποβάλει τη φόρμα.</w:t>
+                      </w:r>
+                    </w:p>
+                    <w:p>
+                      <w:pPr>
+                        <w:spacing w:after="0" w:line="240" w:lineRule="auto"/>
+                      </w:pPr>
+                      <w:r>
+                        <w:t>4. Ο αθλητής υποβάλλει τη φόρμα.</w:t>
+                      </w:r>
+                    </w:p>
+                    <w:p>
+                      <w:pPr>
+                        <w:spacing w:after="0" w:line="240" w:lineRule="auto"/>
+                      </w:pPr>
+                      <w:r>
+                        <w:t>5. Το σύστημα εμφανίζει προτεινόμενο πρόγραμμα, στο οποίο περιέχονται σετ και επαναλήψεις για την κάθε άσκηση.</w:t>
+                      </w:r>
+                    </w:p>
+                    <w:p>
+                      <w:pPr>
+                        <w:spacing w:after="0" w:line="240" w:lineRule="auto"/>
+                      </w:pPr>
+                      <w:r>
+                        <w:t>6. Ο αθλητής αποδέχεται το πρόγραμμα.</w:t>
+                      </w:r>
+                    </w:p>
+                    <w:p>
+                      <w:pPr>
+                        <w:spacing w:after="0" w:line="240" w:lineRule="auto"/>
+                      </w:pPr>
+                      <w:r>
+                        <w:t>7. Το σύστημα εμφανίζει την οθόνη «</w:t>
                       </w:r>
                       <w:proofErr w:type="spellStart"/>
                       <w:r>
@@ -3306,20 +2965,21 @@
       <w:r>
         <w:rPr>
           <w:rStyle w:val="a6"/>
+          <w:noProof/>
         </w:rPr>
         <w:lastRenderedPageBreak/>
         <mc:AlternateContent>
           <mc:Choice Requires="wps">
             <w:drawing>
-              <wp:anchor distT="0" distB="0" distL="114300" distR="114300" simplePos="0" relativeHeight="251684864" behindDoc="0" locked="0" layoutInCell="1" allowOverlap="1" wp14:anchorId="34A2B90C" wp14:editId="088AF5E8">
+              <wp:anchor distT="0" distB="0" distL="114300" distR="114300" simplePos="0" relativeHeight="251684864" behindDoc="0" locked="0" layoutInCell="1" allowOverlap="1" wp14:anchorId="34A2B90C" wp14:editId="097B3EB6">
                 <wp:simplePos x="0" y="0"/>
                 <wp:positionH relativeFrom="column">
-                  <wp:posOffset>-634719</wp:posOffset>
+                  <wp:posOffset>-638355</wp:posOffset>
                 </wp:positionH>
                 <wp:positionV relativeFrom="paragraph">
-                  <wp:posOffset>412130</wp:posOffset>
+                  <wp:posOffset>271732</wp:posOffset>
                 </wp:positionV>
-                <wp:extent cx="4178595" cy="4369981"/>
+                <wp:extent cx="4178595" cy="6159260"/>
                 <wp:effectExtent l="0" t="0" r="0" b="0"/>
                 <wp:wrapNone/>
                 <wp:docPr id="22" name="Πλαίσιο κειμένου 22"/>
@@ -3331,7 +2991,7 @@
                       <wps:spPr>
                         <a:xfrm>
                           <a:off x="0" y="0"/>
-                          <a:ext cx="4178595" cy="4369981"/>
+                          <a:ext cx="4178595" cy="6159260"/>
                         </a:xfrm>
                         <a:prstGeom prst="rect">
                           <a:avLst/>
@@ -3348,150 +3008,84 @@
                               <w:spacing w:after="0" w:line="240" w:lineRule="auto"/>
                             </w:pPr>
                             <w:r>
-                              <w:t>Βασική Ροή</w:t>
-                            </w:r>
-                            <w:r>
-                              <w:t>:</w:t>
-                            </w:r>
-                          </w:p>
-                          <w:p>
-                            <w:pPr>
-                              <w:spacing w:after="0" w:line="240" w:lineRule="auto"/>
-                            </w:pPr>
-                            <w:r>
-                              <w:t>1.</w:t>
-                            </w:r>
-                            <w:r>
-                              <w:t xml:space="preserve"> </w:t>
-                            </w:r>
-                            <w:r>
-                              <w:t>Ο αθλητής επιλέγει την άσκηση που θα εκτελέσει από οθόνη με ασκήσεις.</w:t>
-                            </w:r>
-                          </w:p>
-                          <w:p>
-                            <w:pPr>
-                              <w:spacing w:after="0" w:line="240" w:lineRule="auto"/>
-                            </w:pPr>
-                            <w:r>
-                              <w:t>2.</w:t>
-                            </w:r>
-                            <w:r>
-                              <w:t xml:space="preserve"> </w:t>
-                            </w:r>
-                            <w:r>
-                              <w:t xml:space="preserve">Το σύστημα του εμφανίζει τον αριθμό επαναλήψεων, σετ και πόσα κιλά είχε χρησιμοποιήσει στη προηγούμενη προπόνησή του στην οθόνη </w:t>
-                            </w:r>
-                            <w:r>
-                              <w:t>προεπισκόπησης</w:t>
-                            </w:r>
-                            <w:r>
-                              <w:t xml:space="preserve"> της άσκησης.</w:t>
-                            </w:r>
-                          </w:p>
-                          <w:p>
-                            <w:pPr>
-                              <w:spacing w:after="0" w:line="240" w:lineRule="auto"/>
-                            </w:pPr>
-                            <w:r>
-                              <w:t>3.</w:t>
-                            </w:r>
-                            <w:r>
-                              <w:t xml:space="preserve"> </w:t>
-                            </w:r>
-                            <w:r>
-                              <w:t>Ο αθλητής επιλέγει στο σύστημα ότι είναι έτοιμος να ξεκινήσει την άσκηση.</w:t>
-                            </w:r>
-                          </w:p>
-                          <w:p>
-                            <w:pPr>
-                              <w:spacing w:after="0" w:line="240" w:lineRule="auto"/>
-                            </w:pPr>
-                            <w:r>
-                              <w:t>4.</w:t>
-                            </w:r>
-                            <w:r>
-                              <w:t xml:space="preserve"> </w:t>
-                            </w:r>
-                            <w:r>
-                              <w:t>Το σύστημα διαπιστώνει ότι δεν έχει αλλάξει η τιμή στα κιλά που θα χρησιμοποιήσει ο αθλητής.</w:t>
-                            </w:r>
-                          </w:p>
-                          <w:p>
-                            <w:pPr>
-                              <w:spacing w:after="0" w:line="240" w:lineRule="auto"/>
-                            </w:pPr>
-                            <w:r>
-                              <w:t>5.</w:t>
-                            </w:r>
-                            <w:r>
-                              <w:t xml:space="preserve"> </w:t>
-                            </w:r>
-                            <w:r>
-                              <w:t>Το σύστημα ξεκινά τη χρονομέτρηση της άσκησης και επιτρέπει στον αθλητή να τερματίσει την άσκηση.</w:t>
-                            </w:r>
-                          </w:p>
-                          <w:p>
-                            <w:pPr>
-                              <w:spacing w:after="0" w:line="240" w:lineRule="auto"/>
-                            </w:pPr>
-                            <w:r>
-                              <w:t>6.</w:t>
-                            </w:r>
-                            <w:r>
-                              <w:t xml:space="preserve"> </w:t>
-                            </w:r>
-                            <w:r>
-                              <w:t>Ο αθλητής ολοκληρώνει την άσκηση.</w:t>
-                            </w:r>
-                          </w:p>
-                          <w:p>
-                            <w:pPr>
-                              <w:spacing w:after="0" w:line="240" w:lineRule="auto"/>
-                            </w:pPr>
-                            <w:r>
-                              <w:t>7.</w:t>
-                            </w:r>
-                            <w:r>
-                              <w:t xml:space="preserve"> </w:t>
-                            </w:r>
-                            <w:r>
-                              <w:t>Το σύστημα ολοκληρώνει τη χρονομέτρηση της άσκησης.</w:t>
-                            </w:r>
-                          </w:p>
-                          <w:p>
-                            <w:pPr>
-                              <w:spacing w:after="0" w:line="240" w:lineRule="auto"/>
-                            </w:pPr>
-                            <w:r>
-                              <w:t>8.</w:t>
-                            </w:r>
-                            <w:r>
-                              <w:t xml:space="preserve"> </w:t>
-                            </w:r>
-                            <w:r>
-                              <w:t>Το σύστημα εμφανίζει γραφήματα με τα κιλά που χρησιμοποίησε στις μέχρι τώρα προπονήσεις του και τους χρόνους που χρειάστηκε προκειμένου να ολοκληρώσει την άσκηση.</w:t>
-                            </w:r>
-                          </w:p>
-                          <w:p>
-                            <w:pPr>
-                              <w:spacing w:after="0" w:line="240" w:lineRule="auto"/>
-                            </w:pPr>
-                          </w:p>
-                          <w:p>
-                            <w:pPr>
-                              <w:spacing w:after="0" w:line="240" w:lineRule="auto"/>
-                            </w:pPr>
-                            <w:r>
-                              <w:t xml:space="preserve">Εναλλακτική </w:t>
-                            </w:r>
-                            <w:r>
-                              <w:t>ρ</w:t>
-                            </w:r>
-                            <w:r>
-                              <w:t>οή 1</w:t>
-                            </w:r>
-                            <w:r>
-                              <w:t>:</w:t>
+                              <w:t>Βασική Ροή:</w:t>
+                            </w:r>
+                          </w:p>
+                          <w:p>
+                            <w:pPr>
+                              <w:spacing w:after="0" w:line="240" w:lineRule="auto"/>
+                            </w:pPr>
+                            <w:r>
+                              <w:t>1. Ο αθλητής επιλέγει την άσκηση που θα εκτελέσει από οθόνη με ασκήσεις.</w:t>
+                            </w:r>
+                          </w:p>
+                          <w:p>
+                            <w:pPr>
+                              <w:spacing w:after="0" w:line="240" w:lineRule="auto"/>
+                            </w:pPr>
+                            <w:r>
+                              <w:t>2. Το σύστημα του εμφανίζει τον αριθμό επαναλήψεων, σετ και πόσα κιλά είχε χρησιμοποιήσει στη προηγούμενη προπόνησή του στην οθόνη προεπισκόπησης της άσκησης.</w:t>
+                            </w:r>
+                          </w:p>
+                          <w:p>
+                            <w:pPr>
+                              <w:spacing w:after="0" w:line="240" w:lineRule="auto"/>
+                            </w:pPr>
+                            <w:r>
+                              <w:t>3. Ο αθλητής επιλέγει στο σύστημα ότι είναι έτοιμος να ξεκινήσει την άσκηση.</w:t>
+                            </w:r>
+                          </w:p>
+                          <w:p>
+                            <w:pPr>
+                              <w:spacing w:after="0" w:line="240" w:lineRule="auto"/>
+                            </w:pPr>
+                            <w:r>
+                              <w:t>4. Το σύστημα διαπιστώνει ότι δεν έχει αλλάξει η τιμή στα κιλά που θα χρησιμοποιήσει ο αθλητής.</w:t>
+                            </w:r>
+                          </w:p>
+                          <w:p>
+                            <w:pPr>
+                              <w:spacing w:after="0" w:line="240" w:lineRule="auto"/>
+                            </w:pPr>
+                            <w:r>
+                              <w:t>5. Το σύστημα ξεκινά τη χρονομέτρηση της άσκησης και επιτρέπει στον αθλητή να τερματίσει την άσκηση.</w:t>
+                            </w:r>
+                          </w:p>
+                          <w:p>
+                            <w:pPr>
+                              <w:spacing w:after="0" w:line="240" w:lineRule="auto"/>
+                            </w:pPr>
+                            <w:r>
+                              <w:t>6. Ο αθλητής ολοκληρώνει την άσκηση.</w:t>
+                            </w:r>
+                          </w:p>
+                          <w:p>
+                            <w:pPr>
+                              <w:spacing w:after="0" w:line="240" w:lineRule="auto"/>
+                            </w:pPr>
+                            <w:r>
+                              <w:t>7. Το σύστημα ολοκληρώνει τη χρονομέτρηση της άσκησης.</w:t>
+                            </w:r>
+                          </w:p>
+                          <w:p>
+                            <w:pPr>
+                              <w:spacing w:after="0" w:line="240" w:lineRule="auto"/>
+                            </w:pPr>
+                            <w:r>
+                              <w:t>8. Το σύστημα εμφανίζει γραφήματα με τα κιλά που χρησιμοποίησε στις μέχρι τώρα προπονήσεις του και τους χρόνους που χρειάστηκε προκειμένου να ολοκληρώσει την άσκηση.</w:t>
+                            </w:r>
+                          </w:p>
+                          <w:p>
+                            <w:pPr>
+                              <w:spacing w:after="0" w:line="240" w:lineRule="auto"/>
+                            </w:pPr>
+                          </w:p>
+                          <w:p>
+                            <w:pPr>
+                              <w:spacing w:after="0" w:line="240" w:lineRule="auto"/>
+                            </w:pPr>
+                            <w:r>
+                              <w:t>Εναλλακτική ροή 1:</w:t>
                             </w:r>
                           </w:p>
                           <w:p>
@@ -3622,7 +3216,7 @@
           </mc:Choice>
           <mc:Fallback>
             <w:pict>
-              <v:shape w14:anchorId="34A2B90C" id="Πλαίσιο κειμένου 22" o:spid="_x0000_s1035" type="#_x0000_t202" style="position:absolute;margin-left:-50pt;margin-top:32.45pt;width:329pt;height:344.1pt;z-index:251684864;visibility:visible;mso-wrap-style:square;mso-width-percent:0;mso-height-percent:0;mso-wrap-distance-left:9pt;mso-wrap-distance-top:0;mso-wrap-distance-right:9pt;mso-wrap-distance-bottom:0;mso-position-horizontal:absolute;mso-position-horizontal-relative:text;mso-position-vertical:absolute;mso-position-vertical-relative:text;mso-width-percent:0;mso-height-percent:0;mso-width-relative:margin;mso-height-relative:margin;v-text-anchor:top" o:gfxdata="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" filled="f" stroked="f" strokeweight=".5pt">
+              <v:shape w14:anchorId="34A2B90C" id="Πλαίσιο κειμένου 22" o:spid="_x0000_s1035" type="#_x0000_t202" style="position:absolute;margin-left:-50.25pt;margin-top:21.4pt;width:329pt;height:485pt;z-index:251684864;visibility:visible;mso-wrap-style:square;mso-width-percent:0;mso-height-percent:0;mso-wrap-distance-left:9pt;mso-wrap-distance-top:0;mso-wrap-distance-right:9pt;mso-wrap-distance-bottom:0;mso-position-horizontal:absolute;mso-position-horizontal-relative:text;mso-position-vertical:absolute;mso-position-vertical-relative:text;mso-width-percent:0;mso-height-percent:0;mso-width-relative:margin;mso-height-relative:margin;v-text-anchor:top" o:gfxdata="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" filled="f" stroked="f" strokeweight=".5pt">
                 <v:textbox>
                   <w:txbxContent>
                     <w:p>
@@ -3630,150 +3224,84 @@
                         <w:spacing w:after="0" w:line="240" w:lineRule="auto"/>
                       </w:pPr>
                       <w:r>
-                        <w:t>Βασική Ροή</w:t>
-                      </w:r>
-                      <w:r>
-                        <w:t>:</w:t>
-                      </w:r>
-                    </w:p>
-                    <w:p>
-                      <w:pPr>
-                        <w:spacing w:after="0" w:line="240" w:lineRule="auto"/>
-                      </w:pPr>
-                      <w:r>
-                        <w:t>1.</w:t>
-                      </w:r>
-                      <w:r>
-                        <w:t xml:space="preserve"> </w:t>
-                      </w:r>
-                      <w:r>
-                        <w:t>Ο αθλητής επιλέγει την άσκηση που θα εκτελέσει από οθόνη με ασκήσεις.</w:t>
-                      </w:r>
-                    </w:p>
-                    <w:p>
-                      <w:pPr>
-                        <w:spacing w:after="0" w:line="240" w:lineRule="auto"/>
-                      </w:pPr>
-                      <w:r>
-                        <w:t>2.</w:t>
-                      </w:r>
-                      <w:r>
-                        <w:t xml:space="preserve"> </w:t>
-                      </w:r>
-                      <w:r>
-                        <w:t xml:space="preserve">Το σύστημα του εμφανίζει τον αριθμό επαναλήψεων, σετ και πόσα κιλά είχε χρησιμοποιήσει στη προηγούμενη προπόνησή του στην οθόνη </w:t>
-                      </w:r>
-                      <w:r>
-                        <w:t>προεπισκόπησης</w:t>
-                      </w:r>
-                      <w:r>
-                        <w:t xml:space="preserve"> της άσκησης.</w:t>
-                      </w:r>
-                    </w:p>
-                    <w:p>
-                      <w:pPr>
-                        <w:spacing w:after="0" w:line="240" w:lineRule="auto"/>
-                      </w:pPr>
-                      <w:r>
-                        <w:t>3.</w:t>
-                      </w:r>
-                      <w:r>
-                        <w:t xml:space="preserve"> </w:t>
-                      </w:r>
-                      <w:r>
-                        <w:t>Ο αθλητής επιλέγει στο σύστημα ότι είναι έτοιμος να ξεκινήσει την άσκηση.</w:t>
-                      </w:r>
-                    </w:p>
-                    <w:p>
-                      <w:pPr>
-                        <w:spacing w:after="0" w:line="240" w:lineRule="auto"/>
-                      </w:pPr>
-                      <w:r>
-                        <w:t>4.</w:t>
-                      </w:r>
-                      <w:r>
-                        <w:t xml:space="preserve"> </w:t>
-                      </w:r>
-                      <w:r>
-                        <w:t>Το σύστημα διαπιστώνει ότι δεν έχει αλλάξει η τιμή στα κιλά που θα χρησιμοποιήσει ο αθλητής.</w:t>
-                      </w:r>
-                    </w:p>
-                    <w:p>
-                      <w:pPr>
-                        <w:spacing w:after="0" w:line="240" w:lineRule="auto"/>
-                      </w:pPr>
-                      <w:r>
-                        <w:t>5.</w:t>
-                      </w:r>
-                      <w:r>
-                        <w:t xml:space="preserve"> </w:t>
-                      </w:r>
-                      <w:r>
-                        <w:t>Το σύστημα ξεκινά τη χρονομέτρηση της άσκησης και επιτρέπει στον αθλητή να τερματίσει την άσκηση.</w:t>
-                      </w:r>
-                    </w:p>
-                    <w:p>
-                      <w:pPr>
-                        <w:spacing w:after="0" w:line="240" w:lineRule="auto"/>
-                      </w:pPr>
-                      <w:r>
-                        <w:t>6.</w:t>
-                      </w:r>
-                      <w:r>
-                        <w:t xml:space="preserve"> </w:t>
-                      </w:r>
-                      <w:r>
-                        <w:t>Ο αθλητής ολοκληρώνει την άσκηση.</w:t>
-                      </w:r>
-                    </w:p>
-                    <w:p>
-                      <w:pPr>
-                        <w:spacing w:after="0" w:line="240" w:lineRule="auto"/>
-                      </w:pPr>
-                      <w:r>
-                        <w:t>7.</w:t>
-                      </w:r>
-                      <w:r>
-                        <w:t xml:space="preserve"> </w:t>
-                      </w:r>
-                      <w:r>
-                        <w:t>Το σύστημα ολοκληρώνει τη χρονομέτρηση της άσκησης.</w:t>
-                      </w:r>
-                    </w:p>
-                    <w:p>
-                      <w:pPr>
-                        <w:spacing w:after="0" w:line="240" w:lineRule="auto"/>
-                      </w:pPr>
-                      <w:r>
-                        <w:t>8.</w:t>
-                      </w:r>
-                      <w:r>
-                        <w:t xml:space="preserve"> </w:t>
-                      </w:r>
-                      <w:r>
-                        <w:t>Το σύστημα εμφανίζει γραφήματα με τα κιλά που χρησιμοποίησε στις μέχρι τώρα προπονήσεις του και τους χρόνους που χρειάστηκε προκειμένου να ολοκληρώσει την άσκηση.</w:t>
-                      </w:r>
-                    </w:p>
-                    <w:p>
-                      <w:pPr>
-                        <w:spacing w:after="0" w:line="240" w:lineRule="auto"/>
-                      </w:pPr>
-                    </w:p>
-                    <w:p>
-                      <w:pPr>
-                        <w:spacing w:after="0" w:line="240" w:lineRule="auto"/>
-                      </w:pPr>
-                      <w:r>
-                        <w:t xml:space="preserve">Εναλλακτική </w:t>
-                      </w:r>
-                      <w:r>
-                        <w:t>ρ</w:t>
-                      </w:r>
-                      <w:r>
-                        <w:t>οή 1</w:t>
-                      </w:r>
-                      <w:r>
-                        <w:t>:</w:t>
+                        <w:t>Βασική Ροή:</w:t>
+                      </w:r>
+                    </w:p>
+                    <w:p>
+                      <w:pPr>
+                        <w:spacing w:after="0" w:line="240" w:lineRule="auto"/>
+                      </w:pPr>
+                      <w:r>
+                        <w:t>1. Ο αθλητής επιλέγει την άσκηση που θα εκτελέσει από οθόνη με ασκήσεις.</w:t>
+                      </w:r>
+                    </w:p>
+                    <w:p>
+                      <w:pPr>
+                        <w:spacing w:after="0" w:line="240" w:lineRule="auto"/>
+                      </w:pPr>
+                      <w:r>
+                        <w:t>2. Το σύστημα του εμφανίζει τον αριθμό επαναλήψεων, σετ και πόσα κιλά είχε χρησιμοποιήσει στη προηγούμενη προπόνησή του στην οθόνη προεπισκόπησης της άσκησης.</w:t>
+                      </w:r>
+                    </w:p>
+                    <w:p>
+                      <w:pPr>
+                        <w:spacing w:after="0" w:line="240" w:lineRule="auto"/>
+                      </w:pPr>
+                      <w:r>
+                        <w:t>3. Ο αθλητής επιλέγει στο σύστημα ότι είναι έτοιμος να ξεκινήσει την άσκηση.</w:t>
+                      </w:r>
+                    </w:p>
+                    <w:p>
+                      <w:pPr>
+                        <w:spacing w:after="0" w:line="240" w:lineRule="auto"/>
+                      </w:pPr>
+                      <w:r>
+                        <w:t>4. Το σύστημα διαπιστώνει ότι δεν έχει αλλάξει η τιμή στα κιλά που θα χρησιμοποιήσει ο αθλητής.</w:t>
+                      </w:r>
+                    </w:p>
+                    <w:p>
+                      <w:pPr>
+                        <w:spacing w:after="0" w:line="240" w:lineRule="auto"/>
+                      </w:pPr>
+                      <w:r>
+                        <w:t>5. Το σύστημα ξεκινά τη χρονομέτρηση της άσκησης και επιτρέπει στον αθλητή να τερματίσει την άσκηση.</w:t>
+                      </w:r>
+                    </w:p>
+                    <w:p>
+                      <w:pPr>
+                        <w:spacing w:after="0" w:line="240" w:lineRule="auto"/>
+                      </w:pPr>
+                      <w:r>
+                        <w:t>6. Ο αθλητής ολοκληρώνει την άσκηση.</w:t>
+                      </w:r>
+                    </w:p>
+                    <w:p>
+                      <w:pPr>
+                        <w:spacing w:after="0" w:line="240" w:lineRule="auto"/>
+                      </w:pPr>
+                      <w:r>
+                        <w:t>7. Το σύστημα ολοκληρώνει τη χρονομέτρηση της άσκησης.</w:t>
+                      </w:r>
+                    </w:p>
+                    <w:p>
+                      <w:pPr>
+                        <w:spacing w:after="0" w:line="240" w:lineRule="auto"/>
+                      </w:pPr>
+                      <w:r>
+                        <w:t>8. Το σύστημα εμφανίζει γραφήματα με τα κιλά που χρησιμοποίησε στις μέχρι τώρα προπονήσεις του και τους χρόνους που χρειάστηκε προκειμένου να ολοκληρώσει την άσκηση.</w:t>
+                      </w:r>
+                    </w:p>
+                    <w:p>
+                      <w:pPr>
+                        <w:spacing w:after="0" w:line="240" w:lineRule="auto"/>
+                      </w:pPr>
+                    </w:p>
+                    <w:p>
+                      <w:pPr>
+                        <w:spacing w:after="0" w:line="240" w:lineRule="auto"/>
+                      </w:pPr>
+                      <w:r>
+                        <w:t>Εναλλακτική ροή 1:</w:t>
                       </w:r>
                     </w:p>
                     <w:p>
@@ -3974,6 +3502,7 @@
       <w:r>
         <w:rPr>
           <w:rStyle w:val="1Char"/>
+          <w:noProof/>
         </w:rPr>
         <w:lastRenderedPageBreak/>
         <w:drawing>
@@ -4042,6 +3571,7 @@
       <w:r>
         <w:rPr>
           <w:rStyle w:val="1Char"/>
+          <w:noProof/>
         </w:rPr>
         <mc:AlternateContent>
           <mc:Choice Requires="wps">
@@ -4083,10 +3613,7 @@
                               <w:spacing w:after="0" w:line="240" w:lineRule="auto"/>
                             </w:pPr>
                             <w:r>
-                              <w:t>Βασική Ροή</w:t>
-                            </w:r>
-                            <w:r>
-                              <w:t>:</w:t>
+                              <w:t>Βασική Ροή:</w:t>
                             </w:r>
                           </w:p>
                           <w:p>
@@ -4372,10 +3899,7 @@
                             </w:r>
                             <w:proofErr w:type="spellStart"/>
                             <w:r>
-                              <w:t>επαν</w:t>
-                            </w:r>
-                            <w:r>
-                              <w:t>επιλέξει</w:t>
+                              <w:t>επανεπιλέξει</w:t>
                             </w:r>
                             <w:proofErr w:type="spellEnd"/>
                             <w:r>
@@ -4387,13 +3911,7 @@
                               <w:spacing w:after="0" w:line="240" w:lineRule="auto"/>
                             </w:pPr>
                             <w:r>
-                              <w:t xml:space="preserve">8.2 Το σύστημα διαπιστώνει ότι υπάρχουν ακόμα ασκήσεις που </w:t>
-                            </w:r>
-                            <w:r>
-                              <w:t>εκκρεμούν</w:t>
-                            </w:r>
-                            <w:r>
-                              <w:t>, οπότε οδηγείται στο βήμα 5 της βασικής ροής.</w:t>
+                              <w:t>8.2 Το σύστημα διαπιστώνει ότι υπάρχουν ακόμα ασκήσεις που εκκρεμούν, οπότε οδηγείται στο βήμα 5 της βασικής ροής.</w:t>
                             </w:r>
                           </w:p>
                         </w:txbxContent>
@@ -4426,10 +3944,7 @@
                         <w:spacing w:after="0" w:line="240" w:lineRule="auto"/>
                       </w:pPr>
                       <w:r>
-                        <w:t>Βασική Ροή</w:t>
-                      </w:r>
-                      <w:r>
-                        <w:t>:</w:t>
+                        <w:t>Βασική Ροή:</w:t>
                       </w:r>
                     </w:p>
                     <w:p>
@@ -4715,10 +4230,7 @@
                       </w:r>
                       <w:proofErr w:type="spellStart"/>
                       <w:r>
-                        <w:t>επαν</w:t>
-                      </w:r>
-                      <w:r>
-                        <w:t>επιλέξει</w:t>
+                        <w:t>επανεπιλέξει</w:t>
                       </w:r>
                       <w:proofErr w:type="spellEnd"/>
                       <w:r>
@@ -4730,13 +4242,7 @@
                         <w:spacing w:after="0" w:line="240" w:lineRule="auto"/>
                       </w:pPr>
                       <w:r>
-                        <w:t xml:space="preserve">8.2 Το σύστημα διαπιστώνει ότι υπάρχουν ακόμα ασκήσεις που </w:t>
-                      </w:r>
-                      <w:r>
-                        <w:t>εκκρεμούν</w:t>
-                      </w:r>
-                      <w:r>
-                        <w:t>, οπότε οδηγείται στο βήμα 5 της βασικής ροής.</w:t>
+                        <w:t>8.2 Το σύστημα διαπιστώνει ότι υπάρχουν ακόμα ασκήσεις που εκκρεμούν, οπότε οδηγείται στο βήμα 5 της βασικής ροής.</w:t>
                       </w:r>
                     </w:p>
                   </w:txbxContent>
@@ -4750,13 +4256,7 @@
         <w:rPr>
           <w:rStyle w:val="1Char"/>
         </w:rPr>
-        <w:t>«Έναρξη προπόνησης»</w:t>
-      </w:r>
-      <w:r>
-        <w:rPr>
-          <w:rStyle w:val="1Char"/>
-        </w:rPr>
-        <w:t xml:space="preserve">  (Βασίλης)</w:t>
+        <w:t>«Έναρξη προπόνησης»  (Βασίλης)</w:t>
       </w:r>
       <w:r>
         <w:br/>
@@ -4767,6 +4267,7 @@
       <w:r>
         <w:rPr>
           <w:rStyle w:val="a6"/>
+          <w:noProof/>
         </w:rPr>
         <w:lastRenderedPageBreak/>
         <mc:AlternateContent>
@@ -4817,41 +4318,23 @@
                               <w:spacing w:after="0" w:line="240" w:lineRule="auto"/>
                             </w:pPr>
                             <w:r>
-                              <w:t>1.</w:t>
-                            </w:r>
-                            <w:r>
-                              <w:t xml:space="preserve"> </w:t>
-                            </w:r>
-                            <w:r>
-                              <w:t>Ο αθλητής επιλέγει είσοδος στην κατάταξη διαγωνισμού.</w:t>
-                            </w:r>
-                          </w:p>
-                          <w:p>
-                            <w:pPr>
-                              <w:spacing w:after="0" w:line="240" w:lineRule="auto"/>
-                            </w:pPr>
-                            <w:r>
-                              <w:t>2.</w:t>
-                            </w:r>
-                            <w:r>
-                              <w:t xml:space="preserve"> </w:t>
-                            </w:r>
-                            <w:r>
-                              <w:t>Το σύστημα εμφανίζει το προφίλ του χρήστη με τα τωρινά του ρεκόρ και έπειτα εμφανίζει μια λίστα με τις κατηγορίες ασκήσεων.</w:t>
-                            </w:r>
-                          </w:p>
-                          <w:p>
-                            <w:pPr>
-                              <w:spacing w:after="0" w:line="240" w:lineRule="auto"/>
-                            </w:pPr>
-                            <w:r>
-                              <w:t>3.</w:t>
-                            </w:r>
-                            <w:r>
-                              <w:t xml:space="preserve"> </w:t>
-                            </w:r>
-                            <w:r>
-                              <w:t>Ο αθλητής επιλέγει την κατηγορία ασκήσεων στην οποία θέλει να πάρει μέρος για να μπει στην κατάταξη.</w:t>
+                              <w:t>1. Ο αθλητής επιλέγει είσοδος στην κατάταξη διαγωνισμού.</w:t>
+                            </w:r>
+                          </w:p>
+                          <w:p>
+                            <w:pPr>
+                              <w:spacing w:after="0" w:line="240" w:lineRule="auto"/>
+                            </w:pPr>
+                            <w:r>
+                              <w:t>2. Το σύστημα εμφανίζει το προφίλ του χρήστη με τα τωρινά του ρεκόρ και έπειτα εμφανίζει μια λίστα με τις κατηγορίες ασκήσεων.</w:t>
+                            </w:r>
+                          </w:p>
+                          <w:p>
+                            <w:pPr>
+                              <w:spacing w:after="0" w:line="240" w:lineRule="auto"/>
+                            </w:pPr>
+                            <w:r>
+                              <w:t>3. Ο αθλητής επιλέγει την κατηγορία ασκήσεων στην οποία θέλει να πάρει μέρος για να μπει στην κατάταξη.</w:t>
                             </w:r>
                           </w:p>
                           <w:p>
@@ -4867,13 +4350,7 @@
                               <w:spacing w:after="0" w:line="240" w:lineRule="auto"/>
                             </w:pPr>
                             <w:r>
-                              <w:t>5.</w:t>
-                            </w:r>
-                            <w:r>
-                              <w:t xml:space="preserve"> </w:t>
-                            </w:r>
-                            <w:r>
-                              <w:t>Ο αθλητής διαλέγει την εξειδικευμένη άσκηση με την οποία θέλει να πάρει μέρος για να μπει στην κατάταξη.</w:t>
+                              <w:t>5. Ο αθλητής διαλέγει την εξειδικευμένη άσκηση με την οποία θέλει να πάρει μέρος για να μπει στην κατάταξη.</w:t>
                             </w:r>
                           </w:p>
                           <w:p>
@@ -4889,41 +4366,23 @@
                               <w:spacing w:after="0" w:line="240" w:lineRule="auto"/>
                             </w:pPr>
                             <w:r>
-                              <w:t>7.</w:t>
-                            </w:r>
-                            <w:r>
-                              <w:t xml:space="preserve"> </w:t>
-                            </w:r>
-                            <w:r>
-                              <w:t>Ο αθλητής επιλέγει συμμετοχή και το σύστημα εμφανίζει στον αθλητή την επιλογή να πληκτρολογήσει τα κιλά με τα οποία πραγματοποίησε την άσκηση.</w:t>
-                            </w:r>
-                          </w:p>
-                          <w:p>
-                            <w:pPr>
-                              <w:spacing w:after="0" w:line="240" w:lineRule="auto"/>
-                            </w:pPr>
-                            <w:r>
-                              <w:t>8.</w:t>
-                            </w:r>
-                            <w:r>
-                              <w:t xml:space="preserve"> </w:t>
-                            </w:r>
-                            <w:r>
-                              <w:t>Ο αθλητής δηλώνει τα κιλά με τα οποία πραγματοποίησε την άσκηση. Το σύστημα ζητά από τον αθλητή βίντεο με την προσπάθεια του.</w:t>
-                            </w:r>
-                          </w:p>
-                          <w:p>
-                            <w:pPr>
-                              <w:spacing w:after="0" w:line="240" w:lineRule="auto"/>
-                            </w:pPr>
-                            <w:r>
-                              <w:t>9.</w:t>
-                            </w:r>
-                            <w:r>
-                              <w:t xml:space="preserve"> </w:t>
-                            </w:r>
-                            <w:r>
-                              <w:t xml:space="preserve">Ο αθλητής κάνει </w:t>
+                              <w:t>7. Ο αθλητής επιλέγει συμμετοχή και το σύστημα εμφανίζει στον αθλητή την επιλογή να πληκτρολογήσει τα κιλά με τα οποία πραγματοποίησε την άσκηση.</w:t>
+                            </w:r>
+                          </w:p>
+                          <w:p>
+                            <w:pPr>
+                              <w:spacing w:after="0" w:line="240" w:lineRule="auto"/>
+                            </w:pPr>
+                            <w:r>
+                              <w:t>8. Ο αθλητής δηλώνει τα κιλά με τα οποία πραγματοποίησε την άσκηση. Το σύστημα ζητά από τον αθλητή βίντεο με την προσπάθεια του.</w:t>
+                            </w:r>
+                          </w:p>
+                          <w:p>
+                            <w:pPr>
+                              <w:spacing w:after="0" w:line="240" w:lineRule="auto"/>
+                            </w:pPr>
+                            <w:r>
+                              <w:t xml:space="preserve">9. Ο αθλητής κάνει </w:t>
                             </w:r>
                             <w:proofErr w:type="spellStart"/>
                             <w:r>
@@ -4939,27 +4398,15 @@
                               <w:spacing w:after="0" w:line="240" w:lineRule="auto"/>
                             </w:pPr>
                             <w:r>
-                              <w:t>10.</w:t>
-                            </w:r>
-                            <w:r>
-                              <w:t xml:space="preserve"> </w:t>
-                            </w:r>
-                            <w:r>
-                              <w:t>Το σύστημα δημιουργεί αίτημα για έγκριση του βίντεο από κάποιον γυμναστή.</w:t>
-                            </w:r>
-                          </w:p>
-                          <w:p>
-                            <w:pPr>
-                              <w:spacing w:after="0" w:line="240" w:lineRule="auto"/>
-                            </w:pPr>
-                            <w:r>
-                              <w:t>11.</w:t>
-                            </w:r>
-                            <w:r>
-                              <w:t xml:space="preserve"> </w:t>
-                            </w:r>
-                            <w:r>
-                              <w:t>Το αίτημα γίνεται αποδεκτό και η προσπάθεια είναι πλέον ορατή στην κατάταξη.</w:t>
+                              <w:t>10. Το σύστημα δημιουργεί αίτημα για έγκριση του βίντεο από κάποιον γυμναστή.</w:t>
+                            </w:r>
+                          </w:p>
+                          <w:p>
+                            <w:pPr>
+                              <w:spacing w:after="0" w:line="240" w:lineRule="auto"/>
+                            </w:pPr>
+                            <w:r>
+                              <w:t>11. Το αίτημα γίνεται αποδεκτό και η προσπάθεια είναι πλέον ορατή στην κατάταξη.</w:t>
                             </w:r>
                           </w:p>
                           <w:p>
@@ -4980,27 +4427,15 @@
                               <w:spacing w:after="0" w:line="240" w:lineRule="auto"/>
                             </w:pPr>
                             <w:r>
-                              <w:t>6.1</w:t>
-                            </w:r>
-                            <w:r>
-                              <w:t xml:space="preserve"> </w:t>
-                            </w:r>
-                            <w:r>
-                              <w:t>Ο αθλητής δεν επιλέγει να πάρει μέρος στην συγκεκριμένη άσκηση.</w:t>
-                            </w:r>
-                          </w:p>
-                          <w:p>
-                            <w:pPr>
-                              <w:spacing w:after="0" w:line="240" w:lineRule="auto"/>
-                            </w:pPr>
-                            <w:r>
-                              <w:t>6.2</w:t>
-                            </w:r>
-                            <w:r>
-                              <w:t xml:space="preserve"> </w:t>
-                            </w:r>
-                            <w:r>
-                              <w:t>Το σύστημα του δίνει την δυνατότητα να επιστρέψει στο βήμα 2 της βασικής ροής.</w:t>
+                              <w:t>6.1 Ο αθλητής δεν επιλέγει να πάρει μέρος στην συγκεκριμένη άσκηση.</w:t>
+                            </w:r>
+                          </w:p>
+                          <w:p>
+                            <w:pPr>
+                              <w:spacing w:after="0" w:line="240" w:lineRule="auto"/>
+                            </w:pPr>
+                            <w:r>
+                              <w:t>6.2 Το σύστημα του δίνει την δυνατότητα να επιστρέψει στο βήμα 2 της βασικής ροής.</w:t>
                             </w:r>
                           </w:p>
                           <w:p>
@@ -5021,13 +4456,7 @@
                               <w:spacing w:after="0" w:line="240" w:lineRule="auto"/>
                             </w:pPr>
                             <w:r>
-                              <w:t>9.1</w:t>
-                            </w:r>
-                            <w:r>
-                              <w:t xml:space="preserve"> </w:t>
-                            </w:r>
-                            <w:r>
-                              <w:t xml:space="preserve">Ο αθλητή δεν κάνει </w:t>
+                              <w:t xml:space="preserve">9.1 Ο αθλητή δεν κάνει </w:t>
                             </w:r>
                             <w:proofErr w:type="spellStart"/>
                             <w:r>
@@ -5043,13 +4472,7 @@
                               <w:spacing w:after="0" w:line="240" w:lineRule="auto"/>
                             </w:pPr>
                             <w:r>
-                              <w:t>9.2</w:t>
-                            </w:r>
-                            <w:r>
-                              <w:t xml:space="preserve"> </w:t>
-                            </w:r>
-                            <w:r>
-                              <w:t>Το σύστημα τον επιστρέφει στο βήμα 4 της βασικής ροής.</w:t>
+                              <w:t>9.2 Το σύστημα τον επιστρέφει στο βήμα 4 της βασικής ροής.</w:t>
                             </w:r>
                           </w:p>
                           <w:p>
@@ -5070,13 +4493,7 @@
                               <w:spacing w:after="0" w:line="240" w:lineRule="auto"/>
                             </w:pPr>
                             <w:r>
-                              <w:t>11.1</w:t>
-                            </w:r>
-                            <w:r>
-                              <w:t xml:space="preserve"> </w:t>
-                            </w:r>
-                            <w:r>
-                              <w:t>Το αίτημα δεν γίνεται αποδεκτό</w:t>
+                              <w:t>11.1 Το αίτημα δεν γίνεται αποδεκτό</w:t>
                             </w:r>
                             <w:r>
                               <w:t>.</w:t>
@@ -5087,13 +4504,7 @@
                               <w:spacing w:after="0" w:line="240" w:lineRule="auto"/>
                             </w:pPr>
                             <w:r>
-                              <w:t>11.2</w:t>
-                            </w:r>
-                            <w:r>
-                              <w:t xml:space="preserve"> </w:t>
-                            </w:r>
-                            <w:r>
-                              <w:t>Το σύστημα ειδοποιεί τον αθλητή με τα σχόλια του γυμναστή ,για τον λόγο απόρριψης της προσπάθειας του.</w:t>
+                              <w:t>11.2 Το σύστημα ειδοποιεί τον αθλητή με τα σχόλια του γυμναστή ,για τον λόγο απόρριψης της προσπάθειας του.</w:t>
                             </w:r>
                           </w:p>
                         </w:txbxContent>
@@ -5134,41 +4545,23 @@
                         <w:spacing w:after="0" w:line="240" w:lineRule="auto"/>
                       </w:pPr>
                       <w:r>
-                        <w:t>1.</w:t>
-                      </w:r>
-                      <w:r>
-                        <w:t xml:space="preserve"> </w:t>
-                      </w:r>
-                      <w:r>
-                        <w:t>Ο αθλητής επιλέγει είσοδος στην κατάταξη διαγωνισμού.</w:t>
-                      </w:r>
-                    </w:p>
-                    <w:p>
-                      <w:pPr>
-                        <w:spacing w:after="0" w:line="240" w:lineRule="auto"/>
-                      </w:pPr>
-                      <w:r>
-                        <w:t>2.</w:t>
-                      </w:r>
-                      <w:r>
-                        <w:t xml:space="preserve"> </w:t>
-                      </w:r>
-                      <w:r>
-                        <w:t>Το σύστημα εμφανίζει το προφίλ του χρήστη με τα τωρινά του ρεκόρ και έπειτα εμφανίζει μια λίστα με τις κατηγορίες ασκήσεων.</w:t>
-                      </w:r>
-                    </w:p>
-                    <w:p>
-                      <w:pPr>
-                        <w:spacing w:after="0" w:line="240" w:lineRule="auto"/>
-                      </w:pPr>
-                      <w:r>
-                        <w:t>3.</w:t>
-                      </w:r>
-                      <w:r>
-                        <w:t xml:space="preserve"> </w:t>
-                      </w:r>
-                      <w:r>
-                        <w:t>Ο αθλητής επιλέγει την κατηγορία ασκήσεων στην οποία θέλει να πάρει μέρος για να μπει στην κατάταξη.</w:t>
+                        <w:t>1. Ο αθλητής επιλέγει είσοδος στην κατάταξη διαγωνισμού.</w:t>
+                      </w:r>
+                    </w:p>
+                    <w:p>
+                      <w:pPr>
+                        <w:spacing w:after="0" w:line="240" w:lineRule="auto"/>
+                      </w:pPr>
+                      <w:r>
+                        <w:t>2. Το σύστημα εμφανίζει το προφίλ του χρήστη με τα τωρινά του ρεκόρ και έπειτα εμφανίζει μια λίστα με τις κατηγορίες ασκήσεων.</w:t>
+                      </w:r>
+                    </w:p>
+                    <w:p>
+                      <w:pPr>
+                        <w:spacing w:after="0" w:line="240" w:lineRule="auto"/>
+                      </w:pPr>
+                      <w:r>
+                        <w:t>3. Ο αθλητής επιλέγει την κατηγορία ασκήσεων στην οποία θέλει να πάρει μέρος για να μπει στην κατάταξη.</w:t>
                       </w:r>
                     </w:p>
                     <w:p>
@@ -5184,13 +4577,7 @@
                         <w:spacing w:after="0" w:line="240" w:lineRule="auto"/>
                       </w:pPr>
                       <w:r>
-                        <w:t>5.</w:t>
-                      </w:r>
-                      <w:r>
-                        <w:t xml:space="preserve"> </w:t>
-                      </w:r>
-                      <w:r>
-                        <w:t>Ο αθλητής διαλέγει την εξειδικευμένη άσκηση με την οποία θέλει να πάρει μέρος για να μπει στην κατάταξη.</w:t>
+                        <w:t>5. Ο αθλητής διαλέγει την εξειδικευμένη άσκηση με την οποία θέλει να πάρει μέρος για να μπει στην κατάταξη.</w:t>
                       </w:r>
                     </w:p>
                     <w:p>
@@ -5206,41 +4593,23 @@
                         <w:spacing w:after="0" w:line="240" w:lineRule="auto"/>
                       </w:pPr>
                       <w:r>
-                        <w:t>7.</w:t>
-                      </w:r>
-                      <w:r>
-                        <w:t xml:space="preserve"> </w:t>
-                      </w:r>
-                      <w:r>
-                        <w:t>Ο αθλητής επιλέγει συμμετοχή και το σύστημα εμφανίζει στον αθλητή την επιλογή να πληκτρολογήσει τα κιλά με τα οποία πραγματοποίησε την άσκηση.</w:t>
-                      </w:r>
-                    </w:p>
-                    <w:p>
-                      <w:pPr>
-                        <w:spacing w:after="0" w:line="240" w:lineRule="auto"/>
-                      </w:pPr>
-                      <w:r>
-                        <w:t>8.</w:t>
-                      </w:r>
-                      <w:r>
-                        <w:t xml:space="preserve"> </w:t>
-                      </w:r>
-                      <w:r>
-                        <w:t>Ο αθλητής δηλώνει τα κιλά με τα οποία πραγματοποίησε την άσκηση. Το σύστημα ζητά από τον αθλητή βίντεο με την προσπάθεια του.</w:t>
-                      </w:r>
-                    </w:p>
-                    <w:p>
-                      <w:pPr>
-                        <w:spacing w:after="0" w:line="240" w:lineRule="auto"/>
-                      </w:pPr>
-                      <w:r>
-                        <w:t>9.</w:t>
-                      </w:r>
-                      <w:r>
-                        <w:t xml:space="preserve"> </w:t>
-                      </w:r>
-                      <w:r>
-                        <w:t xml:space="preserve">Ο αθλητής κάνει </w:t>
+                        <w:t>7. Ο αθλητής επιλέγει συμμετοχή και το σύστημα εμφανίζει στον αθλητή την επιλογή να πληκτρολογήσει τα κιλά με τα οποία πραγματοποίησε την άσκηση.</w:t>
+                      </w:r>
+                    </w:p>
+                    <w:p>
+                      <w:pPr>
+                        <w:spacing w:after="0" w:line="240" w:lineRule="auto"/>
+                      </w:pPr>
+                      <w:r>
+                        <w:t>8. Ο αθλητής δηλώνει τα κιλά με τα οποία πραγματοποίησε την άσκηση. Το σύστημα ζητά από τον αθλητή βίντεο με την προσπάθεια του.</w:t>
+                      </w:r>
+                    </w:p>
+                    <w:p>
+                      <w:pPr>
+                        <w:spacing w:after="0" w:line="240" w:lineRule="auto"/>
+                      </w:pPr>
+                      <w:r>
+                        <w:t xml:space="preserve">9. Ο αθλητής κάνει </w:t>
                       </w:r>
                       <w:proofErr w:type="spellStart"/>
                       <w:r>
@@ -5256,27 +4625,15 @@
                         <w:spacing w:after="0" w:line="240" w:lineRule="auto"/>
                       </w:pPr>
                       <w:r>
-                        <w:t>10.</w:t>
-                      </w:r>
-                      <w:r>
-                        <w:t xml:space="preserve"> </w:t>
-                      </w:r>
-                      <w:r>
-                        <w:t>Το σύστημα δημιουργεί αίτημα για έγκριση του βίντεο από κάποιον γυμναστή.</w:t>
-                      </w:r>
-                    </w:p>
-                    <w:p>
-                      <w:pPr>
-                        <w:spacing w:after="0" w:line="240" w:lineRule="auto"/>
-                      </w:pPr>
-                      <w:r>
-                        <w:t>11.</w:t>
-                      </w:r>
-                      <w:r>
-                        <w:t xml:space="preserve"> </w:t>
-                      </w:r>
-                      <w:r>
-                        <w:t>Το αίτημα γίνεται αποδεκτό και η προσπάθεια είναι πλέον ορατή στην κατάταξη.</w:t>
+                        <w:t>10. Το σύστημα δημιουργεί αίτημα για έγκριση του βίντεο από κάποιον γυμναστή.</w:t>
+                      </w:r>
+                    </w:p>
+                    <w:p>
+                      <w:pPr>
+                        <w:spacing w:after="0" w:line="240" w:lineRule="auto"/>
+                      </w:pPr>
+                      <w:r>
+                        <w:t>11. Το αίτημα γίνεται αποδεκτό και η προσπάθεια είναι πλέον ορατή στην κατάταξη.</w:t>
                       </w:r>
                     </w:p>
                     <w:p>
@@ -5297,27 +4654,15 @@
                         <w:spacing w:after="0" w:line="240" w:lineRule="auto"/>
                       </w:pPr>
                       <w:r>
-                        <w:t>6.1</w:t>
-                      </w:r>
-                      <w:r>
-                        <w:t xml:space="preserve"> </w:t>
-                      </w:r>
-                      <w:r>
-                        <w:t>Ο αθλητής δεν επιλέγει να πάρει μέρος στην συγκεκριμένη άσκηση.</w:t>
-                      </w:r>
-                    </w:p>
-                    <w:p>
-                      <w:pPr>
-                        <w:spacing w:after="0" w:line="240" w:lineRule="auto"/>
-                      </w:pPr>
-                      <w:r>
-                        <w:t>6.2</w:t>
-                      </w:r>
-                      <w:r>
-                        <w:t xml:space="preserve"> </w:t>
-                      </w:r>
-                      <w:r>
-                        <w:t>Το σύστημα του δίνει την δυνατότητα να επιστρέψει στο βήμα 2 της βασικής ροής.</w:t>
+                        <w:t>6.1 Ο αθλητής δεν επιλέγει να πάρει μέρος στην συγκεκριμένη άσκηση.</w:t>
+                      </w:r>
+                    </w:p>
+                    <w:p>
+                      <w:pPr>
+                        <w:spacing w:after="0" w:line="240" w:lineRule="auto"/>
+                      </w:pPr>
+                      <w:r>
+                        <w:t>6.2 Το σύστημα του δίνει την δυνατότητα να επιστρέψει στο βήμα 2 της βασικής ροής.</w:t>
                       </w:r>
                     </w:p>
                     <w:p>
@@ -5338,13 +4683,7 @@
                         <w:spacing w:after="0" w:line="240" w:lineRule="auto"/>
                       </w:pPr>
                       <w:r>
-                        <w:t>9.1</w:t>
-                      </w:r>
-                      <w:r>
-                        <w:t xml:space="preserve"> </w:t>
-                      </w:r>
-                      <w:r>
-                        <w:t xml:space="preserve">Ο αθλητή δεν κάνει </w:t>
+                        <w:t xml:space="preserve">9.1 Ο αθλητή δεν κάνει </w:t>
                       </w:r>
                       <w:proofErr w:type="spellStart"/>
                       <w:r>
@@ -5360,13 +4699,7 @@
                         <w:spacing w:after="0" w:line="240" w:lineRule="auto"/>
                       </w:pPr>
                       <w:r>
-                        <w:t>9.2</w:t>
-                      </w:r>
-                      <w:r>
-                        <w:t xml:space="preserve"> </w:t>
-                      </w:r>
-                      <w:r>
-                        <w:t>Το σύστημα τον επιστρέφει στο βήμα 4 της βασικής ροής.</w:t>
+                        <w:t>9.2 Το σύστημα τον επιστρέφει στο βήμα 4 της βασικής ροής.</w:t>
                       </w:r>
                     </w:p>
                     <w:p>
@@ -5387,13 +4720,7 @@
                         <w:spacing w:after="0" w:line="240" w:lineRule="auto"/>
                       </w:pPr>
                       <w:r>
-                        <w:t>11.1</w:t>
-                      </w:r>
-                      <w:r>
-                        <w:t xml:space="preserve"> </w:t>
-                      </w:r>
-                      <w:r>
-                        <w:t>Το αίτημα δεν γίνεται αποδεκτό</w:t>
+                        <w:t>11.1 Το αίτημα δεν γίνεται αποδεκτό</w:t>
                       </w:r>
                       <w:r>
                         <w:t>.</w:t>
@@ -5404,13 +4731,7 @@
                         <w:spacing w:after="0" w:line="240" w:lineRule="auto"/>
                       </w:pPr>
                       <w:r>
-                        <w:t>11.2</w:t>
-                      </w:r>
-                      <w:r>
-                        <w:t xml:space="preserve"> </w:t>
-                      </w:r>
-                      <w:r>
-                        <w:t>Το σύστημα ειδοποιεί τον αθλητή με τα σχόλια του γυμναστή ,για τον λόγο απόρριψης της προσπάθειας του.</w:t>
+                        <w:t>11.2 Το σύστημα ειδοποιεί τον αθλητή με τα σχόλια του γυμναστή ,για τον λόγο απόρριψης της προσπάθειας του.</w:t>
                       </w:r>
                     </w:p>
                   </w:txbxContent>
@@ -5424,31 +4745,7 @@
         <w:rPr>
           <w:rStyle w:val="1Char"/>
         </w:rPr>
-        <w:t>«</w:t>
-      </w:r>
-      <w:r>
-        <w:rPr>
-          <w:rStyle w:val="1Char"/>
-        </w:rPr>
-        <w:t>Είσοδος στην κατάτα</w:t>
-      </w:r>
-      <w:r>
-        <w:rPr>
-          <w:rStyle w:val="1Char"/>
-        </w:rPr>
-        <w:t>ξ</w:t>
-      </w:r>
-      <w:r>
-        <w:rPr>
-          <w:rStyle w:val="1Char"/>
-        </w:rPr>
-        <w:t>η διαγωνισμού</w:t>
-      </w:r>
-      <w:r>
-        <w:rPr>
-          <w:rStyle w:val="1Char"/>
-        </w:rPr>
-        <w:t>»</w:t>
+        <w:t>«Είσοδος στην κατάταξη διαγωνισμού»</w:t>
       </w:r>
       <w:r>
         <w:rPr>
@@ -5620,6 +4917,7 @@
       <w:r>
         <w:rPr>
           <w:rStyle w:val="a6"/>
+          <w:noProof/>
         </w:rPr>
         <mc:AlternateContent>
           <mc:Choice Requires="wps">
@@ -6308,6 +5606,7 @@
       <w:r>
         <w:rPr>
           <w:rStyle w:val="1Char"/>
+          <w:noProof/>
         </w:rPr>
         <w:lastRenderedPageBreak/>
         <w:drawing>
@@ -6376,6 +5675,7 @@
       <w:r>
         <w:rPr>
           <w:rStyle w:val="a6"/>
+          <w:noProof/>
         </w:rPr>
         <mc:AlternateContent>
           <mc:Choice Requires="wps">
@@ -6421,127 +5721,71 @@
                             </w:r>
                             <w:r>
                               <w:br/>
-                            </w:r>
-                            <w:r>
-                              <w:t>1.</w:t>
-                            </w:r>
-                            <w:r>
-                              <w:t xml:space="preserve"> </w:t>
-                            </w:r>
-                            <w:r>
-                              <w:t>Ο αθλητής επιλέγει εύρεση γυμναστή.</w:t>
-                            </w:r>
-                          </w:p>
-                          <w:p>
-                            <w:pPr>
-                              <w:spacing w:after="0" w:line="240" w:lineRule="auto"/>
-                            </w:pPr>
-                            <w:r>
-                              <w:t>2.</w:t>
-                            </w:r>
-                            <w:r>
-                              <w:t xml:space="preserve"> </w:t>
-                            </w:r>
-                            <w:r>
-                              <w:t>Το σύστημα του εμφανίζει την επιλογή γυμναστηρίου και έπειτα του δείχνει τη λίστα με τα κοντινά γυμναστήρια.</w:t>
-                            </w:r>
-                          </w:p>
-                          <w:p>
-                            <w:pPr>
-                              <w:spacing w:after="0" w:line="240" w:lineRule="auto"/>
-                            </w:pPr>
-                            <w:r>
-                              <w:t>3.</w:t>
-                            </w:r>
-                            <w:r>
-                              <w:t xml:space="preserve"> </w:t>
-                            </w:r>
-                            <w:r>
-                              <w:t>Ο αθλητής επιλέγει γυμναστήριο.</w:t>
-                            </w:r>
-                          </w:p>
-                          <w:p>
-                            <w:pPr>
-                              <w:spacing w:after="0" w:line="240" w:lineRule="auto"/>
-                            </w:pPr>
-                            <w:r>
-                              <w:t>4.</w:t>
-                            </w:r>
-                            <w:r>
-                              <w:t xml:space="preserve"> </w:t>
-                            </w:r>
-                            <w:r>
-                              <w:t>Το σύστημα εμφανίζει μια λίστα ωρών και ζητά από τον αθλητή να διαλέξει ώρες που τον βολεύουν.</w:t>
-                            </w:r>
-                          </w:p>
-                          <w:p>
-                            <w:pPr>
-                              <w:spacing w:after="0" w:line="240" w:lineRule="auto"/>
-                            </w:pPr>
-                            <w:r>
-                              <w:t>5.</w:t>
-                            </w:r>
-                            <w:r>
-                              <w:t xml:space="preserve"> </w:t>
-                            </w:r>
-                            <w:r>
-                              <w:t>Ο αθλητής επιλέγει τις ώρες που τον βολεύουν.</w:t>
-                            </w:r>
-                          </w:p>
-                          <w:p>
-                            <w:pPr>
-                              <w:spacing w:after="0" w:line="240" w:lineRule="auto"/>
-                            </w:pPr>
-                            <w:r>
-                              <w:t>6.</w:t>
-                            </w:r>
-                            <w:r>
-                              <w:t xml:space="preserve"> </w:t>
-                            </w:r>
-                            <w:r>
-                              <w:t>Το σύστημα εμφανίζει λίστα με ελεύθερους γυμναστές με βάση τις ώρες που δήλωσε ο αθλητής.</w:t>
-                            </w:r>
-                          </w:p>
-                          <w:p>
-                            <w:pPr>
-                              <w:spacing w:after="0" w:line="240" w:lineRule="auto"/>
-                            </w:pPr>
-                            <w:r>
-                              <w:t>7.</w:t>
-                            </w:r>
-                            <w:r>
-                              <w:t xml:space="preserve"> </w:t>
-                            </w:r>
-                            <w:r>
-                              <w:t>Ο αθλητής διαλέγει γυμναστή.</w:t>
-                            </w:r>
-                          </w:p>
-                          <w:p>
-                            <w:pPr>
-                              <w:spacing w:after="0" w:line="240" w:lineRule="auto"/>
-                            </w:pPr>
-                            <w:r>
-                              <w:t>8.</w:t>
-                            </w:r>
-                            <w:r>
-                              <w:t xml:space="preserve"> </w:t>
-                            </w:r>
-                            <w:r>
-                              <w:t>Το σύστημα εμφανίζει το προφίλ του γυμναστή και έπειτα δίνει την επιλογή στον αθλητή για να κλείσει ραντεβού με τον γυμναστή.</w:t>
-                            </w:r>
-                          </w:p>
-                          <w:p>
-                            <w:pPr>
-                              <w:spacing w:after="0" w:line="240" w:lineRule="auto"/>
-                            </w:pPr>
-                            <w:r>
-                              <w:t>9.</w:t>
-                            </w:r>
-                            <w:r>
-                              <w:t xml:space="preserve"> </w:t>
-                            </w:r>
-                            <w:r>
-                              <w:t>Ο αθλητής κάνει αίτημα για να κλείσει ραντεβού με τον γυμναστή.</w:t>
+                              <w:t>1. Ο αθλητής επιλέγει εύρεση γυμναστή.</w:t>
+                            </w:r>
+                          </w:p>
+                          <w:p>
+                            <w:pPr>
+                              <w:spacing w:after="0" w:line="240" w:lineRule="auto"/>
+                            </w:pPr>
+                            <w:r>
+                              <w:t>2. Το σύστημα του εμφανίζει την επιλογή γυμναστηρίου και έπειτα του δείχνει τη λίστα με τα κοντινά γυμναστήρια.</w:t>
+                            </w:r>
+                          </w:p>
+                          <w:p>
+                            <w:pPr>
+                              <w:spacing w:after="0" w:line="240" w:lineRule="auto"/>
+                            </w:pPr>
+                            <w:r>
+                              <w:t>3. Ο αθλητής επιλέγει γυμναστήριο.</w:t>
+                            </w:r>
+                          </w:p>
+                          <w:p>
+                            <w:pPr>
+                              <w:spacing w:after="0" w:line="240" w:lineRule="auto"/>
+                            </w:pPr>
+                            <w:r>
+                              <w:t>4. Το σύστημα εμφανίζει μια λίστα ωρών και ζητά από τον αθλητή να διαλέξει ώρες που τον βολεύουν.</w:t>
+                            </w:r>
+                          </w:p>
+                          <w:p>
+                            <w:pPr>
+                              <w:spacing w:after="0" w:line="240" w:lineRule="auto"/>
+                            </w:pPr>
+                            <w:r>
+                              <w:t>5. Ο αθλητής επιλέγει τις ώρες που τον βολεύουν.</w:t>
+                            </w:r>
+                          </w:p>
+                          <w:p>
+                            <w:pPr>
+                              <w:spacing w:after="0" w:line="240" w:lineRule="auto"/>
+                            </w:pPr>
+                            <w:r>
+                              <w:t>6. Το σύστημα εμφανίζει λίστα με ελεύθερους γυμναστές με βάση τις ώρες που δήλωσε ο αθλητής.</w:t>
+                            </w:r>
+                          </w:p>
+                          <w:p>
+                            <w:pPr>
+                              <w:spacing w:after="0" w:line="240" w:lineRule="auto"/>
+                            </w:pPr>
+                            <w:r>
+                              <w:t>7. Ο αθλητής διαλέγει γυμναστή.</w:t>
+                            </w:r>
+                          </w:p>
+                          <w:p>
+                            <w:pPr>
+                              <w:spacing w:after="0" w:line="240" w:lineRule="auto"/>
+                            </w:pPr>
+                            <w:r>
+                              <w:t>8. Το σύστημα εμφανίζει το προφίλ του γυμναστή και έπειτα δίνει την επιλογή στον αθλητή για να κλείσει ραντεβού με τον γυμναστή.</w:t>
+                            </w:r>
+                          </w:p>
+                          <w:p>
+                            <w:pPr>
+                              <w:spacing w:after="0" w:line="240" w:lineRule="auto"/>
+                            </w:pPr>
+                            <w:r>
+                              <w:t>9. Ο αθλητής κάνει αίτημα για να κλείσει ραντεβού με τον γυμναστή.</w:t>
                             </w:r>
                           </w:p>
                           <w:p>
@@ -6562,27 +5806,15 @@
                               <w:spacing w:after="0" w:line="240" w:lineRule="auto"/>
                             </w:pPr>
                             <w:r>
-                              <w:t>8.1</w:t>
-                            </w:r>
-                            <w:r>
-                              <w:t xml:space="preserve"> </w:t>
-                            </w:r>
-                            <w:r>
-                              <w:t>Ο γυμναστής δεν είναι αποδεκτός  από τον αθλητή.</w:t>
-                            </w:r>
-                          </w:p>
-                          <w:p>
-                            <w:pPr>
-                              <w:spacing w:after="0" w:line="240" w:lineRule="auto"/>
-                            </w:pPr>
-                            <w:r>
-                              <w:t>8.2</w:t>
-                            </w:r>
-                            <w:r>
-                              <w:t xml:space="preserve"> </w:t>
-                            </w:r>
-                            <w:r>
-                              <w:t>Το σύστημα επιστρέφει στο βήμα 6 της βασικής ροής.</w:t>
+                              <w:t>8.1 Ο γυμναστής δεν είναι αποδεκτός  από τον αθλητή.</w:t>
+                            </w:r>
+                          </w:p>
+                          <w:p>
+                            <w:pPr>
+                              <w:spacing w:after="0" w:line="240" w:lineRule="auto"/>
+                            </w:pPr>
+                            <w:r>
+                              <w:t>8.2 Το σύστημα επιστρέφει στο βήμα 6 της βασικής ροής.</w:t>
                             </w:r>
                           </w:p>
                         </w:txbxContent>
@@ -6619,127 +5851,71 @@
                       </w:r>
                       <w:r>
                         <w:br/>
-                      </w:r>
-                      <w:r>
-                        <w:t>1.</w:t>
-                      </w:r>
-                      <w:r>
-                        <w:t xml:space="preserve"> </w:t>
-                      </w:r>
-                      <w:r>
-                        <w:t>Ο αθλητής επιλέγει εύρεση γυμναστή.</w:t>
-                      </w:r>
-                    </w:p>
-                    <w:p>
-                      <w:pPr>
-                        <w:spacing w:after="0" w:line="240" w:lineRule="auto"/>
-                      </w:pPr>
-                      <w:r>
-                        <w:t>2.</w:t>
-                      </w:r>
-                      <w:r>
-                        <w:t xml:space="preserve"> </w:t>
-                      </w:r>
-                      <w:r>
-                        <w:t>Το σύστημα του εμφανίζει την επιλογή γυμναστηρίου και έπειτα του δείχνει τη λίστα με τα κοντινά γυμναστήρια.</w:t>
-                      </w:r>
-                    </w:p>
-                    <w:p>
-                      <w:pPr>
-                        <w:spacing w:after="0" w:line="240" w:lineRule="auto"/>
-                      </w:pPr>
-                      <w:r>
-                        <w:t>3.</w:t>
-                      </w:r>
-                      <w:r>
-                        <w:t xml:space="preserve"> </w:t>
-                      </w:r>
-                      <w:r>
-                        <w:t>Ο αθλητής επιλέγει γυμναστήριο.</w:t>
-                      </w:r>
-                    </w:p>
-                    <w:p>
-                      <w:pPr>
-                        <w:spacing w:after="0" w:line="240" w:lineRule="auto"/>
-                      </w:pPr>
-                      <w:r>
-                        <w:t>4.</w:t>
-                      </w:r>
-                      <w:r>
-                        <w:t xml:space="preserve"> </w:t>
-                      </w:r>
-                      <w:r>
-                        <w:t>Το σύστημα εμφανίζει μια λίστα ωρών και ζητά από τον αθλητή να διαλέξει ώρες που τον βολεύουν.</w:t>
-                      </w:r>
-                    </w:p>
-                    <w:p>
-                      <w:pPr>
-                        <w:spacing w:after="0" w:line="240" w:lineRule="auto"/>
-                      </w:pPr>
-                      <w:r>
-                        <w:t>5.</w:t>
-                      </w:r>
-                      <w:r>
-                        <w:t xml:space="preserve"> </w:t>
-                      </w:r>
-                      <w:r>
-                        <w:t>Ο αθλητής επιλέγει τις ώρες που τον βολεύουν.</w:t>
-                      </w:r>
-                    </w:p>
-                    <w:p>
-                      <w:pPr>
-                        <w:spacing w:after="0" w:line="240" w:lineRule="auto"/>
-                      </w:pPr>
-                      <w:r>
-                        <w:t>6.</w:t>
-                      </w:r>
-                      <w:r>
-                        <w:t xml:space="preserve"> </w:t>
-                      </w:r>
-                      <w:r>
-                        <w:t>Το σύστημα εμφανίζει λίστα με ελεύθερους γυμναστές με βάση τις ώρες που δήλωσε ο αθλητής.</w:t>
-                      </w:r>
-                    </w:p>
-                    <w:p>
-                      <w:pPr>
-                        <w:spacing w:after="0" w:line="240" w:lineRule="auto"/>
-                      </w:pPr>
-                      <w:r>
-                        <w:t>7.</w:t>
-                      </w:r>
-                      <w:r>
-                        <w:t xml:space="preserve"> </w:t>
-                      </w:r>
-                      <w:r>
-                        <w:t>Ο αθλητής διαλέγει γυμναστή.</w:t>
-                      </w:r>
-                    </w:p>
-                    <w:p>
-                      <w:pPr>
-                        <w:spacing w:after="0" w:line="240" w:lineRule="auto"/>
-                      </w:pPr>
-                      <w:r>
-                        <w:t>8.</w:t>
-                      </w:r>
-                      <w:r>
-                        <w:t xml:space="preserve"> </w:t>
-                      </w:r>
-                      <w:r>
-                        <w:t>Το σύστημα εμφανίζει το προφίλ του γυμναστή και έπειτα δίνει την επιλογή στον αθλητή για να κλείσει ραντεβού με τον γυμναστή.</w:t>
-                      </w:r>
-                    </w:p>
-                    <w:p>
-                      <w:pPr>
-                        <w:spacing w:after="0" w:line="240" w:lineRule="auto"/>
-                      </w:pPr>
-                      <w:r>
-                        <w:t>9.</w:t>
-                      </w:r>
-                      <w:r>
-                        <w:t xml:space="preserve"> </w:t>
-                      </w:r>
-                      <w:r>
-                        <w:t>Ο αθλητής κάνει αίτημα για να κλείσει ραντεβού με τον γυμναστή.</w:t>
+                        <w:t>1. Ο αθλητής επιλέγει εύρεση γυμναστή.</w:t>
+                      </w:r>
+                    </w:p>
+                    <w:p>
+                      <w:pPr>
+                        <w:spacing w:after="0" w:line="240" w:lineRule="auto"/>
+                      </w:pPr>
+                      <w:r>
+                        <w:t>2. Το σύστημα του εμφανίζει την επιλογή γυμναστηρίου και έπειτα του δείχνει τη λίστα με τα κοντινά γυμναστήρια.</w:t>
+                      </w:r>
+                    </w:p>
+                    <w:p>
+                      <w:pPr>
+                        <w:spacing w:after="0" w:line="240" w:lineRule="auto"/>
+                      </w:pPr>
+                      <w:r>
+                        <w:t>3. Ο αθλητής επιλέγει γυμναστήριο.</w:t>
+                      </w:r>
+                    </w:p>
+                    <w:p>
+                      <w:pPr>
+                        <w:spacing w:after="0" w:line="240" w:lineRule="auto"/>
+                      </w:pPr>
+                      <w:r>
+                        <w:t>4. Το σύστημα εμφανίζει μια λίστα ωρών και ζητά από τον αθλητή να διαλέξει ώρες που τον βολεύουν.</w:t>
+                      </w:r>
+                    </w:p>
+                    <w:p>
+                      <w:pPr>
+                        <w:spacing w:after="0" w:line="240" w:lineRule="auto"/>
+                      </w:pPr>
+                      <w:r>
+                        <w:t>5. Ο αθλητής επιλέγει τις ώρες που τον βολεύουν.</w:t>
+                      </w:r>
+                    </w:p>
+                    <w:p>
+                      <w:pPr>
+                        <w:spacing w:after="0" w:line="240" w:lineRule="auto"/>
+                      </w:pPr>
+                      <w:r>
+                        <w:t>6. Το σύστημα εμφανίζει λίστα με ελεύθερους γυμναστές με βάση τις ώρες που δήλωσε ο αθλητής.</w:t>
+                      </w:r>
+                    </w:p>
+                    <w:p>
+                      <w:pPr>
+                        <w:spacing w:after="0" w:line="240" w:lineRule="auto"/>
+                      </w:pPr>
+                      <w:r>
+                        <w:t>7. Ο αθλητής διαλέγει γυμναστή.</w:t>
+                      </w:r>
+                    </w:p>
+                    <w:p>
+                      <w:pPr>
+                        <w:spacing w:after="0" w:line="240" w:lineRule="auto"/>
+                      </w:pPr>
+                      <w:r>
+                        <w:t>8. Το σύστημα εμφανίζει το προφίλ του γυμναστή και έπειτα δίνει την επιλογή στον αθλητή για να κλείσει ραντεβού με τον γυμναστή.</w:t>
+                      </w:r>
+                    </w:p>
+                    <w:p>
+                      <w:pPr>
+                        <w:spacing w:after="0" w:line="240" w:lineRule="auto"/>
+                      </w:pPr>
+                      <w:r>
+                        <w:t>9. Ο αθλητής κάνει αίτημα για να κλείσει ραντεβού με τον γυμναστή.</w:t>
                       </w:r>
                     </w:p>
                     <w:p>
@@ -6760,27 +5936,15 @@
                         <w:spacing w:after="0" w:line="240" w:lineRule="auto"/>
                       </w:pPr>
                       <w:r>
-                        <w:t>8.1</w:t>
-                      </w:r>
-                      <w:r>
-                        <w:t xml:space="preserve"> </w:t>
-                      </w:r>
-                      <w:r>
-                        <w:t>Ο γυμναστής δεν είναι αποδεκτός  από τον αθλητή.</w:t>
-                      </w:r>
-                    </w:p>
-                    <w:p>
-                      <w:pPr>
-                        <w:spacing w:after="0" w:line="240" w:lineRule="auto"/>
-                      </w:pPr>
-                      <w:r>
-                        <w:t>8.2</w:t>
-                      </w:r>
-                      <w:r>
-                        <w:t xml:space="preserve"> </w:t>
-                      </w:r>
-                      <w:r>
-                        <w:t>Το σύστημα επιστρέφει στο βήμα 6 της βασικής ροής.</w:t>
+                        <w:t>8.1 Ο γυμναστής δεν είναι αποδεκτός  από τον αθλητή.</w:t>
+                      </w:r>
+                    </w:p>
+                    <w:p>
+                      <w:pPr>
+                        <w:spacing w:after="0" w:line="240" w:lineRule="auto"/>
+                      </w:pPr>
+                      <w:r>
+                        <w:t>8.2 Το σύστημα επιστρέφει στο βήμα 6 της βασικής ροής.</w:t>
                       </w:r>
                     </w:p>
                   </w:txbxContent>
@@ -7127,13 +6291,7 @@
                               <w:spacing w:after="0" w:line="240" w:lineRule="auto"/>
                             </w:pPr>
                             <w:r>
-                              <w:t>1. Ο διαχειριστής επιλέγει να δε</w:t>
-                            </w:r>
-                            <w:r>
-                              <w:t>ι</w:t>
-                            </w:r>
-                            <w:r>
-                              <w:t xml:space="preserve"> την λίστα αναφορών από την αρχική οθόνη. </w:t>
+                              <w:t xml:space="preserve">1. Ο διαχειριστής επιλέγει να δει την λίστα αναφορών από την αρχική οθόνη. </w:t>
                             </w:r>
                           </w:p>
                           <w:p>
@@ -7157,13 +6315,7 @@
                               <w:spacing w:after="0" w:line="240" w:lineRule="auto"/>
                             </w:pPr>
                             <w:r>
-                              <w:t>4. Το σ</w:t>
-                            </w:r>
-                            <w:r>
-                              <w:t>ύ</w:t>
-                            </w:r>
-                            <w:r>
-                              <w:t>στημα εμφανίζει τη σελίδα προεπισκόπησης της αναφοράς.</w:t>
+                              <w:t>4. Το σύστημα εμφανίζει τη σελίδα προεπισκόπησης της αναφοράς.</w:t>
                             </w:r>
                           </w:p>
                           <w:p>
@@ -7187,19 +6339,7 @@
                               <w:spacing w:after="0" w:line="240" w:lineRule="auto"/>
                             </w:pPr>
                             <w:r>
-                              <w:t>7. Το σύστημα εμφανίζει την οθ</w:t>
-                            </w:r>
-                            <w:r>
-                              <w:t>ό</w:t>
-                            </w:r>
-                            <w:r>
-                              <w:t xml:space="preserve">νη </w:t>
-                            </w:r>
-                            <w:r>
-                              <w:t>«ορισμός παραβίασης»</w:t>
-                            </w:r>
-                            <w:r>
-                              <w:t xml:space="preserve">. </w:t>
+                              <w:t xml:space="preserve">7. Το σύστημα εμφανίζει την οθόνη «ορισμός παραβίασης». </w:t>
                             </w:r>
                           </w:p>
                           <w:p>
@@ -7380,13 +6520,7 @@
                         <w:spacing w:after="0" w:line="240" w:lineRule="auto"/>
                       </w:pPr>
                       <w:r>
-                        <w:t>1. Ο διαχειριστής επιλέγει να δε</w:t>
-                      </w:r>
-                      <w:r>
-                        <w:t>ι</w:t>
-                      </w:r>
-                      <w:r>
-                        <w:t xml:space="preserve"> την λίστα αναφορών από την αρχική οθόνη. </w:t>
+                        <w:t xml:space="preserve">1. Ο διαχειριστής επιλέγει να δει την λίστα αναφορών από την αρχική οθόνη. </w:t>
                       </w:r>
                     </w:p>
                     <w:p>
@@ -7410,13 +6544,7 @@
                         <w:spacing w:after="0" w:line="240" w:lineRule="auto"/>
                       </w:pPr>
                       <w:r>
-                        <w:t>4. Το σ</w:t>
-                      </w:r>
-                      <w:r>
-                        <w:t>ύ</w:t>
-                      </w:r>
-                      <w:r>
-                        <w:t>στημα εμφανίζει τη σελίδα προεπισκόπησης της αναφοράς.</w:t>
+                        <w:t>4. Το σύστημα εμφανίζει τη σελίδα προεπισκόπησης της αναφοράς.</w:t>
                       </w:r>
                     </w:p>
                     <w:p>
@@ -7440,19 +6568,7 @@
                         <w:spacing w:after="0" w:line="240" w:lineRule="auto"/>
                       </w:pPr>
                       <w:r>
-                        <w:t>7. Το σύστημα εμφανίζει την οθ</w:t>
-                      </w:r>
-                      <w:r>
-                        <w:t>ό</w:t>
-                      </w:r>
-                      <w:r>
-                        <w:t xml:space="preserve">νη </w:t>
-                      </w:r>
-                      <w:r>
-                        <w:t>«ορισμός παραβίασης»</w:t>
-                      </w:r>
-                      <w:r>
-                        <w:t xml:space="preserve">. </w:t>
+                        <w:t xml:space="preserve">7. Το σύστημα εμφανίζει την οθόνη «ορισμός παραβίασης». </w:t>
                       </w:r>
                     </w:p>
                     <w:p>
@@ -7693,10 +6809,7 @@
                               <w:spacing w:after="0" w:line="240" w:lineRule="auto"/>
                             </w:pPr>
                             <w:r>
-                              <w:t>3. Ο γυμναστής επιλέγει ένα αίτημα</w:t>
-                            </w:r>
-                            <w:r>
-                              <w:t>.</w:t>
+                              <w:t>3. Ο γυμναστής επιλέγει ένα αίτημα.</w:t>
                             </w:r>
                           </w:p>
                           <w:p>
@@ -7736,10 +6849,7 @@
                               <w:spacing w:after="0" w:line="240" w:lineRule="auto"/>
                             </w:pPr>
                             <w:r>
-                              <w:t>7. Το σύστημα το διαγράφει από την λίστα αιτημάτων</w:t>
-                            </w:r>
-                            <w:r>
-                              <w:t>.</w:t>
+                              <w:t>7. Το σύστημα το διαγράφει από την λίστα αιτημάτων.</w:t>
                             </w:r>
                           </w:p>
                           <w:p>
@@ -7795,10 +6905,7 @@
                               <w:spacing w:after="0" w:line="240" w:lineRule="auto"/>
                             </w:pPr>
                             <w:r>
-                              <w:t>5.3 Επιστρέφει πίσω στο βήμα 7 της βασικής ροής</w:t>
-                            </w:r>
-                            <w:r>
-                              <w:t>.</w:t>
+                              <w:t>5.3 Επιστρέφει πίσω στο βήμα 7 της βασικής ροής.</w:t>
                             </w:r>
                           </w:p>
                         </w:txbxContent>
@@ -7855,10 +6962,7 @@
                         <w:spacing w:after="0" w:line="240" w:lineRule="auto"/>
                       </w:pPr>
                       <w:r>
-                        <w:t>3. Ο γυμναστής επιλέγει ένα αίτημα</w:t>
-                      </w:r>
-                      <w:r>
-                        <w:t>.</w:t>
+                        <w:t>3. Ο γυμναστής επιλέγει ένα αίτημα.</w:t>
                       </w:r>
                     </w:p>
                     <w:p>
@@ -7898,10 +7002,7 @@
                         <w:spacing w:after="0" w:line="240" w:lineRule="auto"/>
                       </w:pPr>
                       <w:r>
-                        <w:t>7. Το σύστημα το διαγράφει από την λίστα αιτημάτων</w:t>
-                      </w:r>
-                      <w:r>
-                        <w:t>.</w:t>
+                        <w:t>7. Το σύστημα το διαγράφει από την λίστα αιτημάτων.</w:t>
                       </w:r>
                     </w:p>
                     <w:p>
@@ -7957,10 +7058,7 @@
                         <w:spacing w:after="0" w:line="240" w:lineRule="auto"/>
                       </w:pPr>
                       <w:r>
-                        <w:t>5.3 Επιστρέφει πίσω στο βήμα 7 της βασικής ροής</w:t>
-                      </w:r>
-                      <w:r>
-                        <w:t>.</w:t>
+                        <w:t>5.3 Επιστρέφει πίσω στο βήμα 7 της βασικής ροής.</w:t>
                       </w:r>
                     </w:p>
                   </w:txbxContent>
@@ -8051,7 +7149,7 @@
 </file>
 
 <file path=word/numbering.xml><?xml version="1.0" encoding="utf-8"?>
-<w:numbering xmlns:wpc="http://schemas.microsoft.com/office/word/2010/wordprocessingCanvas" xmlns:cx="http://schemas.microsoft.com/office/drawing/2014/chartex" xmlns:cx1="http://schemas.microsoft.com/office/drawing/2015/9/8/chartex" xmlns:cx2="http://schemas.microsoft.com/office/drawing/2015/10/21/chartex" xmlns:cx3="http://schemas.microsoft.com/office/drawing/2016/5/9/chartex" xmlns:cx4="http://schemas.microsoft.com/office/drawing/2016/5/10/chartex" xmlns:cx5="http://schemas.microsoft.com/office/drawing/2016/5/11/chartex" xmlns:cx6="http://schemas.microsoft.com/office/drawing/2016/5/12/chartex" xmlns:cx7="http://schemas.microsoft.com/office/drawing/2016/5/13/chartex" xmlns:cx8="http://schemas.microsoft.com/office/drawing/2016/5/14/chartex" xmlns:mc="http://schemas.openxmlformats.org/markup-compatibility/2006" xmlns:aink="http://schemas.microsoft.com/office/drawing/2016/ink" xmlns:am3d="http://schemas.microsoft.com/office/drawing/2017/model3d" xmlns:o="urn:schemas-microsoft-com:office:office" xmlns:r="http://schemas.openxmlformats.org/officeDocument/2006/relationships" xmlns:m="http://schemas.openxmlformats.org/officeDocument/2006/math" xmlns:v="urn:schemas-microsoft-com:vml" xmlns:wp14="http://schemas.microsoft.com/office/word/2010/wordprocessingDrawing" xmlns:wp="http://schemas.openxmlformats.org/drawingml/2006/wordprocessingDrawing" xmlns:w10="urn:schemas-microsoft-com:office:word" xmlns:w="http://schemas.openxmlformats.org/wordprocessingml/2006/main" xmlns:w14="http://schemas.microsoft.com/office/word/2010/wordml" xmlns:w15="http://schemas.microsoft.com/office/word/2012/wordml" xmlns:w16cex="http://schemas.microsoft.com/office/word/2018/wordml/cex" xmlns:w16cid="http://schemas.microsoft.com/office/word/2016/wordml/cid" xmlns:w16="http://schemas.microsoft.com/office/word/2018/wordml" xmlns:w16sdtdh="http://schemas.microsoft.com/office/word/2020/wordml/sdtdatahash" xmlns:w16se="http://schemas.microsoft.com/office/word/2015/wordml/symex" xmlns:wpg="http://schemas.microsoft.com/office/word/2010/wordprocessingGroup" xmlns:wpi="http://schemas.microsoft.com/office/word/2010/wordprocessingInk" xmlns:wne="http://schemas.microsoft.com/office/word/2006/wordml" xmlns:wps="http://schemas.microsoft.com/office/word/2010/wordprocessingShape" mc:Ignorable="w14 w15 w16se w16cid w16 w16cex w16sdtdh wp14">
+<w:numbering xmlns:wpc="http://schemas.microsoft.com/office/word/2010/wordprocessingCanvas" xmlns:cx="http://schemas.microsoft.com/office/drawing/2014/chartex" xmlns:cx1="http://schemas.microsoft.com/office/drawing/2015/9/8/chartex" xmlns:cx2="http://schemas.microsoft.com/office/drawing/2015/10/21/chartex" xmlns:cx3="http://schemas.microsoft.com/office/drawing/2016/5/9/chartex" xmlns:cx4="http://schemas.microsoft.com/office/drawing/2016/5/10/chartex" xmlns:cx5="http://schemas.microsoft.com/office/drawing/2016/5/11/chartex" xmlns:cx6="http://schemas.microsoft.com/office/drawing/2016/5/12/chartex" xmlns:cx7="http://schemas.microsoft.com/office/drawing/2016/5/13/chartex" xmlns:cx8="http://schemas.microsoft.com/office/drawing/2016/5/14/chartex" xmlns:mc="http://schemas.openxmlformats.org/markup-compatibility/2006" xmlns:aink="http://schemas.microsoft.com/office/drawing/2016/ink" xmlns:am3d="http://schemas.microsoft.com/office/drawing/2017/model3d" xmlns:o="urn:schemas-microsoft-com:office:office" xmlns:oel="http://schemas.microsoft.com/office/2019/extlst" xmlns:r="http://schemas.openxmlformats.org/officeDocument/2006/relationships" xmlns:m="http://schemas.openxmlformats.org/officeDocument/2006/math" xmlns:v="urn:schemas-microsoft-com:vml" xmlns:wp14="http://schemas.microsoft.com/office/word/2010/wordprocessingDrawing" xmlns:wp="http://schemas.openxmlformats.org/drawingml/2006/wordprocessingDrawing" xmlns:w10="urn:schemas-microsoft-com:office:word" xmlns:w="http://schemas.openxmlformats.org/wordprocessingml/2006/main" xmlns:w14="http://schemas.microsoft.com/office/word/2010/wordml" xmlns:w15="http://schemas.microsoft.com/office/word/2012/wordml" xmlns:w16cex="http://schemas.microsoft.com/office/word/2018/wordml/cex" xmlns:w16cid="http://schemas.microsoft.com/office/word/2016/wordml/cid" xmlns:w16="http://schemas.microsoft.com/office/word/2018/wordml" xmlns:w16sdtdh="http://schemas.microsoft.com/office/word/2020/wordml/sdtdatahash" xmlns:w16se="http://schemas.microsoft.com/office/word/2015/wordml/symex" xmlns:wpg="http://schemas.microsoft.com/office/word/2010/wordprocessingGroup" xmlns:wpi="http://schemas.microsoft.com/office/word/2010/wordprocessingInk" xmlns:wne="http://schemas.microsoft.com/office/word/2006/wordml" xmlns:wps="http://schemas.microsoft.com/office/word/2010/wordprocessingShape" mc:Ignorable="w14 w15 w16se w16cid w16 w16cex w16sdtdh wp14">
   <w:abstractNum w:abstractNumId="0" w15:restartNumberingAfterBreak="0">
     <w:nsid w:val="62EE1A6E"/>
     <w:multiLevelType w:val="hybridMultilevel"/>

</xml_diff>

<commit_message>
adds final sequence file
</commit_message>
<xml_diff>
--- a/Robustness/RobustnessDiagramsv01.docx
+++ b/Robustness/RobustnessDiagramsv01.docx
@@ -1,6 +1,6 @@
 
 <file path=word/document.xml><?xml version="1.0" encoding="utf-8"?>
-<w:document xmlns:wpc="http://schemas.microsoft.com/office/word/2010/wordprocessingCanvas" xmlns:cx="http://schemas.microsoft.com/office/drawing/2014/chartex" xmlns:cx1="http://schemas.microsoft.com/office/drawing/2015/9/8/chartex" xmlns:cx2="http://schemas.microsoft.com/office/drawing/2015/10/21/chartex" xmlns:cx3="http://schemas.microsoft.com/office/drawing/2016/5/9/chartex" xmlns:cx4="http://schemas.microsoft.com/office/drawing/2016/5/10/chartex" xmlns:cx5="http://schemas.microsoft.com/office/drawing/2016/5/11/chartex" xmlns:cx6="http://schemas.microsoft.com/office/drawing/2016/5/12/chartex" xmlns:cx7="http://schemas.microsoft.com/office/drawing/2016/5/13/chartex" xmlns:cx8="http://schemas.microsoft.com/office/drawing/2016/5/14/chartex" xmlns:mc="http://schemas.openxmlformats.org/markup-compatibility/2006" xmlns:aink="http://schemas.microsoft.com/office/drawing/2016/ink" xmlns:am3d="http://schemas.microsoft.com/office/drawing/2017/model3d" xmlns:o="urn:schemas-microsoft-com:office:office" xmlns:oel="http://schemas.microsoft.com/office/2019/extlst" xmlns:r="http://schemas.openxmlformats.org/officeDocument/2006/relationships" xmlns:m="http://schemas.openxmlformats.org/officeDocument/2006/math" xmlns:v="urn:schemas-microsoft-com:vml" xmlns:wp14="http://schemas.microsoft.com/office/word/2010/wordprocessingDrawing" xmlns:wp="http://schemas.openxmlformats.org/drawingml/2006/wordprocessingDrawing" xmlns:w10="urn:schemas-microsoft-com:office:word" xmlns:w="http://schemas.openxmlformats.org/wordprocessingml/2006/main" xmlns:w14="http://schemas.microsoft.com/office/word/2010/wordml" xmlns:w15="http://schemas.microsoft.com/office/word/2012/wordml" xmlns:w16cex="http://schemas.microsoft.com/office/word/2018/wordml/cex" xmlns:w16cid="http://schemas.microsoft.com/office/word/2016/wordml/cid" xmlns:w16="http://schemas.microsoft.com/office/word/2018/wordml" xmlns:w16sdtdh="http://schemas.microsoft.com/office/word/2020/wordml/sdtdatahash" xmlns:w16se="http://schemas.microsoft.com/office/word/2015/wordml/symex" xmlns:wpg="http://schemas.microsoft.com/office/word/2010/wordprocessingGroup" xmlns:wpi="http://schemas.microsoft.com/office/word/2010/wordprocessingInk" xmlns:wne="http://schemas.microsoft.com/office/word/2006/wordml" xmlns:wps="http://schemas.microsoft.com/office/word/2010/wordprocessingShape" mc:Ignorable="w14 w15 w16se w16cid w16 w16cex w16sdtdh wp14">
+<w:document xmlns:wpc="http://schemas.microsoft.com/office/word/2010/wordprocessingCanvas" xmlns:cx="http://schemas.microsoft.com/office/drawing/2014/chartex" xmlns:cx1="http://schemas.microsoft.com/office/drawing/2015/9/8/chartex" xmlns:cx2="http://schemas.microsoft.com/office/drawing/2015/10/21/chartex" xmlns:cx3="http://schemas.microsoft.com/office/drawing/2016/5/9/chartex" xmlns:cx4="http://schemas.microsoft.com/office/drawing/2016/5/10/chartex" xmlns:cx5="http://schemas.microsoft.com/office/drawing/2016/5/11/chartex" xmlns:cx6="http://schemas.microsoft.com/office/drawing/2016/5/12/chartex" xmlns:cx7="http://schemas.microsoft.com/office/drawing/2016/5/13/chartex" xmlns:cx8="http://schemas.microsoft.com/office/drawing/2016/5/14/chartex" xmlns:mc="http://schemas.openxmlformats.org/markup-compatibility/2006" xmlns:aink="http://schemas.microsoft.com/office/drawing/2016/ink" xmlns:am3d="http://schemas.microsoft.com/office/drawing/2017/model3d" xmlns:o="urn:schemas-microsoft-com:office:office" xmlns:r="http://schemas.openxmlformats.org/officeDocument/2006/relationships" xmlns:m="http://schemas.openxmlformats.org/officeDocument/2006/math" xmlns:v="urn:schemas-microsoft-com:vml" xmlns:wp14="http://schemas.microsoft.com/office/word/2010/wordprocessingDrawing" xmlns:wp="http://schemas.openxmlformats.org/drawingml/2006/wordprocessingDrawing" xmlns:w10="urn:schemas-microsoft-com:office:word" xmlns:w="http://schemas.openxmlformats.org/wordprocessingml/2006/main" xmlns:w14="http://schemas.microsoft.com/office/word/2010/wordml" xmlns:w15="http://schemas.microsoft.com/office/word/2012/wordml" xmlns:w16cex="http://schemas.microsoft.com/office/word/2018/wordml/cex" xmlns:w16cid="http://schemas.microsoft.com/office/word/2016/wordml/cid" xmlns:w16="http://schemas.microsoft.com/office/word/2018/wordml" xmlns:w16sdtdh="http://schemas.microsoft.com/office/word/2020/wordml/sdtdatahash" xmlns:w16se="http://schemas.microsoft.com/office/word/2015/wordml/symex" xmlns:wpg="http://schemas.microsoft.com/office/word/2010/wordprocessingGroup" xmlns:wpi="http://schemas.microsoft.com/office/word/2010/wordprocessingInk" xmlns:wne="http://schemas.microsoft.com/office/word/2006/wordml" xmlns:wps="http://schemas.microsoft.com/office/word/2010/wordprocessingShape" mc:Ignorable="w14 w15 w16se w16cid w16 w16cex w16sdtdh wp14">
   <w:body>
     <w:p>
       <w:pPr>
@@ -483,7 +483,6 @@
       <w:r>
         <w:rPr>
           <w:rStyle w:val="1Char"/>
-          <w:noProof/>
         </w:rPr>
         <w:lastRenderedPageBreak/>
         <mc:AlternateContent>
@@ -526,20 +525,50 @@
                               <w:spacing w:after="0" w:line="240" w:lineRule="auto"/>
                             </w:pPr>
                             <w:r>
-                              <w:t xml:space="preserve">Βασική Ροή: </w:t>
-                            </w:r>
-                          </w:p>
-                          <w:p>
-                            <w:pPr>
-                              <w:spacing w:after="0" w:line="240" w:lineRule="auto"/>
-                            </w:pPr>
-                          </w:p>
-                          <w:p>
-                            <w:pPr>
-                              <w:spacing w:after="0" w:line="240" w:lineRule="auto"/>
-                            </w:pPr>
-                            <w:r>
-                              <w:t>1. Στην οθόνη «προφίλ χρήστη» ο γυμναστής επιλέγει «Ανάρτηση βίντεο».</w:t>
+                              <w:t xml:space="preserve">Βασική </w:t>
+                            </w:r>
+                            <w:r>
+                              <w:t>Ρ</w:t>
+                            </w:r>
+                            <w:r>
+                              <w:t>οή</w:t>
+                            </w:r>
+                            <w:r>
+                              <w:t>:</w:t>
+                            </w:r>
+                            <w:r>
+                              <w:t xml:space="preserve"> </w:t>
+                            </w:r>
+                          </w:p>
+                          <w:p>
+                            <w:pPr>
+                              <w:spacing w:after="0" w:line="240" w:lineRule="auto"/>
+                            </w:pPr>
+                          </w:p>
+                          <w:p>
+                            <w:pPr>
+                              <w:spacing w:after="0" w:line="240" w:lineRule="auto"/>
+                            </w:pPr>
+                            <w:r>
+                              <w:t>1. Στην οθ</w:t>
+                            </w:r>
+                            <w:r>
+                              <w:t>ό</w:t>
+                            </w:r>
+                            <w:r>
+                              <w:t xml:space="preserve">νη </w:t>
+                            </w:r>
+                            <w:r>
+                              <w:t>«</w:t>
+                            </w:r>
+                            <w:r>
+                              <w:t>προφίλ χρήστη</w:t>
+                            </w:r>
+                            <w:r>
+                              <w:t>»</w:t>
+                            </w:r>
+                            <w:r>
+                              <w:t xml:space="preserve"> ο γυμναστής επιλέγει «Ανάρτηση βίντεο».</w:t>
                             </w:r>
                           </w:p>
                           <w:p>
@@ -616,7 +645,13 @@
                               <w:spacing w:after="0" w:line="240" w:lineRule="auto"/>
                             </w:pPr>
                             <w:r>
-                              <w:t>Εναλλακτική ροή 1</w:t>
+                              <w:t>Εναλλακτικ</w:t>
+                            </w:r>
+                            <w:r>
+                              <w:t>ή</w:t>
+                            </w:r>
+                            <w:r>
+                              <w:t xml:space="preserve"> ροή 1</w:t>
                             </w:r>
                           </w:p>
                           <w:p>
@@ -690,20 +725,50 @@
                         <w:spacing w:after="0" w:line="240" w:lineRule="auto"/>
                       </w:pPr>
                       <w:r>
-                        <w:t xml:space="preserve">Βασική Ροή: </w:t>
-                      </w:r>
-                    </w:p>
-                    <w:p>
-                      <w:pPr>
-                        <w:spacing w:after="0" w:line="240" w:lineRule="auto"/>
-                      </w:pPr>
-                    </w:p>
-                    <w:p>
-                      <w:pPr>
-                        <w:spacing w:after="0" w:line="240" w:lineRule="auto"/>
-                      </w:pPr>
-                      <w:r>
-                        <w:t>1. Στην οθόνη «προφίλ χρήστη» ο γυμναστής επιλέγει «Ανάρτηση βίντεο».</w:t>
+                        <w:t xml:space="preserve">Βασική </w:t>
+                      </w:r>
+                      <w:r>
+                        <w:t>Ρ</w:t>
+                      </w:r>
+                      <w:r>
+                        <w:t>οή</w:t>
+                      </w:r>
+                      <w:r>
+                        <w:t>:</w:t>
+                      </w:r>
+                      <w:r>
+                        <w:t xml:space="preserve"> </w:t>
+                      </w:r>
+                    </w:p>
+                    <w:p>
+                      <w:pPr>
+                        <w:spacing w:after="0" w:line="240" w:lineRule="auto"/>
+                      </w:pPr>
+                    </w:p>
+                    <w:p>
+                      <w:pPr>
+                        <w:spacing w:after="0" w:line="240" w:lineRule="auto"/>
+                      </w:pPr>
+                      <w:r>
+                        <w:t>1. Στην οθ</w:t>
+                      </w:r>
+                      <w:r>
+                        <w:t>ό</w:t>
+                      </w:r>
+                      <w:r>
+                        <w:t xml:space="preserve">νη </w:t>
+                      </w:r>
+                      <w:r>
+                        <w:t>«</w:t>
+                      </w:r>
+                      <w:r>
+                        <w:t>προφίλ χρήστη</w:t>
+                      </w:r>
+                      <w:r>
+                        <w:t>»</w:t>
+                      </w:r>
+                      <w:r>
+                        <w:t xml:space="preserve"> ο γυμναστής επιλέγει «Ανάρτηση βίντεο».</w:t>
                       </w:r>
                     </w:p>
                     <w:p>
@@ -780,7 +845,13 @@
                         <w:spacing w:after="0" w:line="240" w:lineRule="auto"/>
                       </w:pPr>
                       <w:r>
-                        <w:t>Εναλλακτική ροή 1</w:t>
+                        <w:t>Εναλλακτικ</w:t>
+                      </w:r>
+                      <w:r>
+                        <w:t>ή</w:t>
+                      </w:r>
+                      <w:r>
+                        <w:t xml:space="preserve"> ροή 1</w:t>
                       </w:r>
                     </w:p>
                     <w:p>
@@ -836,7 +907,6 @@
       <w:r>
         <w:rPr>
           <w:rStyle w:val="1Char"/>
-          <w:noProof/>
         </w:rPr>
         <w:drawing>
           <wp:anchor distT="0" distB="0" distL="114300" distR="114300" simplePos="0" relativeHeight="251664384" behindDoc="1" locked="0" layoutInCell="1" allowOverlap="1" wp14:anchorId="5976B7A8" wp14:editId="6B55420A">
@@ -921,7 +991,6 @@
       <w:r>
         <w:rPr>
           <w:rStyle w:val="1Char"/>
-          <w:noProof/>
         </w:rPr>
         <w:lastRenderedPageBreak/>
         <mc:AlternateContent>
@@ -964,15 +1033,27 @@
                               <w:spacing w:after="0" w:line="240" w:lineRule="auto"/>
                             </w:pPr>
                             <w:r>
-                              <w:t>Βασική Ροή:</w:t>
-                            </w:r>
-                          </w:p>
-                          <w:p>
-                            <w:pPr>
-                              <w:spacing w:after="0" w:line="240" w:lineRule="auto"/>
-                            </w:pPr>
-                            <w:r>
-                              <w:t>1. Στην οθόνη ¨προφίλ χρήστη¨ ο γυμναστής επιλέγει «</w:t>
+                              <w:t xml:space="preserve">Βασική </w:t>
+                            </w:r>
+                            <w:r>
+                              <w:t>Ρ</w:t>
+                            </w:r>
+                            <w:r>
+                              <w:t>οή</w:t>
+                            </w:r>
+                            <w:r>
+                              <w:t>:</w:t>
+                            </w:r>
+                          </w:p>
+                          <w:p>
+                            <w:pPr>
+                              <w:spacing w:after="0" w:line="240" w:lineRule="auto"/>
+                            </w:pPr>
+                            <w:r>
+                              <w:t xml:space="preserve">1. Στην οθόνη ¨προφίλ χρήστη¨ ο γυμναστής επιλέγει </w:t>
+                            </w:r>
+                            <w:r>
+                              <w:t>«</w:t>
                             </w:r>
                             <w:proofErr w:type="spellStart"/>
                             <w:r>
@@ -988,7 +1069,10 @@
                             </w:r>
                             <w:proofErr w:type="spellEnd"/>
                             <w:r>
-                              <w:t>».</w:t>
+                              <w:t>»</w:t>
+                            </w:r>
+                            <w:r>
+                              <w:t>.</w:t>
                             </w:r>
                           </w:p>
                           <w:p>
@@ -1151,15 +1235,27 @@
                         <w:spacing w:after="0" w:line="240" w:lineRule="auto"/>
                       </w:pPr>
                       <w:r>
-                        <w:t>Βασική Ροή:</w:t>
-                      </w:r>
-                    </w:p>
-                    <w:p>
-                      <w:pPr>
-                        <w:spacing w:after="0" w:line="240" w:lineRule="auto"/>
-                      </w:pPr>
-                      <w:r>
-                        <w:t>1. Στην οθόνη ¨προφίλ χρήστη¨ ο γυμναστής επιλέγει «</w:t>
+                        <w:t xml:space="preserve">Βασική </w:t>
+                      </w:r>
+                      <w:r>
+                        <w:t>Ρ</w:t>
+                      </w:r>
+                      <w:r>
+                        <w:t>οή</w:t>
+                      </w:r>
+                      <w:r>
+                        <w:t>:</w:t>
+                      </w:r>
+                    </w:p>
+                    <w:p>
+                      <w:pPr>
+                        <w:spacing w:after="0" w:line="240" w:lineRule="auto"/>
+                      </w:pPr>
+                      <w:r>
+                        <w:t xml:space="preserve">1. Στην οθόνη ¨προφίλ χρήστη¨ ο γυμναστής επιλέγει </w:t>
+                      </w:r>
+                      <w:r>
+                        <w:t>«</w:t>
                       </w:r>
                       <w:proofErr w:type="spellStart"/>
                       <w:r>
@@ -1175,7 +1271,10 @@
                       </w:r>
                       <w:proofErr w:type="spellEnd"/>
                       <w:r>
-                        <w:t>».</w:t>
+                        <w:t>»</w:t>
+                      </w:r>
+                      <w:r>
+                        <w:t>.</w:t>
                       </w:r>
                     </w:p>
                     <w:p>
@@ -1318,7 +1417,6 @@
       <w:r>
         <w:rPr>
           <w:rStyle w:val="1Char"/>
-          <w:noProof/>
         </w:rPr>
         <w:drawing>
           <wp:anchor distT="0" distB="0" distL="114300" distR="114300" simplePos="0" relativeHeight="251667456" behindDoc="0" locked="0" layoutInCell="1" allowOverlap="1" wp14:anchorId="09332378" wp14:editId="0A7A6990">
@@ -1397,7 +1495,19 @@
           <w:rStyle w:val="1Char"/>
         </w:rPr>
         <w:lastRenderedPageBreak/>
-        <w:t>«Αποδοχή/απόρριψη πιστοποιητικών γυμναστή από διαχειριστή»</w:t>
+        <w:t>«Αποδοχή/απόρριψη πιστοποιητικών γυμναστή</w:t>
+      </w:r>
+      <w:r>
+        <w:rPr>
+          <w:rStyle w:val="1Char"/>
+        </w:rPr>
+        <w:t xml:space="preserve"> </w:t>
+      </w:r>
+      <w:r>
+        <w:rPr>
+          <w:rStyle w:val="1Char"/>
+        </w:rPr>
+        <w:t>από διαχειριστή»</w:t>
       </w:r>
       <w:r>
         <w:rPr>
@@ -1502,7 +1612,6 @@
       <w:r>
         <w:rPr>
           <w:rStyle w:val="-"/>
-          <w:noProof/>
         </w:rPr>
         <mc:AlternateContent>
           <mc:Choice Requires="wps">
@@ -1544,23 +1653,47 @@
                               <w:spacing w:after="0" w:line="240" w:lineRule="auto"/>
                             </w:pPr>
                             <w:r>
-                              <w:t>Βασική Ροή:</w:t>
-                            </w:r>
-                          </w:p>
-                          <w:p>
-                            <w:pPr>
-                              <w:spacing w:after="0" w:line="240" w:lineRule="auto"/>
-                            </w:pPr>
-                            <w:r>
-                              <w:t>1. Ο διαχειριστής επιλέγει να δει τη λίστα με τους αθλητές, των οποίων η διαδικασία πιστοποίησης εκκρεμεί.</w:t>
-                            </w:r>
-                          </w:p>
-                          <w:p>
-                            <w:pPr>
-                              <w:spacing w:after="0" w:line="240" w:lineRule="auto"/>
-                            </w:pPr>
-                            <w:r>
-                              <w:t>2. Το σύστημα του εμφανίζει την οθόνη «Αξιολογήσεις που εκκρεμούν».</w:t>
+                              <w:t xml:space="preserve">Βασική </w:t>
+                            </w:r>
+                            <w:r>
+                              <w:t>Ρ</w:t>
+                            </w:r>
+                            <w:r>
+                              <w:t>οή:</w:t>
+                            </w:r>
+                          </w:p>
+                          <w:p>
+                            <w:pPr>
+                              <w:spacing w:after="0" w:line="240" w:lineRule="auto"/>
+                            </w:pPr>
+                            <w:r>
+                              <w:t>1. Ο διαχειριστής επιλέγει να δει τη λίστα με τους αθλητές, των οποίων η διαδικασία</w:t>
+                            </w:r>
+                            <w:r>
+                              <w:t xml:space="preserve"> </w:t>
+                            </w:r>
+                            <w:r>
+                              <w:t>πιστοποίησης εκκρεμεί.</w:t>
+                            </w:r>
+                          </w:p>
+                          <w:p>
+                            <w:pPr>
+                              <w:spacing w:after="0" w:line="240" w:lineRule="auto"/>
+                            </w:pPr>
+                            <w:r>
+                              <w:t xml:space="preserve">2. Το σύστημα του εμφανίζει την οθόνη </w:t>
+                            </w:r>
+                            <w:r>
+                              <w:t>«</w:t>
+                            </w:r>
+                            <w:r>
+                              <w:t>Αξιολογήσεις που εκκρεμούν</w:t>
+                            </w:r>
+                            <w:r>
+                              <w:t>»</w:t>
+                            </w:r>
+                            <w:r>
+                              <w:t>.</w:t>
                             </w:r>
                           </w:p>
                           <w:p>
@@ -1605,7 +1738,10 @@
                               <w:spacing w:after="0" w:line="240" w:lineRule="auto"/>
                             </w:pPr>
                             <w:r>
-                              <w:t>Εναλλακτική ροή 1:</w:t>
+                              <w:t>Εναλλακτική ροή 1</w:t>
+                            </w:r>
+                            <w:r>
+                              <w:t>:</w:t>
                             </w:r>
                           </w:p>
                           <w:p>
@@ -1686,23 +1822,47 @@
                         <w:spacing w:after="0" w:line="240" w:lineRule="auto"/>
                       </w:pPr>
                       <w:r>
-                        <w:t>Βασική Ροή:</w:t>
-                      </w:r>
-                    </w:p>
-                    <w:p>
-                      <w:pPr>
-                        <w:spacing w:after="0" w:line="240" w:lineRule="auto"/>
-                      </w:pPr>
-                      <w:r>
-                        <w:t>1. Ο διαχειριστής επιλέγει να δει τη λίστα με τους αθλητές, των οποίων η διαδικασία πιστοποίησης εκκρεμεί.</w:t>
-                      </w:r>
-                    </w:p>
-                    <w:p>
-                      <w:pPr>
-                        <w:spacing w:after="0" w:line="240" w:lineRule="auto"/>
-                      </w:pPr>
-                      <w:r>
-                        <w:t>2. Το σύστημα του εμφανίζει την οθόνη «Αξιολογήσεις που εκκρεμούν».</w:t>
+                        <w:t xml:space="preserve">Βασική </w:t>
+                      </w:r>
+                      <w:r>
+                        <w:t>Ρ</w:t>
+                      </w:r>
+                      <w:r>
+                        <w:t>οή:</w:t>
+                      </w:r>
+                    </w:p>
+                    <w:p>
+                      <w:pPr>
+                        <w:spacing w:after="0" w:line="240" w:lineRule="auto"/>
+                      </w:pPr>
+                      <w:r>
+                        <w:t>1. Ο διαχειριστής επιλέγει να δει τη λίστα με τους αθλητές, των οποίων η διαδικασία</w:t>
+                      </w:r>
+                      <w:r>
+                        <w:t xml:space="preserve"> </w:t>
+                      </w:r>
+                      <w:r>
+                        <w:t>πιστοποίησης εκκρεμεί.</w:t>
+                      </w:r>
+                    </w:p>
+                    <w:p>
+                      <w:pPr>
+                        <w:spacing w:after="0" w:line="240" w:lineRule="auto"/>
+                      </w:pPr>
+                      <w:r>
+                        <w:t xml:space="preserve">2. Το σύστημα του εμφανίζει την οθόνη </w:t>
+                      </w:r>
+                      <w:r>
+                        <w:t>«</w:t>
+                      </w:r>
+                      <w:r>
+                        <w:t>Αξιολογήσεις που εκκρεμούν</w:t>
+                      </w:r>
+                      <w:r>
+                        <w:t>»</w:t>
+                      </w:r>
+                      <w:r>
+                        <w:t>.</w:t>
                       </w:r>
                     </w:p>
                     <w:p>
@@ -1747,7 +1907,10 @@
                         <w:spacing w:after="0" w:line="240" w:lineRule="auto"/>
                       </w:pPr>
                       <w:r>
-                        <w:t>Εναλλακτική ροή 1:</w:t>
+                        <w:t>Εναλλακτική ροή 1</w:t>
+                      </w:r>
+                      <w:r>
+                        <w:t>:</w:t>
                       </w:r>
                     </w:p>
                     <w:p>
@@ -1967,7 +2130,6 @@
       <w:r>
         <w:rPr>
           <w:rStyle w:val="a6"/>
-          <w:noProof/>
         </w:rPr>
         <w:lastRenderedPageBreak/>
         <mc:AlternateContent>
@@ -2010,7 +2172,13 @@
                               <w:spacing w:after="0" w:line="240" w:lineRule="auto"/>
                             </w:pPr>
                             <w:r>
-                              <w:t>Βασική Ροή:</w:t>
+                              <w:t xml:space="preserve">Βασική </w:t>
+                            </w:r>
+                            <w:r>
+                              <w:t>Ρ</w:t>
+                            </w:r>
+                            <w:r>
+                              <w:t>οή:</w:t>
                             </w:r>
                           </w:p>
                           <w:p>
@@ -2099,15 +2267,24 @@
                               <w:spacing w:after="0" w:line="240" w:lineRule="auto"/>
                             </w:pPr>
                             <w:r>
-                              <w:t>Εναλλακτική ροή 1:</w:t>
-                            </w:r>
-                          </w:p>
-                          <w:p>
-                            <w:pPr>
-                              <w:spacing w:after="0" w:line="240" w:lineRule="auto"/>
-                            </w:pPr>
-                            <w:r>
-                              <w:t>4.1 Το σύστημα διαπιστώνει ότι ο τύπος αρχείων που παρέδωσε ο γυμναστής</w:t>
+                              <w:t>Εναλλακτική ροή 1</w:t>
+                            </w:r>
+                            <w:r>
+                              <w:t>:</w:t>
+                            </w:r>
+                          </w:p>
+                          <w:p>
+                            <w:pPr>
+                              <w:spacing w:after="0" w:line="240" w:lineRule="auto"/>
+                            </w:pPr>
+                            <w:r>
+                              <w:t>4.1</w:t>
+                            </w:r>
+                            <w:r>
+                              <w:t xml:space="preserve"> </w:t>
+                            </w:r>
+                            <w:r>
+                              <w:t>Το σύστημα διαπιστώνει ότι ο τύπος αρχείων που παρέδωσε ο γυμναστής</w:t>
                             </w:r>
                           </w:p>
                           <w:p>
@@ -2123,12 +2300,18 @@
                               <w:spacing w:after="0" w:line="240" w:lineRule="auto"/>
                             </w:pPr>
                             <w:r>
-                              <w:t>4.2 Το σύστημα εμφανίζει μήνυμα στον γυμναστή ενημερώνοντάς τον πως η</w:t>
+                              <w:t>4.2</w:t>
                             </w:r>
                             <w:r>
                               <w:t xml:space="preserve"> </w:t>
                             </w:r>
                             <w:r>
+                              <w:t>Το σύστημα εμφανίζει μήνυμα στον γυμναστή ενημερώνοντάς τον πως η</w:t>
+                            </w:r>
+                            <w:r>
+                              <w:t xml:space="preserve"> </w:t>
+                            </w:r>
+                            <w:r>
                               <w:t>διαδικασία πιστοποίησης ολοκληρώθηκε ανεπιτυχώς.</w:t>
                             </w:r>
                           </w:p>
@@ -2142,23 +2325,44 @@
                               <w:spacing w:after="0" w:line="240" w:lineRule="auto"/>
                             </w:pPr>
                             <w:r>
-                              <w:t>Εναλλακτική ροή 2:</w:t>
-                            </w:r>
-                          </w:p>
-                          <w:p>
-                            <w:pPr>
-                              <w:spacing w:after="0" w:line="240" w:lineRule="auto"/>
-                            </w:pPr>
-                            <w:r>
-                              <w:t>6.1 Το σύστημα διαπιστώνει ότι τα πιστοποιητικά έχουν κριθεί άκυρα.</w:t>
-                            </w:r>
-                          </w:p>
-                          <w:p>
-                            <w:pPr>
-                              <w:spacing w:after="0" w:line="240" w:lineRule="auto"/>
-                            </w:pPr>
-                            <w:r>
-                              <w:t>6.2 Το σύστημα εμφανίζει μήνυμα στον γυμναστή για να τον ενημερώσει για την αποτυχία της διαδικασίας.</w:t>
+                              <w:t>Εναλλακτική ροή 2</w:t>
+                            </w:r>
+                            <w:r>
+                              <w:t>:</w:t>
+                            </w:r>
+                          </w:p>
+                          <w:p>
+                            <w:pPr>
+                              <w:spacing w:after="0" w:line="240" w:lineRule="auto"/>
+                            </w:pPr>
+                            <w:r>
+                              <w:t>6.1</w:t>
+                            </w:r>
+                            <w:r>
+                              <w:t xml:space="preserve"> </w:t>
+                            </w:r>
+                            <w:r>
+                              <w:t>Το σύστημα διαπιστώνει ότι τα πιστοποιητικά έχουν κριθεί άκυρα.</w:t>
+                            </w:r>
+                          </w:p>
+                          <w:p>
+                            <w:pPr>
+                              <w:spacing w:after="0" w:line="240" w:lineRule="auto"/>
+                            </w:pPr>
+                            <w:r>
+                              <w:t>6.2</w:t>
+                            </w:r>
+                            <w:r>
+                              <w:t xml:space="preserve"> </w:t>
+                            </w:r>
+                            <w:r>
+                              <w:t>Το σύστημα εμφανίζει μήνυμα στον γυμναστή για να τον ενημερώσει για</w:t>
+                            </w:r>
+                            <w:r>
+                              <w:t xml:space="preserve"> </w:t>
+                            </w:r>
+                            <w:r>
+                              <w:t>την αποτυχία της διαδικασίας.</w:t>
                             </w:r>
                           </w:p>
                         </w:txbxContent>
@@ -2191,7 +2395,13 @@
                         <w:spacing w:after="0" w:line="240" w:lineRule="auto"/>
                       </w:pPr>
                       <w:r>
-                        <w:t>Βασική Ροή:</w:t>
+                        <w:t xml:space="preserve">Βασική </w:t>
+                      </w:r>
+                      <w:r>
+                        <w:t>Ρ</w:t>
+                      </w:r>
+                      <w:r>
+                        <w:t>οή:</w:t>
                       </w:r>
                     </w:p>
                     <w:p>
@@ -2280,15 +2490,24 @@
                         <w:spacing w:after="0" w:line="240" w:lineRule="auto"/>
                       </w:pPr>
                       <w:r>
-                        <w:t>Εναλλακτική ροή 1:</w:t>
-                      </w:r>
-                    </w:p>
-                    <w:p>
-                      <w:pPr>
-                        <w:spacing w:after="0" w:line="240" w:lineRule="auto"/>
-                      </w:pPr>
-                      <w:r>
-                        <w:t>4.1 Το σύστημα διαπιστώνει ότι ο τύπος αρχείων που παρέδωσε ο γυμναστής</w:t>
+                        <w:t>Εναλλακτική ροή 1</w:t>
+                      </w:r>
+                      <w:r>
+                        <w:t>:</w:t>
+                      </w:r>
+                    </w:p>
+                    <w:p>
+                      <w:pPr>
+                        <w:spacing w:after="0" w:line="240" w:lineRule="auto"/>
+                      </w:pPr>
+                      <w:r>
+                        <w:t>4.1</w:t>
+                      </w:r>
+                      <w:r>
+                        <w:t xml:space="preserve"> </w:t>
+                      </w:r>
+                      <w:r>
+                        <w:t>Το σύστημα διαπιστώνει ότι ο τύπος αρχείων που παρέδωσε ο γυμναστής</w:t>
                       </w:r>
                     </w:p>
                     <w:p>
@@ -2304,12 +2523,18 @@
                         <w:spacing w:after="0" w:line="240" w:lineRule="auto"/>
                       </w:pPr>
                       <w:r>
-                        <w:t>4.2 Το σύστημα εμφανίζει μήνυμα στον γυμναστή ενημερώνοντάς τον πως η</w:t>
+                        <w:t>4.2</w:t>
                       </w:r>
                       <w:r>
                         <w:t xml:space="preserve"> </w:t>
                       </w:r>
                       <w:r>
+                        <w:t>Το σύστημα εμφανίζει μήνυμα στον γυμναστή ενημερώνοντάς τον πως η</w:t>
+                      </w:r>
+                      <w:r>
+                        <w:t xml:space="preserve"> </w:t>
+                      </w:r>
+                      <w:r>
                         <w:t>διαδικασία πιστοποίησης ολοκληρώθηκε ανεπιτυχώς.</w:t>
                       </w:r>
                     </w:p>
@@ -2323,23 +2548,44 @@
                         <w:spacing w:after="0" w:line="240" w:lineRule="auto"/>
                       </w:pPr>
                       <w:r>
-                        <w:t>Εναλλακτική ροή 2:</w:t>
-                      </w:r>
-                    </w:p>
-                    <w:p>
-                      <w:pPr>
-                        <w:spacing w:after="0" w:line="240" w:lineRule="auto"/>
-                      </w:pPr>
-                      <w:r>
-                        <w:t>6.1 Το σύστημα διαπιστώνει ότι τα πιστοποιητικά έχουν κριθεί άκυρα.</w:t>
-                      </w:r>
-                    </w:p>
-                    <w:p>
-                      <w:pPr>
-                        <w:spacing w:after="0" w:line="240" w:lineRule="auto"/>
-                      </w:pPr>
-                      <w:r>
-                        <w:t>6.2 Το σύστημα εμφανίζει μήνυμα στον γυμναστή για να τον ενημερώσει για την αποτυχία της διαδικασίας.</w:t>
+                        <w:t>Εναλλακτική ροή 2</w:t>
+                      </w:r>
+                      <w:r>
+                        <w:t>:</w:t>
+                      </w:r>
+                    </w:p>
+                    <w:p>
+                      <w:pPr>
+                        <w:spacing w:after="0" w:line="240" w:lineRule="auto"/>
+                      </w:pPr>
+                      <w:r>
+                        <w:t>6.1</w:t>
+                      </w:r>
+                      <w:r>
+                        <w:t xml:space="preserve"> </w:t>
+                      </w:r>
+                      <w:r>
+                        <w:t>Το σύστημα διαπιστώνει ότι τα πιστοποιητικά έχουν κριθεί άκυρα.</w:t>
+                      </w:r>
+                    </w:p>
+                    <w:p>
+                      <w:pPr>
+                        <w:spacing w:after="0" w:line="240" w:lineRule="auto"/>
+                      </w:pPr>
+                      <w:r>
+                        <w:t>6.2</w:t>
+                      </w:r>
+                      <w:r>
+                        <w:t xml:space="preserve"> </w:t>
+                      </w:r>
+                      <w:r>
+                        <w:t>Το σύστημα εμφανίζει μήνυμα στον γυμναστή για να τον ενημερώσει για</w:t>
+                      </w:r>
+                      <w:r>
+                        <w:t xml:space="preserve"> </w:t>
+                      </w:r>
+                      <w:r>
+                        <w:t>την αποτυχία της διαδικασίας.</w:t>
                       </w:r>
                     </w:p>
                   </w:txbxContent>
@@ -2522,7 +2768,6 @@
       <w:r>
         <w:rPr>
           <w:rStyle w:val="a6"/>
-          <w:noProof/>
         </w:rPr>
         <mc:AlternateContent>
           <mc:Choice Requires="wps">
@@ -2575,7 +2820,13 @@
                               <w:spacing w:after="0" w:line="240" w:lineRule="auto"/>
                             </w:pPr>
                             <w:r>
-                              <w:t>1. Ο αθλητής επιλέγει από την οθόνη «</w:t>
+                              <w:t>1.</w:t>
+                            </w:r>
+                            <w:r>
+                              <w:t xml:space="preserve"> </w:t>
+                            </w:r>
+                            <w:r>
+                              <w:t>Ο αθλητής επιλέγει από την οθόνη «</w:t>
                             </w:r>
                             <w:proofErr w:type="spellStart"/>
                             <w:r>
@@ -2623,55 +2874,97 @@
                               <w:spacing w:after="0" w:line="240" w:lineRule="auto"/>
                             </w:pPr>
                             <w:r>
-                              <w:t>2. Το σύστημα εμφανίζει οθόνη για τη συμπλήρωση στοιχείων, όπως το επίπεδο του αθλητή, το ύψος, τα κιλά του και τις ημέρες που διαθέτει ανά εβδομάδα για προπονήσεις.</w:t>
-                            </w:r>
-                          </w:p>
-                          <w:p>
-                            <w:pPr>
-                              <w:spacing w:after="0" w:line="240" w:lineRule="auto"/>
-                            </w:pPr>
-                            <w:r>
-                              <w:t>2. Ο αθλητής εισάγει τα ζητούμενα στοιχεία.</w:t>
-                            </w:r>
-                          </w:p>
-                          <w:p>
-                            <w:pPr>
-                              <w:spacing w:after="0" w:line="240" w:lineRule="auto"/>
-                            </w:pPr>
-                            <w:r>
-                              <w:t>3. Το σύστημα διαπιστώνει ότι όλα τα στοιχεία έχουν συμπληρωθεί και έχουν αποδεκτές τιμές, οπότε δίνει την επιλογή στον αθλητή να υποβάλει τη φόρμα.</w:t>
-                            </w:r>
-                          </w:p>
-                          <w:p>
-                            <w:pPr>
-                              <w:spacing w:after="0" w:line="240" w:lineRule="auto"/>
-                            </w:pPr>
-                            <w:r>
-                              <w:t>4. Ο αθλητής υποβάλλει τη φόρμα.</w:t>
-                            </w:r>
-                          </w:p>
-                          <w:p>
-                            <w:pPr>
-                              <w:spacing w:after="0" w:line="240" w:lineRule="auto"/>
-                            </w:pPr>
-                            <w:r>
-                              <w:t>5. Το σύστημα εμφανίζει προτεινόμενο πρόγραμμα, στο οποίο περιέχονται σετ και επαναλήψεις για την κάθε άσκηση.</w:t>
-                            </w:r>
-                          </w:p>
-                          <w:p>
-                            <w:pPr>
-                              <w:spacing w:after="0" w:line="240" w:lineRule="auto"/>
-                            </w:pPr>
-                            <w:r>
-                              <w:t>6. Ο αθλητής αποδέχεται το πρόγραμμα.</w:t>
-                            </w:r>
-                          </w:p>
-                          <w:p>
-                            <w:pPr>
-                              <w:spacing w:after="0" w:line="240" w:lineRule="auto"/>
-                            </w:pPr>
-                            <w:r>
-                              <w:t>7. Το σύστημα εμφανίζει την οθόνη «</w:t>
+                              <w:t>2.</w:t>
+                            </w:r>
+                            <w:r>
+                              <w:t xml:space="preserve"> </w:t>
+                            </w:r>
+                            <w:r>
+                              <w:t>Το σύστημα εμφανίζει οθόνη για τη συμπλήρωση στοιχείων, όπως το επίπεδο του αθλητή, το ύψος, τα κιλά του και τις ημέρες που διαθέτει ανά εβδομάδα για προπονήσεις.</w:t>
+                            </w:r>
+                          </w:p>
+                          <w:p>
+                            <w:pPr>
+                              <w:spacing w:after="0" w:line="240" w:lineRule="auto"/>
+                            </w:pPr>
+                            <w:r>
+                              <w:t>2.</w:t>
+                            </w:r>
+                            <w:r>
+                              <w:t xml:space="preserve"> </w:t>
+                            </w:r>
+                            <w:r>
+                              <w:t>Ο αθλητής εισάγει τα ζητούμενα στοιχεία.</w:t>
+                            </w:r>
+                          </w:p>
+                          <w:p>
+                            <w:pPr>
+                              <w:spacing w:after="0" w:line="240" w:lineRule="auto"/>
+                            </w:pPr>
+                            <w:r>
+                              <w:t>3.</w:t>
+                            </w:r>
+                            <w:r>
+                              <w:t xml:space="preserve"> </w:t>
+                            </w:r>
+                            <w:r>
+                              <w:t>Το σύστημα διαπιστώνει ότι όλα τα στοιχεία έχουν συμπληρωθεί και έχουν αποδεκτές τιμές, οπότε δίνει την επιλογή στον αθλητή να υποβάλει τη φόρμα.</w:t>
+                            </w:r>
+                          </w:p>
+                          <w:p>
+                            <w:pPr>
+                              <w:spacing w:after="0" w:line="240" w:lineRule="auto"/>
+                            </w:pPr>
+                            <w:r>
+                              <w:t>4.</w:t>
+                            </w:r>
+                            <w:r>
+                              <w:t xml:space="preserve"> </w:t>
+                            </w:r>
+                            <w:r>
+                              <w:t>Ο αθλητής υποβάλλει τη φόρμα.</w:t>
+                            </w:r>
+                          </w:p>
+                          <w:p>
+                            <w:pPr>
+                              <w:spacing w:after="0" w:line="240" w:lineRule="auto"/>
+                            </w:pPr>
+                            <w:r>
+                              <w:t>5.</w:t>
+                            </w:r>
+                            <w:r>
+                              <w:t xml:space="preserve"> </w:t>
+                            </w:r>
+                            <w:r>
+                              <w:t>Το σύστημα εμφανίζει προτεινόμενο πρόγραμμα, στο οποίο περιέχονται σετ και επαναλήψεις για την κάθε άσκηση.</w:t>
+                            </w:r>
+                          </w:p>
+                          <w:p>
+                            <w:pPr>
+                              <w:spacing w:after="0" w:line="240" w:lineRule="auto"/>
+                            </w:pPr>
+                            <w:r>
+                              <w:t>6.</w:t>
+                            </w:r>
+                            <w:r>
+                              <w:t xml:space="preserve"> </w:t>
+                            </w:r>
+                            <w:r>
+                              <w:t>Ο αθλητής αποδέχεται το πρόγραμμα.</w:t>
+                            </w:r>
+                          </w:p>
+                          <w:p>
+                            <w:pPr>
+                              <w:spacing w:after="0" w:line="240" w:lineRule="auto"/>
+                            </w:pPr>
+                            <w:r>
+                              <w:t>7.</w:t>
+                            </w:r>
+                            <w:r>
+                              <w:t xml:space="preserve"> </w:t>
+                            </w:r>
+                            <w:r>
+                              <w:t>Το σύστημα εμφανίζει την οθόνη «</w:t>
                             </w:r>
                             <w:proofErr w:type="spellStart"/>
                             <w:r>
@@ -2784,7 +3077,13 @@
                         <w:spacing w:after="0" w:line="240" w:lineRule="auto"/>
                       </w:pPr>
                       <w:r>
-                        <w:t>1. Ο αθλητής επιλέγει από την οθόνη «</w:t>
+                        <w:t>1.</w:t>
+                      </w:r>
+                      <w:r>
+                        <w:t xml:space="preserve"> </w:t>
+                      </w:r>
+                      <w:r>
+                        <w:t>Ο αθλητής επιλέγει από την οθόνη «</w:t>
                       </w:r>
                       <w:proofErr w:type="spellStart"/>
                       <w:r>
@@ -2832,55 +3131,97 @@
                         <w:spacing w:after="0" w:line="240" w:lineRule="auto"/>
                       </w:pPr>
                       <w:r>
-                        <w:t>2. Το σύστημα εμφανίζει οθόνη για τη συμπλήρωση στοιχείων, όπως το επίπεδο του αθλητή, το ύψος, τα κιλά του και τις ημέρες που διαθέτει ανά εβδομάδα για προπονήσεις.</w:t>
-                      </w:r>
-                    </w:p>
-                    <w:p>
-                      <w:pPr>
-                        <w:spacing w:after="0" w:line="240" w:lineRule="auto"/>
-                      </w:pPr>
-                      <w:r>
-                        <w:t>2. Ο αθλητής εισάγει τα ζητούμενα στοιχεία.</w:t>
-                      </w:r>
-                    </w:p>
-                    <w:p>
-                      <w:pPr>
-                        <w:spacing w:after="0" w:line="240" w:lineRule="auto"/>
-                      </w:pPr>
-                      <w:r>
-                        <w:t>3. Το σύστημα διαπιστώνει ότι όλα τα στοιχεία έχουν συμπληρωθεί και έχουν αποδεκτές τιμές, οπότε δίνει την επιλογή στον αθλητή να υποβάλει τη φόρμα.</w:t>
-                      </w:r>
-                    </w:p>
-                    <w:p>
-                      <w:pPr>
-                        <w:spacing w:after="0" w:line="240" w:lineRule="auto"/>
-                      </w:pPr>
-                      <w:r>
-                        <w:t>4. Ο αθλητής υποβάλλει τη φόρμα.</w:t>
-                      </w:r>
-                    </w:p>
-                    <w:p>
-                      <w:pPr>
-                        <w:spacing w:after="0" w:line="240" w:lineRule="auto"/>
-                      </w:pPr>
-                      <w:r>
-                        <w:t>5. Το σύστημα εμφανίζει προτεινόμενο πρόγραμμα, στο οποίο περιέχονται σετ και επαναλήψεις για την κάθε άσκηση.</w:t>
-                      </w:r>
-                    </w:p>
-                    <w:p>
-                      <w:pPr>
-                        <w:spacing w:after="0" w:line="240" w:lineRule="auto"/>
-                      </w:pPr>
-                      <w:r>
-                        <w:t>6. Ο αθλητής αποδέχεται το πρόγραμμα.</w:t>
-                      </w:r>
-                    </w:p>
-                    <w:p>
-                      <w:pPr>
-                        <w:spacing w:after="0" w:line="240" w:lineRule="auto"/>
-                      </w:pPr>
-                      <w:r>
-                        <w:t>7. Το σύστημα εμφανίζει την οθόνη «</w:t>
+                        <w:t>2.</w:t>
+                      </w:r>
+                      <w:r>
+                        <w:t xml:space="preserve"> </w:t>
+                      </w:r>
+                      <w:r>
+                        <w:t>Το σύστημα εμφανίζει οθόνη για τη συμπλήρωση στοιχείων, όπως το επίπεδο του αθλητή, το ύψος, τα κιλά του και τις ημέρες που διαθέτει ανά εβδομάδα για προπονήσεις.</w:t>
+                      </w:r>
+                    </w:p>
+                    <w:p>
+                      <w:pPr>
+                        <w:spacing w:after="0" w:line="240" w:lineRule="auto"/>
+                      </w:pPr>
+                      <w:r>
+                        <w:t>2.</w:t>
+                      </w:r>
+                      <w:r>
+                        <w:t xml:space="preserve"> </w:t>
+                      </w:r>
+                      <w:r>
+                        <w:t>Ο αθλητής εισάγει τα ζητούμενα στοιχεία.</w:t>
+                      </w:r>
+                    </w:p>
+                    <w:p>
+                      <w:pPr>
+                        <w:spacing w:after="0" w:line="240" w:lineRule="auto"/>
+                      </w:pPr>
+                      <w:r>
+                        <w:t>3.</w:t>
+                      </w:r>
+                      <w:r>
+                        <w:t xml:space="preserve"> </w:t>
+                      </w:r>
+                      <w:r>
+                        <w:t>Το σύστημα διαπιστώνει ότι όλα τα στοιχεία έχουν συμπληρωθεί και έχουν αποδεκτές τιμές, οπότε δίνει την επιλογή στον αθλητή να υποβάλει τη φόρμα.</w:t>
+                      </w:r>
+                    </w:p>
+                    <w:p>
+                      <w:pPr>
+                        <w:spacing w:after="0" w:line="240" w:lineRule="auto"/>
+                      </w:pPr>
+                      <w:r>
+                        <w:t>4.</w:t>
+                      </w:r>
+                      <w:r>
+                        <w:t xml:space="preserve"> </w:t>
+                      </w:r>
+                      <w:r>
+                        <w:t>Ο αθλητής υποβάλλει τη φόρμα.</w:t>
+                      </w:r>
+                    </w:p>
+                    <w:p>
+                      <w:pPr>
+                        <w:spacing w:after="0" w:line="240" w:lineRule="auto"/>
+                      </w:pPr>
+                      <w:r>
+                        <w:t>5.</w:t>
+                      </w:r>
+                      <w:r>
+                        <w:t xml:space="preserve"> </w:t>
+                      </w:r>
+                      <w:r>
+                        <w:t>Το σύστημα εμφανίζει προτεινόμενο πρόγραμμα, στο οποίο περιέχονται σετ και επαναλήψεις για την κάθε άσκηση.</w:t>
+                      </w:r>
+                    </w:p>
+                    <w:p>
+                      <w:pPr>
+                        <w:spacing w:after="0" w:line="240" w:lineRule="auto"/>
+                      </w:pPr>
+                      <w:r>
+                        <w:t>6.</w:t>
+                      </w:r>
+                      <w:r>
+                        <w:t xml:space="preserve"> </w:t>
+                      </w:r>
+                      <w:r>
+                        <w:t>Ο αθλητής αποδέχεται το πρόγραμμα.</w:t>
+                      </w:r>
+                    </w:p>
+                    <w:p>
+                      <w:pPr>
+                        <w:spacing w:after="0" w:line="240" w:lineRule="auto"/>
+                      </w:pPr>
+                      <w:r>
+                        <w:t>7.</w:t>
+                      </w:r>
+                      <w:r>
+                        <w:t xml:space="preserve"> </w:t>
+                      </w:r>
+                      <w:r>
+                        <w:t>Το σύστημα εμφανίζει την οθόνη «</w:t>
                       </w:r>
                       <w:proofErr w:type="spellStart"/>
                       <w:r>
@@ -2965,21 +3306,20 @@
       <w:r>
         <w:rPr>
           <w:rStyle w:val="a6"/>
-          <w:noProof/>
         </w:rPr>
         <w:lastRenderedPageBreak/>
         <mc:AlternateContent>
           <mc:Choice Requires="wps">
             <w:drawing>
-              <wp:anchor distT="0" distB="0" distL="114300" distR="114300" simplePos="0" relativeHeight="251684864" behindDoc="0" locked="0" layoutInCell="1" allowOverlap="1" wp14:anchorId="34A2B90C" wp14:editId="097B3EB6">
+              <wp:anchor distT="0" distB="0" distL="114300" distR="114300" simplePos="0" relativeHeight="251684864" behindDoc="0" locked="0" layoutInCell="1" allowOverlap="1" wp14:anchorId="34A2B90C" wp14:editId="088AF5E8">
                 <wp:simplePos x="0" y="0"/>
                 <wp:positionH relativeFrom="column">
-                  <wp:posOffset>-638355</wp:posOffset>
+                  <wp:posOffset>-634719</wp:posOffset>
                 </wp:positionH>
                 <wp:positionV relativeFrom="paragraph">
-                  <wp:posOffset>271732</wp:posOffset>
+                  <wp:posOffset>412130</wp:posOffset>
                 </wp:positionV>
-                <wp:extent cx="4178595" cy="6159260"/>
+                <wp:extent cx="4178595" cy="4369981"/>
                 <wp:effectExtent l="0" t="0" r="0" b="0"/>
                 <wp:wrapNone/>
                 <wp:docPr id="22" name="Πλαίσιο κειμένου 22"/>
@@ -2991,7 +3331,7 @@
                       <wps:spPr>
                         <a:xfrm>
                           <a:off x="0" y="0"/>
-                          <a:ext cx="4178595" cy="6159260"/>
+                          <a:ext cx="4178595" cy="4369981"/>
                         </a:xfrm>
                         <a:prstGeom prst="rect">
                           <a:avLst/>
@@ -3008,84 +3348,150 @@
                               <w:spacing w:after="0" w:line="240" w:lineRule="auto"/>
                             </w:pPr>
                             <w:r>
-                              <w:t>Βασική Ροή:</w:t>
-                            </w:r>
-                          </w:p>
-                          <w:p>
-                            <w:pPr>
-                              <w:spacing w:after="0" w:line="240" w:lineRule="auto"/>
-                            </w:pPr>
-                            <w:r>
-                              <w:t>1. Ο αθλητής επιλέγει την άσκηση που θα εκτελέσει από οθόνη με ασκήσεις.</w:t>
-                            </w:r>
-                          </w:p>
-                          <w:p>
-                            <w:pPr>
-                              <w:spacing w:after="0" w:line="240" w:lineRule="auto"/>
-                            </w:pPr>
-                            <w:r>
-                              <w:t>2. Το σύστημα του εμφανίζει τον αριθμό επαναλήψεων, σετ και πόσα κιλά είχε χρησιμοποιήσει στη προηγούμενη προπόνησή του στην οθόνη προεπισκόπησης της άσκησης.</w:t>
-                            </w:r>
-                          </w:p>
-                          <w:p>
-                            <w:pPr>
-                              <w:spacing w:after="0" w:line="240" w:lineRule="auto"/>
-                            </w:pPr>
-                            <w:r>
-                              <w:t>3. Ο αθλητής επιλέγει στο σύστημα ότι είναι έτοιμος να ξεκινήσει την άσκηση.</w:t>
-                            </w:r>
-                          </w:p>
-                          <w:p>
-                            <w:pPr>
-                              <w:spacing w:after="0" w:line="240" w:lineRule="auto"/>
-                            </w:pPr>
-                            <w:r>
-                              <w:t>4. Το σύστημα διαπιστώνει ότι δεν έχει αλλάξει η τιμή στα κιλά που θα χρησιμοποιήσει ο αθλητής.</w:t>
-                            </w:r>
-                          </w:p>
-                          <w:p>
-                            <w:pPr>
-                              <w:spacing w:after="0" w:line="240" w:lineRule="auto"/>
-                            </w:pPr>
-                            <w:r>
-                              <w:t>5. Το σύστημα ξεκινά τη χρονομέτρηση της άσκησης και επιτρέπει στον αθλητή να τερματίσει την άσκηση.</w:t>
-                            </w:r>
-                          </w:p>
-                          <w:p>
-                            <w:pPr>
-                              <w:spacing w:after="0" w:line="240" w:lineRule="auto"/>
-                            </w:pPr>
-                            <w:r>
-                              <w:t>6. Ο αθλητής ολοκληρώνει την άσκηση.</w:t>
-                            </w:r>
-                          </w:p>
-                          <w:p>
-                            <w:pPr>
-                              <w:spacing w:after="0" w:line="240" w:lineRule="auto"/>
-                            </w:pPr>
-                            <w:r>
-                              <w:t>7. Το σύστημα ολοκληρώνει τη χρονομέτρηση της άσκησης.</w:t>
-                            </w:r>
-                          </w:p>
-                          <w:p>
-                            <w:pPr>
-                              <w:spacing w:after="0" w:line="240" w:lineRule="auto"/>
-                            </w:pPr>
-                            <w:r>
-                              <w:t>8. Το σύστημα εμφανίζει γραφήματα με τα κιλά που χρησιμοποίησε στις μέχρι τώρα προπονήσεις του και τους χρόνους που χρειάστηκε προκειμένου να ολοκληρώσει την άσκηση.</w:t>
-                            </w:r>
-                          </w:p>
-                          <w:p>
-                            <w:pPr>
-                              <w:spacing w:after="0" w:line="240" w:lineRule="auto"/>
-                            </w:pPr>
-                          </w:p>
-                          <w:p>
-                            <w:pPr>
-                              <w:spacing w:after="0" w:line="240" w:lineRule="auto"/>
-                            </w:pPr>
-                            <w:r>
-                              <w:t>Εναλλακτική ροή 1:</w:t>
+                              <w:t>Βασική Ροή</w:t>
+                            </w:r>
+                            <w:r>
+                              <w:t>:</w:t>
+                            </w:r>
+                          </w:p>
+                          <w:p>
+                            <w:pPr>
+                              <w:spacing w:after="0" w:line="240" w:lineRule="auto"/>
+                            </w:pPr>
+                            <w:r>
+                              <w:t>1.</w:t>
+                            </w:r>
+                            <w:r>
+                              <w:t xml:space="preserve"> </w:t>
+                            </w:r>
+                            <w:r>
+                              <w:t>Ο αθλητής επιλέγει την άσκηση που θα εκτελέσει από οθόνη με ασκήσεις.</w:t>
+                            </w:r>
+                          </w:p>
+                          <w:p>
+                            <w:pPr>
+                              <w:spacing w:after="0" w:line="240" w:lineRule="auto"/>
+                            </w:pPr>
+                            <w:r>
+                              <w:t>2.</w:t>
+                            </w:r>
+                            <w:r>
+                              <w:t xml:space="preserve"> </w:t>
+                            </w:r>
+                            <w:r>
+                              <w:t xml:space="preserve">Το σύστημα του εμφανίζει τον αριθμό επαναλήψεων, σετ και πόσα κιλά είχε χρησιμοποιήσει στη προηγούμενη προπόνησή του στην οθόνη </w:t>
+                            </w:r>
+                            <w:r>
+                              <w:t>προεπισκόπησης</w:t>
+                            </w:r>
+                            <w:r>
+                              <w:t xml:space="preserve"> της άσκησης.</w:t>
+                            </w:r>
+                          </w:p>
+                          <w:p>
+                            <w:pPr>
+                              <w:spacing w:after="0" w:line="240" w:lineRule="auto"/>
+                            </w:pPr>
+                            <w:r>
+                              <w:t>3.</w:t>
+                            </w:r>
+                            <w:r>
+                              <w:t xml:space="preserve"> </w:t>
+                            </w:r>
+                            <w:r>
+                              <w:t>Ο αθλητής επιλέγει στο σύστημα ότι είναι έτοιμος να ξεκινήσει την άσκηση.</w:t>
+                            </w:r>
+                          </w:p>
+                          <w:p>
+                            <w:pPr>
+                              <w:spacing w:after="0" w:line="240" w:lineRule="auto"/>
+                            </w:pPr>
+                            <w:r>
+                              <w:t>4.</w:t>
+                            </w:r>
+                            <w:r>
+                              <w:t xml:space="preserve"> </w:t>
+                            </w:r>
+                            <w:r>
+                              <w:t>Το σύστημα διαπιστώνει ότι δεν έχει αλλάξει η τιμή στα κιλά που θα χρησιμοποιήσει ο αθλητής.</w:t>
+                            </w:r>
+                          </w:p>
+                          <w:p>
+                            <w:pPr>
+                              <w:spacing w:after="0" w:line="240" w:lineRule="auto"/>
+                            </w:pPr>
+                            <w:r>
+                              <w:t>5.</w:t>
+                            </w:r>
+                            <w:r>
+                              <w:t xml:space="preserve"> </w:t>
+                            </w:r>
+                            <w:r>
+                              <w:t>Το σύστημα ξεκινά τη χρονομέτρηση της άσκησης και επιτρέπει στον αθλητή να τερματίσει την άσκηση.</w:t>
+                            </w:r>
+                          </w:p>
+                          <w:p>
+                            <w:pPr>
+                              <w:spacing w:after="0" w:line="240" w:lineRule="auto"/>
+                            </w:pPr>
+                            <w:r>
+                              <w:t>6.</w:t>
+                            </w:r>
+                            <w:r>
+                              <w:t xml:space="preserve"> </w:t>
+                            </w:r>
+                            <w:r>
+                              <w:t>Ο αθλητής ολοκληρώνει την άσκηση.</w:t>
+                            </w:r>
+                          </w:p>
+                          <w:p>
+                            <w:pPr>
+                              <w:spacing w:after="0" w:line="240" w:lineRule="auto"/>
+                            </w:pPr>
+                            <w:r>
+                              <w:t>7.</w:t>
+                            </w:r>
+                            <w:r>
+                              <w:t xml:space="preserve"> </w:t>
+                            </w:r>
+                            <w:r>
+                              <w:t>Το σύστημα ολοκληρώνει τη χρονομέτρηση της άσκησης.</w:t>
+                            </w:r>
+                          </w:p>
+                          <w:p>
+                            <w:pPr>
+                              <w:spacing w:after="0" w:line="240" w:lineRule="auto"/>
+                            </w:pPr>
+                            <w:r>
+                              <w:t>8.</w:t>
+                            </w:r>
+                            <w:r>
+                              <w:t xml:space="preserve"> </w:t>
+                            </w:r>
+                            <w:r>
+                              <w:t>Το σύστημα εμφανίζει γραφήματα με τα κιλά που χρησιμοποίησε στις μέχρι τώρα προπονήσεις του και τους χρόνους που χρειάστηκε προκειμένου να ολοκληρώσει την άσκηση.</w:t>
+                            </w:r>
+                          </w:p>
+                          <w:p>
+                            <w:pPr>
+                              <w:spacing w:after="0" w:line="240" w:lineRule="auto"/>
+                            </w:pPr>
+                          </w:p>
+                          <w:p>
+                            <w:pPr>
+                              <w:spacing w:after="0" w:line="240" w:lineRule="auto"/>
+                            </w:pPr>
+                            <w:r>
+                              <w:t xml:space="preserve">Εναλλακτική </w:t>
+                            </w:r>
+                            <w:r>
+                              <w:t>ρ</w:t>
+                            </w:r>
+                            <w:r>
+                              <w:t>οή 1</w:t>
+                            </w:r>
+                            <w:r>
+                              <w:t>:</w:t>
                             </w:r>
                           </w:p>
                           <w:p>
@@ -3216,7 +3622,7 @@
           </mc:Choice>
           <mc:Fallback>
             <w:pict>
-              <v:shape w14:anchorId="34A2B90C" id="Πλαίσιο κειμένου 22" o:spid="_x0000_s1035" type="#_x0000_t202" style="position:absolute;margin-left:-50.25pt;margin-top:21.4pt;width:329pt;height:485pt;z-index:251684864;visibility:visible;mso-wrap-style:square;mso-width-percent:0;mso-height-percent:0;mso-wrap-distance-left:9pt;mso-wrap-distance-top:0;mso-wrap-distance-right:9pt;mso-wrap-distance-bottom:0;mso-position-horizontal:absolute;mso-position-horizontal-relative:text;mso-position-vertical:absolute;mso-position-vertical-relative:text;mso-width-percent:0;mso-height-percent:0;mso-width-relative:margin;mso-height-relative:margin;v-text-anchor:top" o:gfxdata="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" filled="f" stroked="f" strokeweight=".5pt">
+              <v:shape w14:anchorId="34A2B90C" id="Πλαίσιο κειμένου 22" o:spid="_x0000_s1035" type="#_x0000_t202" style="position:absolute;margin-left:-50pt;margin-top:32.45pt;width:329pt;height:344.1pt;z-index:251684864;visibility:visible;mso-wrap-style:square;mso-width-percent:0;mso-height-percent:0;mso-wrap-distance-left:9pt;mso-wrap-distance-top:0;mso-wrap-distance-right:9pt;mso-wrap-distance-bottom:0;mso-position-horizontal:absolute;mso-position-horizontal-relative:text;mso-position-vertical:absolute;mso-position-vertical-relative:text;mso-width-percent:0;mso-height-percent:0;mso-width-relative:margin;mso-height-relative:margin;v-text-anchor:top" o:gfxdata="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" filled="f" stroked="f" strokeweight=".5pt">
                 <v:textbox>
                   <w:txbxContent>
                     <w:p>
@@ -3224,84 +3630,150 @@
                         <w:spacing w:after="0" w:line="240" w:lineRule="auto"/>
                       </w:pPr>
                       <w:r>
-                        <w:t>Βασική Ροή:</w:t>
-                      </w:r>
-                    </w:p>
-                    <w:p>
-                      <w:pPr>
-                        <w:spacing w:after="0" w:line="240" w:lineRule="auto"/>
-                      </w:pPr>
-                      <w:r>
-                        <w:t>1. Ο αθλητής επιλέγει την άσκηση που θα εκτελέσει από οθόνη με ασκήσεις.</w:t>
-                      </w:r>
-                    </w:p>
-                    <w:p>
-                      <w:pPr>
-                        <w:spacing w:after="0" w:line="240" w:lineRule="auto"/>
-                      </w:pPr>
-                      <w:r>
-                        <w:t>2. Το σύστημα του εμφανίζει τον αριθμό επαναλήψεων, σετ και πόσα κιλά είχε χρησιμοποιήσει στη προηγούμενη προπόνησή του στην οθόνη προεπισκόπησης της άσκησης.</w:t>
-                      </w:r>
-                    </w:p>
-                    <w:p>
-                      <w:pPr>
-                        <w:spacing w:after="0" w:line="240" w:lineRule="auto"/>
-                      </w:pPr>
-                      <w:r>
-                        <w:t>3. Ο αθλητής επιλέγει στο σύστημα ότι είναι έτοιμος να ξεκινήσει την άσκηση.</w:t>
-                      </w:r>
-                    </w:p>
-                    <w:p>
-                      <w:pPr>
-                        <w:spacing w:after="0" w:line="240" w:lineRule="auto"/>
-                      </w:pPr>
-                      <w:r>
-                        <w:t>4. Το σύστημα διαπιστώνει ότι δεν έχει αλλάξει η τιμή στα κιλά που θα χρησιμοποιήσει ο αθλητής.</w:t>
-                      </w:r>
-                    </w:p>
-                    <w:p>
-                      <w:pPr>
-                        <w:spacing w:after="0" w:line="240" w:lineRule="auto"/>
-                      </w:pPr>
-                      <w:r>
-                        <w:t>5. Το σύστημα ξεκινά τη χρονομέτρηση της άσκησης και επιτρέπει στον αθλητή να τερματίσει την άσκηση.</w:t>
-                      </w:r>
-                    </w:p>
-                    <w:p>
-                      <w:pPr>
-                        <w:spacing w:after="0" w:line="240" w:lineRule="auto"/>
-                      </w:pPr>
-                      <w:r>
-                        <w:t>6. Ο αθλητής ολοκληρώνει την άσκηση.</w:t>
-                      </w:r>
-                    </w:p>
-                    <w:p>
-                      <w:pPr>
-                        <w:spacing w:after="0" w:line="240" w:lineRule="auto"/>
-                      </w:pPr>
-                      <w:r>
-                        <w:t>7. Το σύστημα ολοκληρώνει τη χρονομέτρηση της άσκησης.</w:t>
-                      </w:r>
-                    </w:p>
-                    <w:p>
-                      <w:pPr>
-                        <w:spacing w:after="0" w:line="240" w:lineRule="auto"/>
-                      </w:pPr>
-                      <w:r>
-                        <w:t>8. Το σύστημα εμφανίζει γραφήματα με τα κιλά που χρησιμοποίησε στις μέχρι τώρα προπονήσεις του και τους χρόνους που χρειάστηκε προκειμένου να ολοκληρώσει την άσκηση.</w:t>
-                      </w:r>
-                    </w:p>
-                    <w:p>
-                      <w:pPr>
-                        <w:spacing w:after="0" w:line="240" w:lineRule="auto"/>
-                      </w:pPr>
-                    </w:p>
-                    <w:p>
-                      <w:pPr>
-                        <w:spacing w:after="0" w:line="240" w:lineRule="auto"/>
-                      </w:pPr>
-                      <w:r>
-                        <w:t>Εναλλακτική ροή 1:</w:t>
+                        <w:t>Βασική Ροή</w:t>
+                      </w:r>
+                      <w:r>
+                        <w:t>:</w:t>
+                      </w:r>
+                    </w:p>
+                    <w:p>
+                      <w:pPr>
+                        <w:spacing w:after="0" w:line="240" w:lineRule="auto"/>
+                      </w:pPr>
+                      <w:r>
+                        <w:t>1.</w:t>
+                      </w:r>
+                      <w:r>
+                        <w:t xml:space="preserve"> </w:t>
+                      </w:r>
+                      <w:r>
+                        <w:t>Ο αθλητής επιλέγει την άσκηση που θα εκτελέσει από οθόνη με ασκήσεις.</w:t>
+                      </w:r>
+                    </w:p>
+                    <w:p>
+                      <w:pPr>
+                        <w:spacing w:after="0" w:line="240" w:lineRule="auto"/>
+                      </w:pPr>
+                      <w:r>
+                        <w:t>2.</w:t>
+                      </w:r>
+                      <w:r>
+                        <w:t xml:space="preserve"> </w:t>
+                      </w:r>
+                      <w:r>
+                        <w:t xml:space="preserve">Το σύστημα του εμφανίζει τον αριθμό επαναλήψεων, σετ και πόσα κιλά είχε χρησιμοποιήσει στη προηγούμενη προπόνησή του στην οθόνη </w:t>
+                      </w:r>
+                      <w:r>
+                        <w:t>προεπισκόπησης</w:t>
+                      </w:r>
+                      <w:r>
+                        <w:t xml:space="preserve"> της άσκησης.</w:t>
+                      </w:r>
+                    </w:p>
+                    <w:p>
+                      <w:pPr>
+                        <w:spacing w:after="0" w:line="240" w:lineRule="auto"/>
+                      </w:pPr>
+                      <w:r>
+                        <w:t>3.</w:t>
+                      </w:r>
+                      <w:r>
+                        <w:t xml:space="preserve"> </w:t>
+                      </w:r>
+                      <w:r>
+                        <w:t>Ο αθλητής επιλέγει στο σύστημα ότι είναι έτοιμος να ξεκινήσει την άσκηση.</w:t>
+                      </w:r>
+                    </w:p>
+                    <w:p>
+                      <w:pPr>
+                        <w:spacing w:after="0" w:line="240" w:lineRule="auto"/>
+                      </w:pPr>
+                      <w:r>
+                        <w:t>4.</w:t>
+                      </w:r>
+                      <w:r>
+                        <w:t xml:space="preserve"> </w:t>
+                      </w:r>
+                      <w:r>
+                        <w:t>Το σύστημα διαπιστώνει ότι δεν έχει αλλάξει η τιμή στα κιλά που θα χρησιμοποιήσει ο αθλητής.</w:t>
+                      </w:r>
+                    </w:p>
+                    <w:p>
+                      <w:pPr>
+                        <w:spacing w:after="0" w:line="240" w:lineRule="auto"/>
+                      </w:pPr>
+                      <w:r>
+                        <w:t>5.</w:t>
+                      </w:r>
+                      <w:r>
+                        <w:t xml:space="preserve"> </w:t>
+                      </w:r>
+                      <w:r>
+                        <w:t>Το σύστημα ξεκινά τη χρονομέτρηση της άσκησης και επιτρέπει στον αθλητή να τερματίσει την άσκηση.</w:t>
+                      </w:r>
+                    </w:p>
+                    <w:p>
+                      <w:pPr>
+                        <w:spacing w:after="0" w:line="240" w:lineRule="auto"/>
+                      </w:pPr>
+                      <w:r>
+                        <w:t>6.</w:t>
+                      </w:r>
+                      <w:r>
+                        <w:t xml:space="preserve"> </w:t>
+                      </w:r>
+                      <w:r>
+                        <w:t>Ο αθλητής ολοκληρώνει την άσκηση.</w:t>
+                      </w:r>
+                    </w:p>
+                    <w:p>
+                      <w:pPr>
+                        <w:spacing w:after="0" w:line="240" w:lineRule="auto"/>
+                      </w:pPr>
+                      <w:r>
+                        <w:t>7.</w:t>
+                      </w:r>
+                      <w:r>
+                        <w:t xml:space="preserve"> </w:t>
+                      </w:r>
+                      <w:r>
+                        <w:t>Το σύστημα ολοκληρώνει τη χρονομέτρηση της άσκησης.</w:t>
+                      </w:r>
+                    </w:p>
+                    <w:p>
+                      <w:pPr>
+                        <w:spacing w:after="0" w:line="240" w:lineRule="auto"/>
+                      </w:pPr>
+                      <w:r>
+                        <w:t>8.</w:t>
+                      </w:r>
+                      <w:r>
+                        <w:t xml:space="preserve"> </w:t>
+                      </w:r>
+                      <w:r>
+                        <w:t>Το σύστημα εμφανίζει γραφήματα με τα κιλά που χρησιμοποίησε στις μέχρι τώρα προπονήσεις του και τους χρόνους που χρειάστηκε προκειμένου να ολοκληρώσει την άσκηση.</w:t>
+                      </w:r>
+                    </w:p>
+                    <w:p>
+                      <w:pPr>
+                        <w:spacing w:after="0" w:line="240" w:lineRule="auto"/>
+                      </w:pPr>
+                    </w:p>
+                    <w:p>
+                      <w:pPr>
+                        <w:spacing w:after="0" w:line="240" w:lineRule="auto"/>
+                      </w:pPr>
+                      <w:r>
+                        <w:t xml:space="preserve">Εναλλακτική </w:t>
+                      </w:r>
+                      <w:r>
+                        <w:t>ρ</w:t>
+                      </w:r>
+                      <w:r>
+                        <w:t>οή 1</w:t>
+                      </w:r>
+                      <w:r>
+                        <w:t>:</w:t>
                       </w:r>
                     </w:p>
                     <w:p>
@@ -3502,7 +3974,6 @@
       <w:r>
         <w:rPr>
           <w:rStyle w:val="1Char"/>
-          <w:noProof/>
         </w:rPr>
         <w:lastRenderedPageBreak/>
         <w:drawing>
@@ -3571,7 +4042,6 @@
       <w:r>
         <w:rPr>
           <w:rStyle w:val="1Char"/>
-          <w:noProof/>
         </w:rPr>
         <mc:AlternateContent>
           <mc:Choice Requires="wps">
@@ -3613,7 +4083,10 @@
                               <w:spacing w:after="0" w:line="240" w:lineRule="auto"/>
                             </w:pPr>
                             <w:r>
-                              <w:t>Βασική Ροή:</w:t>
+                              <w:t>Βασική Ροή</w:t>
+                            </w:r>
+                            <w:r>
+                              <w:t>:</w:t>
                             </w:r>
                           </w:p>
                           <w:p>
@@ -3899,7 +4372,10 @@
                             </w:r>
                             <w:proofErr w:type="spellStart"/>
                             <w:r>
-                              <w:t>επανεπιλέξει</w:t>
+                              <w:t>επαν</w:t>
+                            </w:r>
+                            <w:r>
+                              <w:t>επιλέξει</w:t>
                             </w:r>
                             <w:proofErr w:type="spellEnd"/>
                             <w:r>
@@ -3911,7 +4387,13 @@
                               <w:spacing w:after="0" w:line="240" w:lineRule="auto"/>
                             </w:pPr>
                             <w:r>
-                              <w:t>8.2 Το σύστημα διαπιστώνει ότι υπάρχουν ακόμα ασκήσεις που εκκρεμούν, οπότε οδηγείται στο βήμα 5 της βασικής ροής.</w:t>
+                              <w:t xml:space="preserve">8.2 Το σύστημα διαπιστώνει ότι υπάρχουν ακόμα ασκήσεις που </w:t>
+                            </w:r>
+                            <w:r>
+                              <w:t>εκκρεμούν</w:t>
+                            </w:r>
+                            <w:r>
+                              <w:t>, οπότε οδηγείται στο βήμα 5 της βασικής ροής.</w:t>
                             </w:r>
                           </w:p>
                         </w:txbxContent>
@@ -3944,7 +4426,10 @@
                         <w:spacing w:after="0" w:line="240" w:lineRule="auto"/>
                       </w:pPr>
                       <w:r>
-                        <w:t>Βασική Ροή:</w:t>
+                        <w:t>Βασική Ροή</w:t>
+                      </w:r>
+                      <w:r>
+                        <w:t>:</w:t>
                       </w:r>
                     </w:p>
                     <w:p>
@@ -4230,7 +4715,10 @@
                       </w:r>
                       <w:proofErr w:type="spellStart"/>
                       <w:r>
-                        <w:t>επανεπιλέξει</w:t>
+                        <w:t>επαν</w:t>
+                      </w:r>
+                      <w:r>
+                        <w:t>επιλέξει</w:t>
                       </w:r>
                       <w:proofErr w:type="spellEnd"/>
                       <w:r>
@@ -4242,7 +4730,13 @@
                         <w:spacing w:after="0" w:line="240" w:lineRule="auto"/>
                       </w:pPr>
                       <w:r>
-                        <w:t>8.2 Το σύστημα διαπιστώνει ότι υπάρχουν ακόμα ασκήσεις που εκκρεμούν, οπότε οδηγείται στο βήμα 5 της βασικής ροής.</w:t>
+                        <w:t xml:space="preserve">8.2 Το σύστημα διαπιστώνει ότι υπάρχουν ακόμα ασκήσεις που </w:t>
+                      </w:r>
+                      <w:r>
+                        <w:t>εκκρεμούν</w:t>
+                      </w:r>
+                      <w:r>
+                        <w:t>, οπότε οδηγείται στο βήμα 5 της βασικής ροής.</w:t>
                       </w:r>
                     </w:p>
                   </w:txbxContent>
@@ -4256,7 +4750,13 @@
         <w:rPr>
           <w:rStyle w:val="1Char"/>
         </w:rPr>
-        <w:t>«Έναρξη προπόνησης»  (Βασίλης)</w:t>
+        <w:t>«Έναρξη προπόνησης»</w:t>
+      </w:r>
+      <w:r>
+        <w:rPr>
+          <w:rStyle w:val="1Char"/>
+        </w:rPr>
+        <w:t xml:space="preserve">  (Βασίλης)</w:t>
       </w:r>
       <w:r>
         <w:br/>
@@ -4267,7 +4767,6 @@
       <w:r>
         <w:rPr>
           <w:rStyle w:val="a6"/>
-          <w:noProof/>
         </w:rPr>
         <w:lastRenderedPageBreak/>
         <mc:AlternateContent>
@@ -4318,23 +4817,41 @@
                               <w:spacing w:after="0" w:line="240" w:lineRule="auto"/>
                             </w:pPr>
                             <w:r>
-                              <w:t>1. Ο αθλητής επιλέγει είσοδος στην κατάταξη διαγωνισμού.</w:t>
-                            </w:r>
-                          </w:p>
-                          <w:p>
-                            <w:pPr>
-                              <w:spacing w:after="0" w:line="240" w:lineRule="auto"/>
-                            </w:pPr>
-                            <w:r>
-                              <w:t>2. Το σύστημα εμφανίζει το προφίλ του χρήστη με τα τωρινά του ρεκόρ και έπειτα εμφανίζει μια λίστα με τις κατηγορίες ασκήσεων.</w:t>
-                            </w:r>
-                          </w:p>
-                          <w:p>
-                            <w:pPr>
-                              <w:spacing w:after="0" w:line="240" w:lineRule="auto"/>
-                            </w:pPr>
-                            <w:r>
-                              <w:t>3. Ο αθλητής επιλέγει την κατηγορία ασκήσεων στην οποία θέλει να πάρει μέρος για να μπει στην κατάταξη.</w:t>
+                              <w:t>1.</w:t>
+                            </w:r>
+                            <w:r>
+                              <w:t xml:space="preserve"> </w:t>
+                            </w:r>
+                            <w:r>
+                              <w:t>Ο αθλητής επιλέγει είσοδος στην κατάταξη διαγωνισμού.</w:t>
+                            </w:r>
+                          </w:p>
+                          <w:p>
+                            <w:pPr>
+                              <w:spacing w:after="0" w:line="240" w:lineRule="auto"/>
+                            </w:pPr>
+                            <w:r>
+                              <w:t>2.</w:t>
+                            </w:r>
+                            <w:r>
+                              <w:t xml:space="preserve"> </w:t>
+                            </w:r>
+                            <w:r>
+                              <w:t>Το σύστημα εμφανίζει το προφίλ του χρήστη με τα τωρινά του ρεκόρ και έπειτα εμφανίζει μια λίστα με τις κατηγορίες ασκήσεων.</w:t>
+                            </w:r>
+                          </w:p>
+                          <w:p>
+                            <w:pPr>
+                              <w:spacing w:after="0" w:line="240" w:lineRule="auto"/>
+                            </w:pPr>
+                            <w:r>
+                              <w:t>3.</w:t>
+                            </w:r>
+                            <w:r>
+                              <w:t xml:space="preserve"> </w:t>
+                            </w:r>
+                            <w:r>
+                              <w:t>Ο αθλητής επιλέγει την κατηγορία ασκήσεων στην οποία θέλει να πάρει μέρος για να μπει στην κατάταξη.</w:t>
                             </w:r>
                           </w:p>
                           <w:p>
@@ -4350,7 +4867,13 @@
                               <w:spacing w:after="0" w:line="240" w:lineRule="auto"/>
                             </w:pPr>
                             <w:r>
-                              <w:t>5. Ο αθλητής διαλέγει την εξειδικευμένη άσκηση με την οποία θέλει να πάρει μέρος για να μπει στην κατάταξη.</w:t>
+                              <w:t>5.</w:t>
+                            </w:r>
+                            <w:r>
+                              <w:t xml:space="preserve"> </w:t>
+                            </w:r>
+                            <w:r>
+                              <w:t>Ο αθλητής διαλέγει την εξειδικευμένη άσκηση με την οποία θέλει να πάρει μέρος για να μπει στην κατάταξη.</w:t>
                             </w:r>
                           </w:p>
                           <w:p>
@@ -4366,23 +4889,41 @@
                               <w:spacing w:after="0" w:line="240" w:lineRule="auto"/>
                             </w:pPr>
                             <w:r>
-                              <w:t>7. Ο αθλητής επιλέγει συμμετοχή και το σύστημα εμφανίζει στον αθλητή την επιλογή να πληκτρολογήσει τα κιλά με τα οποία πραγματοποίησε την άσκηση.</w:t>
-                            </w:r>
-                          </w:p>
-                          <w:p>
-                            <w:pPr>
-                              <w:spacing w:after="0" w:line="240" w:lineRule="auto"/>
-                            </w:pPr>
-                            <w:r>
-                              <w:t>8. Ο αθλητής δηλώνει τα κιλά με τα οποία πραγματοποίησε την άσκηση. Το σύστημα ζητά από τον αθλητή βίντεο με την προσπάθεια του.</w:t>
-                            </w:r>
-                          </w:p>
-                          <w:p>
-                            <w:pPr>
-                              <w:spacing w:after="0" w:line="240" w:lineRule="auto"/>
-                            </w:pPr>
-                            <w:r>
-                              <w:t xml:space="preserve">9. Ο αθλητής κάνει </w:t>
+                              <w:t>7.</w:t>
+                            </w:r>
+                            <w:r>
+                              <w:t xml:space="preserve"> </w:t>
+                            </w:r>
+                            <w:r>
+                              <w:t>Ο αθλητής επιλέγει συμμετοχή και το σύστημα εμφανίζει στον αθλητή την επιλογή να πληκτρολογήσει τα κιλά με τα οποία πραγματοποίησε την άσκηση.</w:t>
+                            </w:r>
+                          </w:p>
+                          <w:p>
+                            <w:pPr>
+                              <w:spacing w:after="0" w:line="240" w:lineRule="auto"/>
+                            </w:pPr>
+                            <w:r>
+                              <w:t>8.</w:t>
+                            </w:r>
+                            <w:r>
+                              <w:t xml:space="preserve"> </w:t>
+                            </w:r>
+                            <w:r>
+                              <w:t>Ο αθλητής δηλώνει τα κιλά με τα οποία πραγματοποίησε την άσκηση. Το σύστημα ζητά από τον αθλητή βίντεο με την προσπάθεια του.</w:t>
+                            </w:r>
+                          </w:p>
+                          <w:p>
+                            <w:pPr>
+                              <w:spacing w:after="0" w:line="240" w:lineRule="auto"/>
+                            </w:pPr>
+                            <w:r>
+                              <w:t>9.</w:t>
+                            </w:r>
+                            <w:r>
+                              <w:t xml:space="preserve"> </w:t>
+                            </w:r>
+                            <w:r>
+                              <w:t xml:space="preserve">Ο αθλητής κάνει </w:t>
                             </w:r>
                             <w:proofErr w:type="spellStart"/>
                             <w:r>
@@ -4398,15 +4939,27 @@
                               <w:spacing w:after="0" w:line="240" w:lineRule="auto"/>
                             </w:pPr>
                             <w:r>
-                              <w:t>10. Το σύστημα δημιουργεί αίτημα για έγκριση του βίντεο από κάποιον γυμναστή.</w:t>
-                            </w:r>
-                          </w:p>
-                          <w:p>
-                            <w:pPr>
-                              <w:spacing w:after="0" w:line="240" w:lineRule="auto"/>
-                            </w:pPr>
-                            <w:r>
-                              <w:t>11. Το αίτημα γίνεται αποδεκτό και η προσπάθεια είναι πλέον ορατή στην κατάταξη.</w:t>
+                              <w:t>10.</w:t>
+                            </w:r>
+                            <w:r>
+                              <w:t xml:space="preserve"> </w:t>
+                            </w:r>
+                            <w:r>
+                              <w:t>Το σύστημα δημιουργεί αίτημα για έγκριση του βίντεο από κάποιον γυμναστή.</w:t>
+                            </w:r>
+                          </w:p>
+                          <w:p>
+                            <w:pPr>
+                              <w:spacing w:after="0" w:line="240" w:lineRule="auto"/>
+                            </w:pPr>
+                            <w:r>
+                              <w:t>11.</w:t>
+                            </w:r>
+                            <w:r>
+                              <w:t xml:space="preserve"> </w:t>
+                            </w:r>
+                            <w:r>
+                              <w:t>Το αίτημα γίνεται αποδεκτό και η προσπάθεια είναι πλέον ορατή στην κατάταξη.</w:t>
                             </w:r>
                           </w:p>
                           <w:p>
@@ -4427,15 +4980,27 @@
                               <w:spacing w:after="0" w:line="240" w:lineRule="auto"/>
                             </w:pPr>
                             <w:r>
-                              <w:t>6.1 Ο αθλητής δεν επιλέγει να πάρει μέρος στην συγκεκριμένη άσκηση.</w:t>
-                            </w:r>
-                          </w:p>
-                          <w:p>
-                            <w:pPr>
-                              <w:spacing w:after="0" w:line="240" w:lineRule="auto"/>
-                            </w:pPr>
-                            <w:r>
-                              <w:t>6.2 Το σύστημα του δίνει την δυνατότητα να επιστρέψει στο βήμα 2 της βασικής ροής.</w:t>
+                              <w:t>6.1</w:t>
+                            </w:r>
+                            <w:r>
+                              <w:t xml:space="preserve"> </w:t>
+                            </w:r>
+                            <w:r>
+                              <w:t>Ο αθλητής δεν επιλέγει να πάρει μέρος στην συγκεκριμένη άσκηση.</w:t>
+                            </w:r>
+                          </w:p>
+                          <w:p>
+                            <w:pPr>
+                              <w:spacing w:after="0" w:line="240" w:lineRule="auto"/>
+                            </w:pPr>
+                            <w:r>
+                              <w:t>6.2</w:t>
+                            </w:r>
+                            <w:r>
+                              <w:t xml:space="preserve"> </w:t>
+                            </w:r>
+                            <w:r>
+                              <w:t>Το σύστημα του δίνει την δυνατότητα να επιστρέψει στο βήμα 2 της βασικής ροής.</w:t>
                             </w:r>
                           </w:p>
                           <w:p>
@@ -4456,7 +5021,13 @@
                               <w:spacing w:after="0" w:line="240" w:lineRule="auto"/>
                             </w:pPr>
                             <w:r>
-                              <w:t xml:space="preserve">9.1 Ο αθλητή δεν κάνει </w:t>
+                              <w:t>9.1</w:t>
+                            </w:r>
+                            <w:r>
+                              <w:t xml:space="preserve"> </w:t>
+                            </w:r>
+                            <w:r>
+                              <w:t xml:space="preserve">Ο αθλητή δεν κάνει </w:t>
                             </w:r>
                             <w:proofErr w:type="spellStart"/>
                             <w:r>
@@ -4472,7 +5043,13 @@
                               <w:spacing w:after="0" w:line="240" w:lineRule="auto"/>
                             </w:pPr>
                             <w:r>
-                              <w:t>9.2 Το σύστημα τον επιστρέφει στο βήμα 4 της βασικής ροής.</w:t>
+                              <w:t>9.2</w:t>
+                            </w:r>
+                            <w:r>
+                              <w:t xml:space="preserve"> </w:t>
+                            </w:r>
+                            <w:r>
+                              <w:t>Το σύστημα τον επιστρέφει στο βήμα 4 της βασικής ροής.</w:t>
                             </w:r>
                           </w:p>
                           <w:p>
@@ -4493,7 +5070,13 @@
                               <w:spacing w:after="0" w:line="240" w:lineRule="auto"/>
                             </w:pPr>
                             <w:r>
-                              <w:t>11.1 Το αίτημα δεν γίνεται αποδεκτό</w:t>
+                              <w:t>11.1</w:t>
+                            </w:r>
+                            <w:r>
+                              <w:t xml:space="preserve"> </w:t>
+                            </w:r>
+                            <w:r>
+                              <w:t>Το αίτημα δεν γίνεται αποδεκτό</w:t>
                             </w:r>
                             <w:r>
                               <w:t>.</w:t>
@@ -4504,7 +5087,13 @@
                               <w:spacing w:after="0" w:line="240" w:lineRule="auto"/>
                             </w:pPr>
                             <w:r>
-                              <w:t>11.2 Το σύστημα ειδοποιεί τον αθλητή με τα σχόλια του γυμναστή ,για τον λόγο απόρριψης της προσπάθειας του.</w:t>
+                              <w:t>11.2</w:t>
+                            </w:r>
+                            <w:r>
+                              <w:t xml:space="preserve"> </w:t>
+                            </w:r>
+                            <w:r>
+                              <w:t>Το σύστημα ειδοποιεί τον αθλητή με τα σχόλια του γυμναστή ,για τον λόγο απόρριψης της προσπάθειας του.</w:t>
                             </w:r>
                           </w:p>
                         </w:txbxContent>
@@ -4545,23 +5134,41 @@
                         <w:spacing w:after="0" w:line="240" w:lineRule="auto"/>
                       </w:pPr>
                       <w:r>
-                        <w:t>1. Ο αθλητής επιλέγει είσοδος στην κατάταξη διαγωνισμού.</w:t>
-                      </w:r>
-                    </w:p>
-                    <w:p>
-                      <w:pPr>
-                        <w:spacing w:after="0" w:line="240" w:lineRule="auto"/>
-                      </w:pPr>
-                      <w:r>
-                        <w:t>2. Το σύστημα εμφανίζει το προφίλ του χρήστη με τα τωρινά του ρεκόρ και έπειτα εμφανίζει μια λίστα με τις κατηγορίες ασκήσεων.</w:t>
-                      </w:r>
-                    </w:p>
-                    <w:p>
-                      <w:pPr>
-                        <w:spacing w:after="0" w:line="240" w:lineRule="auto"/>
-                      </w:pPr>
-                      <w:r>
-                        <w:t>3. Ο αθλητής επιλέγει την κατηγορία ασκήσεων στην οποία θέλει να πάρει μέρος για να μπει στην κατάταξη.</w:t>
+                        <w:t>1.</w:t>
+                      </w:r>
+                      <w:r>
+                        <w:t xml:space="preserve"> </w:t>
+                      </w:r>
+                      <w:r>
+                        <w:t>Ο αθλητής επιλέγει είσοδος στην κατάταξη διαγωνισμού.</w:t>
+                      </w:r>
+                    </w:p>
+                    <w:p>
+                      <w:pPr>
+                        <w:spacing w:after="0" w:line="240" w:lineRule="auto"/>
+                      </w:pPr>
+                      <w:r>
+                        <w:t>2.</w:t>
+                      </w:r>
+                      <w:r>
+                        <w:t xml:space="preserve"> </w:t>
+                      </w:r>
+                      <w:r>
+                        <w:t>Το σύστημα εμφανίζει το προφίλ του χρήστη με τα τωρινά του ρεκόρ και έπειτα εμφανίζει μια λίστα με τις κατηγορίες ασκήσεων.</w:t>
+                      </w:r>
+                    </w:p>
+                    <w:p>
+                      <w:pPr>
+                        <w:spacing w:after="0" w:line="240" w:lineRule="auto"/>
+                      </w:pPr>
+                      <w:r>
+                        <w:t>3.</w:t>
+                      </w:r>
+                      <w:r>
+                        <w:t xml:space="preserve"> </w:t>
+                      </w:r>
+                      <w:r>
+                        <w:t>Ο αθλητής επιλέγει την κατηγορία ασκήσεων στην οποία θέλει να πάρει μέρος για να μπει στην κατάταξη.</w:t>
                       </w:r>
                     </w:p>
                     <w:p>
@@ -4577,7 +5184,13 @@
                         <w:spacing w:after="0" w:line="240" w:lineRule="auto"/>
                       </w:pPr>
                       <w:r>
-                        <w:t>5. Ο αθλητής διαλέγει την εξειδικευμένη άσκηση με την οποία θέλει να πάρει μέρος για να μπει στην κατάταξη.</w:t>
+                        <w:t>5.</w:t>
+                      </w:r>
+                      <w:r>
+                        <w:t xml:space="preserve"> </w:t>
+                      </w:r>
+                      <w:r>
+                        <w:t>Ο αθλητής διαλέγει την εξειδικευμένη άσκηση με την οποία θέλει να πάρει μέρος για να μπει στην κατάταξη.</w:t>
                       </w:r>
                     </w:p>
                     <w:p>
@@ -4593,23 +5206,41 @@
                         <w:spacing w:after="0" w:line="240" w:lineRule="auto"/>
                       </w:pPr>
                       <w:r>
-                        <w:t>7. Ο αθλητής επιλέγει συμμετοχή και το σύστημα εμφανίζει στον αθλητή την επιλογή να πληκτρολογήσει τα κιλά με τα οποία πραγματοποίησε την άσκηση.</w:t>
-                      </w:r>
-                    </w:p>
-                    <w:p>
-                      <w:pPr>
-                        <w:spacing w:after="0" w:line="240" w:lineRule="auto"/>
-                      </w:pPr>
-                      <w:r>
-                        <w:t>8. Ο αθλητής δηλώνει τα κιλά με τα οποία πραγματοποίησε την άσκηση. Το σύστημα ζητά από τον αθλητή βίντεο με την προσπάθεια του.</w:t>
-                      </w:r>
-                    </w:p>
-                    <w:p>
-                      <w:pPr>
-                        <w:spacing w:after="0" w:line="240" w:lineRule="auto"/>
-                      </w:pPr>
-                      <w:r>
-                        <w:t xml:space="preserve">9. Ο αθλητής κάνει </w:t>
+                        <w:t>7.</w:t>
+                      </w:r>
+                      <w:r>
+                        <w:t xml:space="preserve"> </w:t>
+                      </w:r>
+                      <w:r>
+                        <w:t>Ο αθλητής επιλέγει συμμετοχή και το σύστημα εμφανίζει στον αθλητή την επιλογή να πληκτρολογήσει τα κιλά με τα οποία πραγματοποίησε την άσκηση.</w:t>
+                      </w:r>
+                    </w:p>
+                    <w:p>
+                      <w:pPr>
+                        <w:spacing w:after="0" w:line="240" w:lineRule="auto"/>
+                      </w:pPr>
+                      <w:r>
+                        <w:t>8.</w:t>
+                      </w:r>
+                      <w:r>
+                        <w:t xml:space="preserve"> </w:t>
+                      </w:r>
+                      <w:r>
+                        <w:t>Ο αθλητής δηλώνει τα κιλά με τα οποία πραγματοποίησε την άσκηση. Το σύστημα ζητά από τον αθλητή βίντεο με την προσπάθεια του.</w:t>
+                      </w:r>
+                    </w:p>
+                    <w:p>
+                      <w:pPr>
+                        <w:spacing w:after="0" w:line="240" w:lineRule="auto"/>
+                      </w:pPr>
+                      <w:r>
+                        <w:t>9.</w:t>
+                      </w:r>
+                      <w:r>
+                        <w:t xml:space="preserve"> </w:t>
+                      </w:r>
+                      <w:r>
+                        <w:t xml:space="preserve">Ο αθλητής κάνει </w:t>
                       </w:r>
                       <w:proofErr w:type="spellStart"/>
                       <w:r>
@@ -4625,15 +5256,27 @@
                         <w:spacing w:after="0" w:line="240" w:lineRule="auto"/>
                       </w:pPr>
                       <w:r>
-                        <w:t>10. Το σύστημα δημιουργεί αίτημα για έγκριση του βίντεο από κάποιον γυμναστή.</w:t>
-                      </w:r>
-                    </w:p>
-                    <w:p>
-                      <w:pPr>
-                        <w:spacing w:after="0" w:line="240" w:lineRule="auto"/>
-                      </w:pPr>
-                      <w:r>
-                        <w:t>11. Το αίτημα γίνεται αποδεκτό και η προσπάθεια είναι πλέον ορατή στην κατάταξη.</w:t>
+                        <w:t>10.</w:t>
+                      </w:r>
+                      <w:r>
+                        <w:t xml:space="preserve"> </w:t>
+                      </w:r>
+                      <w:r>
+                        <w:t>Το σύστημα δημιουργεί αίτημα για έγκριση του βίντεο από κάποιον γυμναστή.</w:t>
+                      </w:r>
+                    </w:p>
+                    <w:p>
+                      <w:pPr>
+                        <w:spacing w:after="0" w:line="240" w:lineRule="auto"/>
+                      </w:pPr>
+                      <w:r>
+                        <w:t>11.</w:t>
+                      </w:r>
+                      <w:r>
+                        <w:t xml:space="preserve"> </w:t>
+                      </w:r>
+                      <w:r>
+                        <w:t>Το αίτημα γίνεται αποδεκτό και η προσπάθεια είναι πλέον ορατή στην κατάταξη.</w:t>
                       </w:r>
                     </w:p>
                     <w:p>
@@ -4654,15 +5297,27 @@
                         <w:spacing w:after="0" w:line="240" w:lineRule="auto"/>
                       </w:pPr>
                       <w:r>
-                        <w:t>6.1 Ο αθλητής δεν επιλέγει να πάρει μέρος στην συγκεκριμένη άσκηση.</w:t>
-                      </w:r>
-                    </w:p>
-                    <w:p>
-                      <w:pPr>
-                        <w:spacing w:after="0" w:line="240" w:lineRule="auto"/>
-                      </w:pPr>
-                      <w:r>
-                        <w:t>6.2 Το σύστημα του δίνει την δυνατότητα να επιστρέψει στο βήμα 2 της βασικής ροής.</w:t>
+                        <w:t>6.1</w:t>
+                      </w:r>
+                      <w:r>
+                        <w:t xml:space="preserve"> </w:t>
+                      </w:r>
+                      <w:r>
+                        <w:t>Ο αθλητής δεν επιλέγει να πάρει μέρος στην συγκεκριμένη άσκηση.</w:t>
+                      </w:r>
+                    </w:p>
+                    <w:p>
+                      <w:pPr>
+                        <w:spacing w:after="0" w:line="240" w:lineRule="auto"/>
+                      </w:pPr>
+                      <w:r>
+                        <w:t>6.2</w:t>
+                      </w:r>
+                      <w:r>
+                        <w:t xml:space="preserve"> </w:t>
+                      </w:r>
+                      <w:r>
+                        <w:t>Το σύστημα του δίνει την δυνατότητα να επιστρέψει στο βήμα 2 της βασικής ροής.</w:t>
                       </w:r>
                     </w:p>
                     <w:p>
@@ -4683,7 +5338,13 @@
                         <w:spacing w:after="0" w:line="240" w:lineRule="auto"/>
                       </w:pPr>
                       <w:r>
-                        <w:t xml:space="preserve">9.1 Ο αθλητή δεν κάνει </w:t>
+                        <w:t>9.1</w:t>
+                      </w:r>
+                      <w:r>
+                        <w:t xml:space="preserve"> </w:t>
+                      </w:r>
+                      <w:r>
+                        <w:t xml:space="preserve">Ο αθλητή δεν κάνει </w:t>
                       </w:r>
                       <w:proofErr w:type="spellStart"/>
                       <w:r>
@@ -4699,7 +5360,13 @@
                         <w:spacing w:after="0" w:line="240" w:lineRule="auto"/>
                       </w:pPr>
                       <w:r>
-                        <w:t>9.2 Το σύστημα τον επιστρέφει στο βήμα 4 της βασικής ροής.</w:t>
+                        <w:t>9.2</w:t>
+                      </w:r>
+                      <w:r>
+                        <w:t xml:space="preserve"> </w:t>
+                      </w:r>
+                      <w:r>
+                        <w:t>Το σύστημα τον επιστρέφει στο βήμα 4 της βασικής ροής.</w:t>
                       </w:r>
                     </w:p>
                     <w:p>
@@ -4720,7 +5387,13 @@
                         <w:spacing w:after="0" w:line="240" w:lineRule="auto"/>
                       </w:pPr>
                       <w:r>
-                        <w:t>11.1 Το αίτημα δεν γίνεται αποδεκτό</w:t>
+                        <w:t>11.1</w:t>
+                      </w:r>
+                      <w:r>
+                        <w:t xml:space="preserve"> </w:t>
+                      </w:r>
+                      <w:r>
+                        <w:t>Το αίτημα δεν γίνεται αποδεκτό</w:t>
                       </w:r>
                       <w:r>
                         <w:t>.</w:t>
@@ -4731,7 +5404,13 @@
                         <w:spacing w:after="0" w:line="240" w:lineRule="auto"/>
                       </w:pPr>
                       <w:r>
-                        <w:t>11.2 Το σύστημα ειδοποιεί τον αθλητή με τα σχόλια του γυμναστή ,για τον λόγο απόρριψης της προσπάθειας του.</w:t>
+                        <w:t>11.2</w:t>
+                      </w:r>
+                      <w:r>
+                        <w:t xml:space="preserve"> </w:t>
+                      </w:r>
+                      <w:r>
+                        <w:t>Το σύστημα ειδοποιεί τον αθλητή με τα σχόλια του γυμναστή ,για τον λόγο απόρριψης της προσπάθειας του.</w:t>
                       </w:r>
                     </w:p>
                   </w:txbxContent>
@@ -4745,7 +5424,31 @@
         <w:rPr>
           <w:rStyle w:val="1Char"/>
         </w:rPr>
-        <w:t>«Είσοδος στην κατάταξη διαγωνισμού»</w:t>
+        <w:t>«</w:t>
+      </w:r>
+      <w:r>
+        <w:rPr>
+          <w:rStyle w:val="1Char"/>
+        </w:rPr>
+        <w:t>Είσοδος στην κατάτα</w:t>
+      </w:r>
+      <w:r>
+        <w:rPr>
+          <w:rStyle w:val="1Char"/>
+        </w:rPr>
+        <w:t>ξ</w:t>
+      </w:r>
+      <w:r>
+        <w:rPr>
+          <w:rStyle w:val="1Char"/>
+        </w:rPr>
+        <w:t>η διαγωνισμού</w:t>
+      </w:r>
+      <w:r>
+        <w:rPr>
+          <w:rStyle w:val="1Char"/>
+        </w:rPr>
+        <w:t>»</w:t>
       </w:r>
       <w:r>
         <w:rPr>
@@ -4917,7 +5620,6 @@
       <w:r>
         <w:rPr>
           <w:rStyle w:val="a6"/>
-          <w:noProof/>
         </w:rPr>
         <mc:AlternateContent>
           <mc:Choice Requires="wps">
@@ -5606,7 +6308,6 @@
       <w:r>
         <w:rPr>
           <w:rStyle w:val="1Char"/>
-          <w:noProof/>
         </w:rPr>
         <w:lastRenderedPageBreak/>
         <w:drawing>
@@ -5675,7 +6376,6 @@
       <w:r>
         <w:rPr>
           <w:rStyle w:val="a6"/>
-          <w:noProof/>
         </w:rPr>
         <mc:AlternateContent>
           <mc:Choice Requires="wps">
@@ -5721,71 +6421,127 @@
                             </w:r>
                             <w:r>
                               <w:br/>
-                              <w:t>1. Ο αθλητής επιλέγει εύρεση γυμναστή.</w:t>
-                            </w:r>
-                          </w:p>
-                          <w:p>
-                            <w:pPr>
-                              <w:spacing w:after="0" w:line="240" w:lineRule="auto"/>
-                            </w:pPr>
-                            <w:r>
-                              <w:t>2. Το σύστημα του εμφανίζει την επιλογή γυμναστηρίου και έπειτα του δείχνει τη λίστα με τα κοντινά γυμναστήρια.</w:t>
-                            </w:r>
-                          </w:p>
-                          <w:p>
-                            <w:pPr>
-                              <w:spacing w:after="0" w:line="240" w:lineRule="auto"/>
-                            </w:pPr>
-                            <w:r>
-                              <w:t>3. Ο αθλητής επιλέγει γυμναστήριο.</w:t>
-                            </w:r>
-                          </w:p>
-                          <w:p>
-                            <w:pPr>
-                              <w:spacing w:after="0" w:line="240" w:lineRule="auto"/>
-                            </w:pPr>
-                            <w:r>
-                              <w:t>4. Το σύστημα εμφανίζει μια λίστα ωρών και ζητά από τον αθλητή να διαλέξει ώρες που τον βολεύουν.</w:t>
-                            </w:r>
-                          </w:p>
-                          <w:p>
-                            <w:pPr>
-                              <w:spacing w:after="0" w:line="240" w:lineRule="auto"/>
-                            </w:pPr>
-                            <w:r>
-                              <w:t>5. Ο αθλητής επιλέγει τις ώρες που τον βολεύουν.</w:t>
-                            </w:r>
-                          </w:p>
-                          <w:p>
-                            <w:pPr>
-                              <w:spacing w:after="0" w:line="240" w:lineRule="auto"/>
-                            </w:pPr>
-                            <w:r>
-                              <w:t>6. Το σύστημα εμφανίζει λίστα με ελεύθερους γυμναστές με βάση τις ώρες που δήλωσε ο αθλητής.</w:t>
-                            </w:r>
-                          </w:p>
-                          <w:p>
-                            <w:pPr>
-                              <w:spacing w:after="0" w:line="240" w:lineRule="auto"/>
-                            </w:pPr>
-                            <w:r>
-                              <w:t>7. Ο αθλητής διαλέγει γυμναστή.</w:t>
-                            </w:r>
-                          </w:p>
-                          <w:p>
-                            <w:pPr>
-                              <w:spacing w:after="0" w:line="240" w:lineRule="auto"/>
-                            </w:pPr>
-                            <w:r>
-                              <w:t>8. Το σύστημα εμφανίζει το προφίλ του γυμναστή και έπειτα δίνει την επιλογή στον αθλητή για να κλείσει ραντεβού με τον γυμναστή.</w:t>
-                            </w:r>
-                          </w:p>
-                          <w:p>
-                            <w:pPr>
-                              <w:spacing w:after="0" w:line="240" w:lineRule="auto"/>
-                            </w:pPr>
-                            <w:r>
-                              <w:t>9. Ο αθλητής κάνει αίτημα για να κλείσει ραντεβού με τον γυμναστή.</w:t>
+                            </w:r>
+                            <w:r>
+                              <w:t>1.</w:t>
+                            </w:r>
+                            <w:r>
+                              <w:t xml:space="preserve"> </w:t>
+                            </w:r>
+                            <w:r>
+                              <w:t>Ο αθλητής επιλέγει εύρεση γυμναστή.</w:t>
+                            </w:r>
+                          </w:p>
+                          <w:p>
+                            <w:pPr>
+                              <w:spacing w:after="0" w:line="240" w:lineRule="auto"/>
+                            </w:pPr>
+                            <w:r>
+                              <w:t>2.</w:t>
+                            </w:r>
+                            <w:r>
+                              <w:t xml:space="preserve"> </w:t>
+                            </w:r>
+                            <w:r>
+                              <w:t>Το σύστημα του εμφανίζει την επιλογή γυμναστηρίου και έπειτα του δείχνει τη λίστα με τα κοντινά γυμναστήρια.</w:t>
+                            </w:r>
+                          </w:p>
+                          <w:p>
+                            <w:pPr>
+                              <w:spacing w:after="0" w:line="240" w:lineRule="auto"/>
+                            </w:pPr>
+                            <w:r>
+                              <w:t>3.</w:t>
+                            </w:r>
+                            <w:r>
+                              <w:t xml:space="preserve"> </w:t>
+                            </w:r>
+                            <w:r>
+                              <w:t>Ο αθλητής επιλέγει γυμναστήριο.</w:t>
+                            </w:r>
+                          </w:p>
+                          <w:p>
+                            <w:pPr>
+                              <w:spacing w:after="0" w:line="240" w:lineRule="auto"/>
+                            </w:pPr>
+                            <w:r>
+                              <w:t>4.</w:t>
+                            </w:r>
+                            <w:r>
+                              <w:t xml:space="preserve"> </w:t>
+                            </w:r>
+                            <w:r>
+                              <w:t>Το σύστημα εμφανίζει μια λίστα ωρών και ζητά από τον αθλητή να διαλέξει ώρες που τον βολεύουν.</w:t>
+                            </w:r>
+                          </w:p>
+                          <w:p>
+                            <w:pPr>
+                              <w:spacing w:after="0" w:line="240" w:lineRule="auto"/>
+                            </w:pPr>
+                            <w:r>
+                              <w:t>5.</w:t>
+                            </w:r>
+                            <w:r>
+                              <w:t xml:space="preserve"> </w:t>
+                            </w:r>
+                            <w:r>
+                              <w:t>Ο αθλητής επιλέγει τις ώρες που τον βολεύουν.</w:t>
+                            </w:r>
+                          </w:p>
+                          <w:p>
+                            <w:pPr>
+                              <w:spacing w:after="0" w:line="240" w:lineRule="auto"/>
+                            </w:pPr>
+                            <w:r>
+                              <w:t>6.</w:t>
+                            </w:r>
+                            <w:r>
+                              <w:t xml:space="preserve"> </w:t>
+                            </w:r>
+                            <w:r>
+                              <w:t>Το σύστημα εμφανίζει λίστα με ελεύθερους γυμναστές με βάση τις ώρες που δήλωσε ο αθλητής.</w:t>
+                            </w:r>
+                          </w:p>
+                          <w:p>
+                            <w:pPr>
+                              <w:spacing w:after="0" w:line="240" w:lineRule="auto"/>
+                            </w:pPr>
+                            <w:r>
+                              <w:t>7.</w:t>
+                            </w:r>
+                            <w:r>
+                              <w:t xml:space="preserve"> </w:t>
+                            </w:r>
+                            <w:r>
+                              <w:t>Ο αθλητής διαλέγει γυμναστή.</w:t>
+                            </w:r>
+                          </w:p>
+                          <w:p>
+                            <w:pPr>
+                              <w:spacing w:after="0" w:line="240" w:lineRule="auto"/>
+                            </w:pPr>
+                            <w:r>
+                              <w:t>8.</w:t>
+                            </w:r>
+                            <w:r>
+                              <w:t xml:space="preserve"> </w:t>
+                            </w:r>
+                            <w:r>
+                              <w:t>Το σύστημα εμφανίζει το προφίλ του γυμναστή και έπειτα δίνει την επιλογή στον αθλητή για να κλείσει ραντεβού με τον γυμναστή.</w:t>
+                            </w:r>
+                          </w:p>
+                          <w:p>
+                            <w:pPr>
+                              <w:spacing w:after="0" w:line="240" w:lineRule="auto"/>
+                            </w:pPr>
+                            <w:r>
+                              <w:t>9.</w:t>
+                            </w:r>
+                            <w:r>
+                              <w:t xml:space="preserve"> </w:t>
+                            </w:r>
+                            <w:r>
+                              <w:t>Ο αθλητής κάνει αίτημα για να κλείσει ραντεβού με τον γυμναστή.</w:t>
                             </w:r>
                           </w:p>
                           <w:p>
@@ -5806,15 +6562,27 @@
                               <w:spacing w:after="0" w:line="240" w:lineRule="auto"/>
                             </w:pPr>
                             <w:r>
-                              <w:t>8.1 Ο γυμναστής δεν είναι αποδεκτός  από τον αθλητή.</w:t>
-                            </w:r>
-                          </w:p>
-                          <w:p>
-                            <w:pPr>
-                              <w:spacing w:after="0" w:line="240" w:lineRule="auto"/>
-                            </w:pPr>
-                            <w:r>
-                              <w:t>8.2 Το σύστημα επιστρέφει στο βήμα 6 της βασικής ροής.</w:t>
+                              <w:t>8.1</w:t>
+                            </w:r>
+                            <w:r>
+                              <w:t xml:space="preserve"> </w:t>
+                            </w:r>
+                            <w:r>
+                              <w:t>Ο γυμναστής δεν είναι αποδεκτός  από τον αθλητή.</w:t>
+                            </w:r>
+                          </w:p>
+                          <w:p>
+                            <w:pPr>
+                              <w:spacing w:after="0" w:line="240" w:lineRule="auto"/>
+                            </w:pPr>
+                            <w:r>
+                              <w:t>8.2</w:t>
+                            </w:r>
+                            <w:r>
+                              <w:t xml:space="preserve"> </w:t>
+                            </w:r>
+                            <w:r>
+                              <w:t>Το σύστημα επιστρέφει στο βήμα 6 της βασικής ροής.</w:t>
                             </w:r>
                           </w:p>
                         </w:txbxContent>
@@ -5851,71 +6619,127 @@
                       </w:r>
                       <w:r>
                         <w:br/>
-                        <w:t>1. Ο αθλητής επιλέγει εύρεση γυμναστή.</w:t>
-                      </w:r>
-                    </w:p>
-                    <w:p>
-                      <w:pPr>
-                        <w:spacing w:after="0" w:line="240" w:lineRule="auto"/>
-                      </w:pPr>
-                      <w:r>
-                        <w:t>2. Το σύστημα του εμφανίζει την επιλογή γυμναστηρίου και έπειτα του δείχνει τη λίστα με τα κοντινά γυμναστήρια.</w:t>
-                      </w:r>
-                    </w:p>
-                    <w:p>
-                      <w:pPr>
-                        <w:spacing w:after="0" w:line="240" w:lineRule="auto"/>
-                      </w:pPr>
-                      <w:r>
-                        <w:t>3. Ο αθλητής επιλέγει γυμναστήριο.</w:t>
-                      </w:r>
-                    </w:p>
-                    <w:p>
-                      <w:pPr>
-                        <w:spacing w:after="0" w:line="240" w:lineRule="auto"/>
-                      </w:pPr>
-                      <w:r>
-                        <w:t>4. Το σύστημα εμφανίζει μια λίστα ωρών και ζητά από τον αθλητή να διαλέξει ώρες που τον βολεύουν.</w:t>
-                      </w:r>
-                    </w:p>
-                    <w:p>
-                      <w:pPr>
-                        <w:spacing w:after="0" w:line="240" w:lineRule="auto"/>
-                      </w:pPr>
-                      <w:r>
-                        <w:t>5. Ο αθλητής επιλέγει τις ώρες που τον βολεύουν.</w:t>
-                      </w:r>
-                    </w:p>
-                    <w:p>
-                      <w:pPr>
-                        <w:spacing w:after="0" w:line="240" w:lineRule="auto"/>
-                      </w:pPr>
-                      <w:r>
-                        <w:t>6. Το σύστημα εμφανίζει λίστα με ελεύθερους γυμναστές με βάση τις ώρες που δήλωσε ο αθλητής.</w:t>
-                      </w:r>
-                    </w:p>
-                    <w:p>
-                      <w:pPr>
-                        <w:spacing w:after="0" w:line="240" w:lineRule="auto"/>
-                      </w:pPr>
-                      <w:r>
-                        <w:t>7. Ο αθλητής διαλέγει γυμναστή.</w:t>
-                      </w:r>
-                    </w:p>
-                    <w:p>
-                      <w:pPr>
-                        <w:spacing w:after="0" w:line="240" w:lineRule="auto"/>
-                      </w:pPr>
-                      <w:r>
-                        <w:t>8. Το σύστημα εμφανίζει το προφίλ του γυμναστή και έπειτα δίνει την επιλογή στον αθλητή για να κλείσει ραντεβού με τον γυμναστή.</w:t>
-                      </w:r>
-                    </w:p>
-                    <w:p>
-                      <w:pPr>
-                        <w:spacing w:after="0" w:line="240" w:lineRule="auto"/>
-                      </w:pPr>
-                      <w:r>
-                        <w:t>9. Ο αθλητής κάνει αίτημα για να κλείσει ραντεβού με τον γυμναστή.</w:t>
+                      </w:r>
+                      <w:r>
+                        <w:t>1.</w:t>
+                      </w:r>
+                      <w:r>
+                        <w:t xml:space="preserve"> </w:t>
+                      </w:r>
+                      <w:r>
+                        <w:t>Ο αθλητής επιλέγει εύρεση γυμναστή.</w:t>
+                      </w:r>
+                    </w:p>
+                    <w:p>
+                      <w:pPr>
+                        <w:spacing w:after="0" w:line="240" w:lineRule="auto"/>
+                      </w:pPr>
+                      <w:r>
+                        <w:t>2.</w:t>
+                      </w:r>
+                      <w:r>
+                        <w:t xml:space="preserve"> </w:t>
+                      </w:r>
+                      <w:r>
+                        <w:t>Το σύστημα του εμφανίζει την επιλογή γυμναστηρίου και έπειτα του δείχνει τη λίστα με τα κοντινά γυμναστήρια.</w:t>
+                      </w:r>
+                    </w:p>
+                    <w:p>
+                      <w:pPr>
+                        <w:spacing w:after="0" w:line="240" w:lineRule="auto"/>
+                      </w:pPr>
+                      <w:r>
+                        <w:t>3.</w:t>
+                      </w:r>
+                      <w:r>
+                        <w:t xml:space="preserve"> </w:t>
+                      </w:r>
+                      <w:r>
+                        <w:t>Ο αθλητής επιλέγει γυμναστήριο.</w:t>
+                      </w:r>
+                    </w:p>
+                    <w:p>
+                      <w:pPr>
+                        <w:spacing w:after="0" w:line="240" w:lineRule="auto"/>
+                      </w:pPr>
+                      <w:r>
+                        <w:t>4.</w:t>
+                      </w:r>
+                      <w:r>
+                        <w:t xml:space="preserve"> </w:t>
+                      </w:r>
+                      <w:r>
+                        <w:t>Το σύστημα εμφανίζει μια λίστα ωρών και ζητά από τον αθλητή να διαλέξει ώρες που τον βολεύουν.</w:t>
+                      </w:r>
+                    </w:p>
+                    <w:p>
+                      <w:pPr>
+                        <w:spacing w:after="0" w:line="240" w:lineRule="auto"/>
+                      </w:pPr>
+                      <w:r>
+                        <w:t>5.</w:t>
+                      </w:r>
+                      <w:r>
+                        <w:t xml:space="preserve"> </w:t>
+                      </w:r>
+                      <w:r>
+                        <w:t>Ο αθλητής επιλέγει τις ώρες που τον βολεύουν.</w:t>
+                      </w:r>
+                    </w:p>
+                    <w:p>
+                      <w:pPr>
+                        <w:spacing w:after="0" w:line="240" w:lineRule="auto"/>
+                      </w:pPr>
+                      <w:r>
+                        <w:t>6.</w:t>
+                      </w:r>
+                      <w:r>
+                        <w:t xml:space="preserve"> </w:t>
+                      </w:r>
+                      <w:r>
+                        <w:t>Το σύστημα εμφανίζει λίστα με ελεύθερους γυμναστές με βάση τις ώρες που δήλωσε ο αθλητής.</w:t>
+                      </w:r>
+                    </w:p>
+                    <w:p>
+                      <w:pPr>
+                        <w:spacing w:after="0" w:line="240" w:lineRule="auto"/>
+                      </w:pPr>
+                      <w:r>
+                        <w:t>7.</w:t>
+                      </w:r>
+                      <w:r>
+                        <w:t xml:space="preserve"> </w:t>
+                      </w:r>
+                      <w:r>
+                        <w:t>Ο αθλητής διαλέγει γυμναστή.</w:t>
+                      </w:r>
+                    </w:p>
+                    <w:p>
+                      <w:pPr>
+                        <w:spacing w:after="0" w:line="240" w:lineRule="auto"/>
+                      </w:pPr>
+                      <w:r>
+                        <w:t>8.</w:t>
+                      </w:r>
+                      <w:r>
+                        <w:t xml:space="preserve"> </w:t>
+                      </w:r>
+                      <w:r>
+                        <w:t>Το σύστημα εμφανίζει το προφίλ του γυμναστή και έπειτα δίνει την επιλογή στον αθλητή για να κλείσει ραντεβού με τον γυμναστή.</w:t>
+                      </w:r>
+                    </w:p>
+                    <w:p>
+                      <w:pPr>
+                        <w:spacing w:after="0" w:line="240" w:lineRule="auto"/>
+                      </w:pPr>
+                      <w:r>
+                        <w:t>9.</w:t>
+                      </w:r>
+                      <w:r>
+                        <w:t xml:space="preserve"> </w:t>
+                      </w:r>
+                      <w:r>
+                        <w:t>Ο αθλητής κάνει αίτημα για να κλείσει ραντεβού με τον γυμναστή.</w:t>
                       </w:r>
                     </w:p>
                     <w:p>
@@ -5936,15 +6760,27 @@
                         <w:spacing w:after="0" w:line="240" w:lineRule="auto"/>
                       </w:pPr>
                       <w:r>
-                        <w:t>8.1 Ο γυμναστής δεν είναι αποδεκτός  από τον αθλητή.</w:t>
-                      </w:r>
-                    </w:p>
-                    <w:p>
-                      <w:pPr>
-                        <w:spacing w:after="0" w:line="240" w:lineRule="auto"/>
-                      </w:pPr>
-                      <w:r>
-                        <w:t>8.2 Το σύστημα επιστρέφει στο βήμα 6 της βασικής ροής.</w:t>
+                        <w:t>8.1</w:t>
+                      </w:r>
+                      <w:r>
+                        <w:t xml:space="preserve"> </w:t>
+                      </w:r>
+                      <w:r>
+                        <w:t>Ο γυμναστής δεν είναι αποδεκτός  από τον αθλητή.</w:t>
+                      </w:r>
+                    </w:p>
+                    <w:p>
+                      <w:pPr>
+                        <w:spacing w:after="0" w:line="240" w:lineRule="auto"/>
+                      </w:pPr>
+                      <w:r>
+                        <w:t>8.2</w:t>
+                      </w:r>
+                      <w:r>
+                        <w:t xml:space="preserve"> </w:t>
+                      </w:r>
+                      <w:r>
+                        <w:t>Το σύστημα επιστρέφει στο βήμα 6 της βασικής ροής.</w:t>
                       </w:r>
                     </w:p>
                   </w:txbxContent>
@@ -6291,7 +7127,13 @@
                               <w:spacing w:after="0" w:line="240" w:lineRule="auto"/>
                             </w:pPr>
                             <w:r>
-                              <w:t xml:space="preserve">1. Ο διαχειριστής επιλέγει να δει την λίστα αναφορών από την αρχική οθόνη. </w:t>
+                              <w:t>1. Ο διαχειριστής επιλέγει να δε</w:t>
+                            </w:r>
+                            <w:r>
+                              <w:t>ι</w:t>
+                            </w:r>
+                            <w:r>
+                              <w:t xml:space="preserve"> την λίστα αναφορών από την αρχική οθόνη. </w:t>
                             </w:r>
                           </w:p>
                           <w:p>
@@ -6315,7 +7157,13 @@
                               <w:spacing w:after="0" w:line="240" w:lineRule="auto"/>
                             </w:pPr>
                             <w:r>
-                              <w:t>4. Το σύστημα εμφανίζει τη σελίδα προεπισκόπησης της αναφοράς.</w:t>
+                              <w:t>4. Το σ</w:t>
+                            </w:r>
+                            <w:r>
+                              <w:t>ύ</w:t>
+                            </w:r>
+                            <w:r>
+                              <w:t>στημα εμφανίζει τη σελίδα προεπισκόπησης της αναφοράς.</w:t>
                             </w:r>
                           </w:p>
                           <w:p>
@@ -6339,7 +7187,19 @@
                               <w:spacing w:after="0" w:line="240" w:lineRule="auto"/>
                             </w:pPr>
                             <w:r>
-                              <w:t xml:space="preserve">7. Το σύστημα εμφανίζει την οθόνη «ορισμός παραβίασης». </w:t>
+                              <w:t>7. Το σύστημα εμφανίζει την οθ</w:t>
+                            </w:r>
+                            <w:r>
+                              <w:t>ό</w:t>
+                            </w:r>
+                            <w:r>
+                              <w:t xml:space="preserve">νη </w:t>
+                            </w:r>
+                            <w:r>
+                              <w:t>«ορισμός παραβίασης»</w:t>
+                            </w:r>
+                            <w:r>
+                              <w:t xml:space="preserve">. </w:t>
                             </w:r>
                           </w:p>
                           <w:p>
@@ -6520,7 +7380,13 @@
                         <w:spacing w:after="0" w:line="240" w:lineRule="auto"/>
                       </w:pPr>
                       <w:r>
-                        <w:t xml:space="preserve">1. Ο διαχειριστής επιλέγει να δει την λίστα αναφορών από την αρχική οθόνη. </w:t>
+                        <w:t>1. Ο διαχειριστής επιλέγει να δε</w:t>
+                      </w:r>
+                      <w:r>
+                        <w:t>ι</w:t>
+                      </w:r>
+                      <w:r>
+                        <w:t xml:space="preserve"> την λίστα αναφορών από την αρχική οθόνη. </w:t>
                       </w:r>
                     </w:p>
                     <w:p>
@@ -6544,7 +7410,13 @@
                         <w:spacing w:after="0" w:line="240" w:lineRule="auto"/>
                       </w:pPr>
                       <w:r>
-                        <w:t>4. Το σύστημα εμφανίζει τη σελίδα προεπισκόπησης της αναφοράς.</w:t>
+                        <w:t>4. Το σ</w:t>
+                      </w:r>
+                      <w:r>
+                        <w:t>ύ</w:t>
+                      </w:r>
+                      <w:r>
+                        <w:t>στημα εμφανίζει τη σελίδα προεπισκόπησης της αναφοράς.</w:t>
                       </w:r>
                     </w:p>
                     <w:p>
@@ -6568,7 +7440,19 @@
                         <w:spacing w:after="0" w:line="240" w:lineRule="auto"/>
                       </w:pPr>
                       <w:r>
-                        <w:t xml:space="preserve">7. Το σύστημα εμφανίζει την οθόνη «ορισμός παραβίασης». </w:t>
+                        <w:t>7. Το σύστημα εμφανίζει την οθ</w:t>
+                      </w:r>
+                      <w:r>
+                        <w:t>ό</w:t>
+                      </w:r>
+                      <w:r>
+                        <w:t xml:space="preserve">νη </w:t>
+                      </w:r>
+                      <w:r>
+                        <w:t>«ορισμός παραβίασης»</w:t>
+                      </w:r>
+                      <w:r>
+                        <w:t xml:space="preserve">. </w:t>
                       </w:r>
                     </w:p>
                     <w:p>
@@ -6809,7 +7693,10 @@
                               <w:spacing w:after="0" w:line="240" w:lineRule="auto"/>
                             </w:pPr>
                             <w:r>
-                              <w:t>3. Ο γυμναστής επιλέγει ένα αίτημα.</w:t>
+                              <w:t>3. Ο γυμναστής επιλέγει ένα αίτημα</w:t>
+                            </w:r>
+                            <w:r>
+                              <w:t>.</w:t>
                             </w:r>
                           </w:p>
                           <w:p>
@@ -6849,7 +7736,10 @@
                               <w:spacing w:after="0" w:line="240" w:lineRule="auto"/>
                             </w:pPr>
                             <w:r>
-                              <w:t>7. Το σύστημα το διαγράφει από την λίστα αιτημάτων.</w:t>
+                              <w:t>7. Το σύστημα το διαγράφει από την λίστα αιτημάτων</w:t>
+                            </w:r>
+                            <w:r>
+                              <w:t>.</w:t>
                             </w:r>
                           </w:p>
                           <w:p>
@@ -6905,7 +7795,10 @@
                               <w:spacing w:after="0" w:line="240" w:lineRule="auto"/>
                             </w:pPr>
                             <w:r>
-                              <w:t>5.3 Επιστρέφει πίσω στο βήμα 7 της βασικής ροής.</w:t>
+                              <w:t>5.3 Επιστρέφει πίσω στο βήμα 7 της βασικής ροής</w:t>
+                            </w:r>
+                            <w:r>
+                              <w:t>.</w:t>
                             </w:r>
                           </w:p>
                         </w:txbxContent>
@@ -6962,7 +7855,10 @@
                         <w:spacing w:after="0" w:line="240" w:lineRule="auto"/>
                       </w:pPr>
                       <w:r>
-                        <w:t>3. Ο γυμναστής επιλέγει ένα αίτημα.</w:t>
+                        <w:t>3. Ο γυμναστής επιλέγει ένα αίτημα</w:t>
+                      </w:r>
+                      <w:r>
+                        <w:t>.</w:t>
                       </w:r>
                     </w:p>
                     <w:p>
@@ -7002,7 +7898,10 @@
                         <w:spacing w:after="0" w:line="240" w:lineRule="auto"/>
                       </w:pPr>
                       <w:r>
-                        <w:t>7. Το σύστημα το διαγράφει από την λίστα αιτημάτων.</w:t>
+                        <w:t>7. Το σύστημα το διαγράφει από την λίστα αιτημάτων</w:t>
+                      </w:r>
+                      <w:r>
+                        <w:t>.</w:t>
                       </w:r>
                     </w:p>
                     <w:p>
@@ -7058,7 +7957,10 @@
                         <w:spacing w:after="0" w:line="240" w:lineRule="auto"/>
                       </w:pPr>
                       <w:r>
-                        <w:t>5.3 Επιστρέφει πίσω στο βήμα 7 της βασικής ροής.</w:t>
+                        <w:t>5.3 Επιστρέφει πίσω στο βήμα 7 της βασικής ροής</w:t>
+                      </w:r>
+                      <w:r>
+                        <w:t>.</w:t>
                       </w:r>
                     </w:p>
                   </w:txbxContent>
@@ -7149,7 +8051,7 @@
 </file>
 
 <file path=word/numbering.xml><?xml version="1.0" encoding="utf-8"?>
-<w:numbering xmlns:wpc="http://schemas.microsoft.com/office/word/2010/wordprocessingCanvas" xmlns:cx="http://schemas.microsoft.com/office/drawing/2014/chartex" xmlns:cx1="http://schemas.microsoft.com/office/drawing/2015/9/8/chartex" xmlns:cx2="http://schemas.microsoft.com/office/drawing/2015/10/21/chartex" xmlns:cx3="http://schemas.microsoft.com/office/drawing/2016/5/9/chartex" xmlns:cx4="http://schemas.microsoft.com/office/drawing/2016/5/10/chartex" xmlns:cx5="http://schemas.microsoft.com/office/drawing/2016/5/11/chartex" xmlns:cx6="http://schemas.microsoft.com/office/drawing/2016/5/12/chartex" xmlns:cx7="http://schemas.microsoft.com/office/drawing/2016/5/13/chartex" xmlns:cx8="http://schemas.microsoft.com/office/drawing/2016/5/14/chartex" xmlns:mc="http://schemas.openxmlformats.org/markup-compatibility/2006" xmlns:aink="http://schemas.microsoft.com/office/drawing/2016/ink" xmlns:am3d="http://schemas.microsoft.com/office/drawing/2017/model3d" xmlns:o="urn:schemas-microsoft-com:office:office" xmlns:oel="http://schemas.microsoft.com/office/2019/extlst" xmlns:r="http://schemas.openxmlformats.org/officeDocument/2006/relationships" xmlns:m="http://schemas.openxmlformats.org/officeDocument/2006/math" xmlns:v="urn:schemas-microsoft-com:vml" xmlns:wp14="http://schemas.microsoft.com/office/word/2010/wordprocessingDrawing" xmlns:wp="http://schemas.openxmlformats.org/drawingml/2006/wordprocessingDrawing" xmlns:w10="urn:schemas-microsoft-com:office:word" xmlns:w="http://schemas.openxmlformats.org/wordprocessingml/2006/main" xmlns:w14="http://schemas.microsoft.com/office/word/2010/wordml" xmlns:w15="http://schemas.microsoft.com/office/word/2012/wordml" xmlns:w16cex="http://schemas.microsoft.com/office/word/2018/wordml/cex" xmlns:w16cid="http://schemas.microsoft.com/office/word/2016/wordml/cid" xmlns:w16="http://schemas.microsoft.com/office/word/2018/wordml" xmlns:w16sdtdh="http://schemas.microsoft.com/office/word/2020/wordml/sdtdatahash" xmlns:w16se="http://schemas.microsoft.com/office/word/2015/wordml/symex" xmlns:wpg="http://schemas.microsoft.com/office/word/2010/wordprocessingGroup" xmlns:wpi="http://schemas.microsoft.com/office/word/2010/wordprocessingInk" xmlns:wne="http://schemas.microsoft.com/office/word/2006/wordml" xmlns:wps="http://schemas.microsoft.com/office/word/2010/wordprocessingShape" mc:Ignorable="w14 w15 w16se w16cid w16 w16cex w16sdtdh wp14">
+<w:numbering xmlns:wpc="http://schemas.microsoft.com/office/word/2010/wordprocessingCanvas" xmlns:cx="http://schemas.microsoft.com/office/drawing/2014/chartex" xmlns:cx1="http://schemas.microsoft.com/office/drawing/2015/9/8/chartex" xmlns:cx2="http://schemas.microsoft.com/office/drawing/2015/10/21/chartex" xmlns:cx3="http://schemas.microsoft.com/office/drawing/2016/5/9/chartex" xmlns:cx4="http://schemas.microsoft.com/office/drawing/2016/5/10/chartex" xmlns:cx5="http://schemas.microsoft.com/office/drawing/2016/5/11/chartex" xmlns:cx6="http://schemas.microsoft.com/office/drawing/2016/5/12/chartex" xmlns:cx7="http://schemas.microsoft.com/office/drawing/2016/5/13/chartex" xmlns:cx8="http://schemas.microsoft.com/office/drawing/2016/5/14/chartex" xmlns:mc="http://schemas.openxmlformats.org/markup-compatibility/2006" xmlns:aink="http://schemas.microsoft.com/office/drawing/2016/ink" xmlns:am3d="http://schemas.microsoft.com/office/drawing/2017/model3d" xmlns:o="urn:schemas-microsoft-com:office:office" xmlns:r="http://schemas.openxmlformats.org/officeDocument/2006/relationships" xmlns:m="http://schemas.openxmlformats.org/officeDocument/2006/math" xmlns:v="urn:schemas-microsoft-com:vml" xmlns:wp14="http://schemas.microsoft.com/office/word/2010/wordprocessingDrawing" xmlns:wp="http://schemas.openxmlformats.org/drawingml/2006/wordprocessingDrawing" xmlns:w10="urn:schemas-microsoft-com:office:word" xmlns:w="http://schemas.openxmlformats.org/wordprocessingml/2006/main" xmlns:w14="http://schemas.microsoft.com/office/word/2010/wordml" xmlns:w15="http://schemas.microsoft.com/office/word/2012/wordml" xmlns:w16cex="http://schemas.microsoft.com/office/word/2018/wordml/cex" xmlns:w16cid="http://schemas.microsoft.com/office/word/2016/wordml/cid" xmlns:w16="http://schemas.microsoft.com/office/word/2018/wordml" xmlns:w16sdtdh="http://schemas.microsoft.com/office/word/2020/wordml/sdtdatahash" xmlns:w16se="http://schemas.microsoft.com/office/word/2015/wordml/symex" xmlns:wpg="http://schemas.microsoft.com/office/word/2010/wordprocessingGroup" xmlns:wpi="http://schemas.microsoft.com/office/word/2010/wordprocessingInk" xmlns:wne="http://schemas.microsoft.com/office/word/2006/wordml" xmlns:wps="http://schemas.microsoft.com/office/word/2010/wordprocessingShape" mc:Ignorable="w14 w15 w16se w16cid w16 w16cex w16sdtdh wp14">
   <w:abstractNum w:abstractNumId="0" w15:restartNumberingAfterBreak="0">
     <w:nsid w:val="62EE1A6E"/>
     <w:multiLevelType w:val="hybridMultilevel"/>

</xml_diff>